<commit_message>
added changes to 8
</commit_message>
<xml_diff>
--- a/8.docx
+++ b/8.docx
@@ -3,204 +3,133 @@
 <w:document xmlns:wpc="http://schemas.microsoft.com/office/word/2010/wordprocessingCanvas" xmlns:cx="http://schemas.microsoft.com/office/drawing/2014/chartex" xmlns:mc="http://schemas.openxmlformats.org/markup-compatibility/2006" xmlns:o="urn:schemas-microsoft-com:office:office" xmlns:r="http://schemas.openxmlformats.org/officeDocument/2006/relationships" xmlns:m="http://schemas.openxmlformats.org/officeDocument/2006/math" xmlns:v="urn:schemas-microsoft-com:vml" xmlns:wp14="http://schemas.microsoft.com/office/word/2010/wordprocessingDrawing" xmlns:wp="http://schemas.openxmlformats.org/drawingml/2006/wordprocessingDrawing" xmlns:w10="urn:schemas-microsoft-com:office:word" xmlns:w="http://schemas.openxmlformats.org/wordprocessingml/2006/main" xmlns:w14="http://schemas.microsoft.com/office/word/2010/wordml" xmlns:w15="http://schemas.microsoft.com/office/word/2012/wordml" xmlns:w16se="http://schemas.microsoft.com/office/word/2015/wordml/symex" xmlns:wpg="http://schemas.microsoft.com/office/word/2010/wordprocessingGroup" xmlns:wpi="http://schemas.microsoft.com/office/word/2010/wordprocessingInk" xmlns:wne="http://schemas.microsoft.com/office/word/2006/wordml" xmlns:wps="http://schemas.microsoft.com/office/word/2010/wordprocessingShape" mc:Ignorable="w14 w15 w16se wp14">
   <w:body>
     <w:p>
-      <w:pPr>
-        <w:jc w:val="center"/>
-      </w:pPr>
       <w:r>
         <w:t>Министерство науки и высшего образования Российской Федерации</w:t>
       </w:r>
     </w:p>
     <w:p>
-      <w:pPr>
-        <w:jc w:val="center"/>
-      </w:pPr>
       <w:r>
         <w:t>Пензенский государственный университет</w:t>
       </w:r>
     </w:p>
     <w:p>
-      <w:pPr>
-        <w:jc w:val="center"/>
-      </w:pPr>
       <w:r>
         <w:t>Кафедра «Вычислительная техника»</w:t>
       </w:r>
     </w:p>
     <w:p>
       <w:pPr>
-        <w:shd w:val="solid" w:color="FFFFFF" w:fill="auto"/>
-        <w:rPr>
-          <w:color w:val="000000" w:themeColor="text1"/>
-          <w:shd w:val="solid" w:color="FFFFFF" w:fill="auto"/>
-        </w:rPr>
-      </w:pPr>
-    </w:p>
-    <w:p>
-      <w:pPr>
-        <w:shd w:val="solid" w:color="FFFFFF" w:fill="auto"/>
-        <w:jc w:val="center"/>
-        <w:rPr>
-          <w:color w:val="000000" w:themeColor="text1"/>
-          <w:shd w:val="solid" w:color="FFFFFF" w:fill="auto"/>
-        </w:rPr>
-      </w:pPr>
-    </w:p>
-    <w:p>
-      <w:pPr>
-        <w:shd w:val="solid" w:color="FFFFFF" w:fill="auto"/>
-        <w:jc w:val="center"/>
-        <w:rPr>
-          <w:color w:val="000000" w:themeColor="text1"/>
-          <w:shd w:val="solid" w:color="FFFFFF" w:fill="auto"/>
-        </w:rPr>
-      </w:pPr>
-    </w:p>
-    <w:p>
-      <w:pPr>
-        <w:shd w:val="solid" w:color="FFFFFF" w:fill="auto"/>
-        <w:jc w:val="center"/>
-        <w:rPr>
-          <w:color w:val="000000" w:themeColor="text1"/>
-          <w:shd w:val="solid" w:color="FFFFFF" w:fill="auto"/>
-        </w:rPr>
-      </w:pPr>
-    </w:p>
-    <w:p>
-      <w:pPr>
-        <w:shd w:val="solid" w:color="FFFFFF" w:fill="auto"/>
-        <w:jc w:val="center"/>
-        <w:rPr>
-          <w:color w:val="000000" w:themeColor="text1"/>
-          <w:shd w:val="solid" w:color="FFFFFF" w:fill="auto"/>
-        </w:rPr>
-      </w:pPr>
-    </w:p>
-    <w:p>
-      <w:pPr>
-        <w:shd w:val="solid" w:color="FFFFFF" w:fill="auto"/>
-        <w:jc w:val="center"/>
-        <w:rPr>
-          <w:color w:val="000000" w:themeColor="text1"/>
-          <w:shd w:val="solid" w:color="FFFFFF" w:fill="auto"/>
-        </w:rPr>
-      </w:pPr>
-    </w:p>
-    <w:p>
-      <w:pPr>
-        <w:shd w:val="solid" w:color="FFFFFF" w:fill="auto"/>
-        <w:jc w:val="center"/>
-        <w:rPr>
-          <w:color w:val="000000" w:themeColor="text1"/>
-          <w:shd w:val="solid" w:color="FFFFFF" w:fill="auto"/>
-        </w:rPr>
-      </w:pPr>
-    </w:p>
-    <w:p>
-      <w:pPr>
-        <w:shd w:val="solid" w:color="FFFFFF" w:fill="auto"/>
-        <w:jc w:val="center"/>
-        <w:rPr>
-          <w:color w:val="000000" w:themeColor="text1"/>
-          <w:shd w:val="solid" w:color="FFFFFF" w:fill="auto"/>
-        </w:rPr>
-      </w:pPr>
-    </w:p>
-    <w:p>
-      <w:pPr>
-        <w:shd w:val="solid" w:color="FFFFFF" w:fill="auto"/>
-        <w:jc w:val="center"/>
-        <w:rPr>
-          <w:color w:val="000000" w:themeColor="text1"/>
-          <w:shd w:val="solid" w:color="FFFFFF" w:fill="auto"/>
-        </w:rPr>
-      </w:pPr>
-    </w:p>
-    <w:p>
-      <w:pPr>
-        <w:shd w:val="solid" w:color="FFFFFF" w:fill="auto"/>
-        <w:rPr>
-          <w:color w:val="000000" w:themeColor="text1"/>
-          <w:shd w:val="solid" w:color="FFFFFF" w:fill="auto"/>
-        </w:rPr>
-      </w:pPr>
-    </w:p>
-    <w:p>
-      <w:pPr>
-        <w:shd w:val="solid" w:color="FFFFFF" w:fill="auto"/>
-        <w:jc w:val="center"/>
-        <w:rPr>
-          <w:color w:val="000000" w:themeColor="text1"/>
-          <w:shd w:val="solid" w:color="FFFFFF" w:fill="auto"/>
-        </w:rPr>
-      </w:pPr>
-    </w:p>
-    <w:p>
-      <w:pPr>
-        <w:ind w:firstLine="0"/>
-        <w:jc w:val="center"/>
-        <w:rPr>
-          <w:b/>
-          <w:sz w:val="32"/>
-          <w:szCs w:val="36"/>
-        </w:rPr>
-      </w:pPr>
-      <w:r>
-        <w:rPr>
-          <w:b/>
-          <w:sz w:val="32"/>
-          <w:szCs w:val="36"/>
-        </w:rPr>
+        <w:rPr>
+          <w:shd w:val="solid" w:color="FFFFFF" w:fill="auto"/>
+        </w:rPr>
+      </w:pPr>
+    </w:p>
+    <w:p>
+      <w:pPr>
+        <w:rPr>
+          <w:shd w:val="solid" w:color="FFFFFF" w:fill="auto"/>
+        </w:rPr>
+      </w:pPr>
+    </w:p>
+    <w:p>
+      <w:pPr>
+        <w:rPr>
+          <w:shd w:val="solid" w:color="FFFFFF" w:fill="auto"/>
+        </w:rPr>
+      </w:pPr>
+    </w:p>
+    <w:p>
+      <w:pPr>
+        <w:rPr>
+          <w:shd w:val="solid" w:color="FFFFFF" w:fill="auto"/>
+        </w:rPr>
+      </w:pPr>
+    </w:p>
+    <w:p>
+      <w:pPr>
+        <w:rPr>
+          <w:shd w:val="solid" w:color="FFFFFF" w:fill="auto"/>
+        </w:rPr>
+      </w:pPr>
+    </w:p>
+    <w:p>
+      <w:pPr>
+        <w:rPr>
+          <w:shd w:val="solid" w:color="FFFFFF" w:fill="auto"/>
+        </w:rPr>
+      </w:pPr>
+    </w:p>
+    <w:p>
+      <w:pPr>
+        <w:rPr>
+          <w:shd w:val="solid" w:color="FFFFFF" w:fill="auto"/>
+        </w:rPr>
+      </w:pPr>
+    </w:p>
+    <w:p>
+      <w:pPr>
+        <w:rPr>
+          <w:shd w:val="solid" w:color="FFFFFF" w:fill="auto"/>
+        </w:rPr>
+      </w:pPr>
+    </w:p>
+    <w:p>
+      <w:pPr>
+        <w:rPr>
+          <w:shd w:val="solid" w:color="FFFFFF" w:fill="auto"/>
+        </w:rPr>
+      </w:pPr>
+    </w:p>
+    <w:p>
+      <w:pPr>
+        <w:rPr>
+          <w:shd w:val="solid" w:color="FFFFFF" w:fill="auto"/>
+        </w:rPr>
+      </w:pPr>
+    </w:p>
+    <w:p>
+      <w:pPr>
+        <w:rPr>
+          <w:shd w:val="solid" w:color="FFFFFF" w:fill="auto"/>
+        </w:rPr>
+      </w:pPr>
+    </w:p>
+    <w:p>
+      <w:r>
         <w:t>ОТЧЕТ</w:t>
       </w:r>
     </w:p>
     <w:p>
       <w:pPr>
-        <w:jc w:val="center"/>
+        <w:rPr>
+          <w:lang w:val="en-US"/>
+        </w:rPr>
+      </w:pPr>
+      <w:r>
+        <w:t>по лабораторной работе №</w:t>
+      </w:r>
+      <w:r>
+        <w:rPr>
+          <w:lang w:val="en-US"/>
+        </w:rPr>
+        <w:t>8</w:t>
+      </w:r>
+    </w:p>
+    <w:p>
+      <w:r>
+        <w:t>по курсу «Информационные технологии в профессиональной деятельности»</w:t>
+      </w:r>
+    </w:p>
+    <w:p>
+      <w:pPr>
         <w:rPr>
           <w:szCs w:val="32"/>
-          <w:lang w:val="en-US"/>
         </w:rPr>
       </w:pPr>
       <w:r>
         <w:rPr>
           <w:szCs w:val="32"/>
         </w:rPr>
-        <w:t>по лабораторной работе №</w:t>
-      </w:r>
-      <w:r>
-        <w:rPr>
-          <w:szCs w:val="32"/>
-          <w:lang w:val="en-US"/>
-        </w:rPr>
-        <w:t>8</w:t>
-      </w:r>
-    </w:p>
-    <w:p>
-      <w:pPr>
-        <w:jc w:val="center"/>
-        <w:rPr>
-          <w:szCs w:val="32"/>
-        </w:rPr>
-      </w:pPr>
-      <w:r>
-        <w:rPr>
-          <w:szCs w:val="32"/>
-        </w:rPr>
-        <w:t>по курсу «Информационные технологии в профессиональной деятельности»</w:t>
-      </w:r>
-    </w:p>
-    <w:p>
-      <w:pPr>
-        <w:ind w:right="708"/>
-        <w:jc w:val="center"/>
-        <w:rPr>
-          <w:szCs w:val="32"/>
-        </w:rPr>
-      </w:pPr>
-      <w:r>
-        <w:rPr>
-          <w:szCs w:val="32"/>
-        </w:rPr>
         <w:t xml:space="preserve">на тему </w:t>
       </w:r>
       <w:r>
@@ -220,97 +149,65 @@
     </w:p>
     <w:p>
       <w:pPr>
-        <w:shd w:val="solid" w:color="FFFFFF" w:fill="auto"/>
-        <w:jc w:val="center"/>
-        <w:rPr>
-          <w:color w:val="000000" w:themeColor="text1"/>
-          <w:sz w:val="32"/>
-          <w:szCs w:val="32"/>
-          <w:shd w:val="solid" w:color="FFFFFF" w:fill="auto"/>
-        </w:rPr>
-      </w:pPr>
-    </w:p>
-    <w:p>
-      <w:pPr>
-        <w:shd w:val="solid" w:color="FFFFFF" w:fill="auto"/>
-        <w:jc w:val="center"/>
-        <w:rPr>
-          <w:color w:val="000000" w:themeColor="text1"/>
-          <w:shd w:val="solid" w:color="FFFFFF" w:fill="auto"/>
-        </w:rPr>
-      </w:pPr>
-    </w:p>
-    <w:p>
-      <w:pPr>
-        <w:shd w:val="solid" w:color="FFFFFF" w:fill="auto"/>
-        <w:jc w:val="center"/>
-        <w:rPr>
-          <w:color w:val="000000" w:themeColor="text1"/>
-          <w:shd w:val="solid" w:color="FFFFFF" w:fill="auto"/>
-        </w:rPr>
-      </w:pPr>
-    </w:p>
-    <w:p>
-      <w:pPr>
-        <w:shd w:val="solid" w:color="FFFFFF" w:fill="auto"/>
-        <w:jc w:val="center"/>
-        <w:rPr>
-          <w:color w:val="000000" w:themeColor="text1"/>
-          <w:shd w:val="solid" w:color="FFFFFF" w:fill="auto"/>
-        </w:rPr>
-      </w:pPr>
-    </w:p>
-    <w:p>
-      <w:pPr>
-        <w:shd w:val="solid" w:color="FFFFFF" w:fill="auto"/>
-        <w:jc w:val="center"/>
-        <w:rPr>
-          <w:color w:val="000000" w:themeColor="text1"/>
-          <w:shd w:val="solid" w:color="FFFFFF" w:fill="auto"/>
-        </w:rPr>
-      </w:pPr>
-    </w:p>
-    <w:p>
-      <w:pPr>
-        <w:shd w:val="solid" w:color="FFFFFF" w:fill="auto"/>
-        <w:ind w:firstLine="0"/>
-        <w:rPr>
-          <w:color w:val="000000" w:themeColor="text1"/>
-          <w:shd w:val="solid" w:color="FFFFFF" w:fill="auto"/>
-        </w:rPr>
-      </w:pPr>
-    </w:p>
-    <w:p>
-      <w:pPr>
-        <w:shd w:val="solid" w:color="FFFFFF" w:fill="auto"/>
-        <w:jc w:val="center"/>
-        <w:rPr>
-          <w:color w:val="000000" w:themeColor="text1"/>
-          <w:shd w:val="solid" w:color="FFFFFF" w:fill="auto"/>
-        </w:rPr>
-      </w:pPr>
-    </w:p>
-    <w:p>
-      <w:pPr>
-        <w:jc w:val="right"/>
-      </w:pPr>
+        <w:rPr>
+          <w:shd w:val="solid" w:color="FFFFFF" w:fill="auto"/>
+        </w:rPr>
+      </w:pPr>
+    </w:p>
+    <w:p>
+      <w:pPr>
+        <w:rPr>
+          <w:shd w:val="solid" w:color="FFFFFF" w:fill="auto"/>
+        </w:rPr>
+      </w:pPr>
+    </w:p>
+    <w:p>
+      <w:pPr>
+        <w:rPr>
+          <w:shd w:val="solid" w:color="FFFFFF" w:fill="auto"/>
+        </w:rPr>
+      </w:pPr>
+    </w:p>
+    <w:p>
+      <w:pPr>
+        <w:rPr>
+          <w:shd w:val="solid" w:color="FFFFFF" w:fill="auto"/>
+        </w:rPr>
+      </w:pPr>
+    </w:p>
+    <w:p>
+      <w:pPr>
+        <w:rPr>
+          <w:shd w:val="solid" w:color="FFFFFF" w:fill="auto"/>
+        </w:rPr>
+      </w:pPr>
+    </w:p>
+    <w:p>
+      <w:pPr>
+        <w:rPr>
+          <w:shd w:val="solid" w:color="FFFFFF" w:fill="auto"/>
+        </w:rPr>
+      </w:pPr>
+    </w:p>
+    <w:p>
+      <w:pPr>
+        <w:rPr>
+          <w:shd w:val="solid" w:color="FFFFFF" w:fill="auto"/>
+        </w:rPr>
+      </w:pPr>
+    </w:p>
+    <w:p>
       <w:r>
         <w:t>Выполнили:</w:t>
       </w:r>
     </w:p>
     <w:p>
-      <w:pPr>
-        <w:jc w:val="right"/>
-      </w:pPr>
       <w:r>
         <w:tab/>
         <w:t>студенты группы 24ВВВ2</w:t>
       </w:r>
     </w:p>
     <w:p>
-      <w:pPr>
-        <w:jc w:val="right"/>
-      </w:pPr>
       <w:r>
         <w:tab/>
       </w:r>
@@ -324,9 +221,6 @@
       </w:r>
     </w:p>
     <w:p>
-      <w:pPr>
-        <w:jc w:val="right"/>
-      </w:pPr>
       <w:proofErr w:type="spellStart"/>
       <w:r>
         <w:t>Бортнев</w:t>
@@ -338,139 +232,98 @@
     </w:p>
     <w:p>
       <w:pPr>
-        <w:shd w:val="solid" w:color="FFFFFF" w:fill="auto"/>
-        <w:rPr>
-          <w:color w:val="000000" w:themeColor="text1"/>
-          <w:shd w:val="solid" w:color="FFFFFF" w:fill="auto"/>
-        </w:rPr>
-      </w:pPr>
-    </w:p>
-    <w:p>
-      <w:pPr>
-        <w:shd w:val="solid" w:color="FFFFFF" w:fill="auto"/>
-        <w:ind w:firstLine="5245"/>
-        <w:jc w:val="right"/>
-        <w:rPr>
-          <w:color w:val="000000" w:themeColor="text1"/>
-          <w:shd w:val="solid" w:color="FFFFFF" w:fill="auto"/>
-        </w:rPr>
-      </w:pPr>
-    </w:p>
-    <w:p>
-      <w:pPr>
-        <w:jc w:val="right"/>
-      </w:pPr>
+        <w:rPr>
+          <w:shd w:val="solid" w:color="FFFFFF" w:fill="auto"/>
+        </w:rPr>
+      </w:pPr>
+    </w:p>
+    <w:p>
+      <w:pPr>
+        <w:rPr>
+          <w:shd w:val="solid" w:color="FFFFFF" w:fill="auto"/>
+        </w:rPr>
+      </w:pPr>
+    </w:p>
+    <w:p>
       <w:r>
         <w:t>Приняли:</w:t>
       </w:r>
     </w:p>
     <w:p>
-      <w:pPr>
-        <w:jc w:val="right"/>
-      </w:pPr>
       <w:r>
         <w:tab/>
         <w:t>Митрохина Н. Ю.</w:t>
       </w:r>
     </w:p>
     <w:p>
-      <w:pPr>
-        <w:jc w:val="right"/>
-      </w:pPr>
       <w:r>
         <w:t>Юрова О. В.</w:t>
       </w:r>
     </w:p>
     <w:p>
       <w:pPr>
-        <w:shd w:val="solid" w:color="FFFFFF" w:fill="auto"/>
-        <w:ind w:firstLine="0"/>
-        <w:rPr>
-          <w:color w:val="000000" w:themeColor="text1"/>
-          <w:shd w:val="solid" w:color="FFFFFF" w:fill="auto"/>
-        </w:rPr>
-      </w:pPr>
-    </w:p>
-    <w:p>
-      <w:pPr>
-        <w:shd w:val="solid" w:color="FFFFFF" w:fill="auto"/>
-        <w:rPr>
-          <w:color w:val="000000" w:themeColor="text1"/>
-          <w:shd w:val="solid" w:color="FFFFFF" w:fill="auto"/>
-        </w:rPr>
-      </w:pPr>
-    </w:p>
-    <w:p>
-      <w:pPr>
-        <w:shd w:val="solid" w:color="FFFFFF" w:fill="auto"/>
-        <w:rPr>
-          <w:color w:val="000000" w:themeColor="text1"/>
-          <w:shd w:val="solid" w:color="FFFFFF" w:fill="auto"/>
-        </w:rPr>
-      </w:pPr>
-    </w:p>
-    <w:p>
-      <w:pPr>
-        <w:shd w:val="solid" w:color="FFFFFF" w:fill="auto"/>
-        <w:rPr>
-          <w:color w:val="000000" w:themeColor="text1"/>
-          <w:shd w:val="solid" w:color="FFFFFF" w:fill="auto"/>
-        </w:rPr>
-      </w:pPr>
-    </w:p>
-    <w:p>
-      <w:pPr>
-        <w:shd w:val="solid" w:color="FFFFFF" w:fill="auto"/>
-        <w:jc w:val="center"/>
-        <w:rPr>
-          <w:color w:val="000000" w:themeColor="text1"/>
-          <w:shd w:val="solid" w:color="FFFFFF" w:fill="auto"/>
-        </w:rPr>
-      </w:pPr>
-    </w:p>
-    <w:p>
-      <w:pPr>
-        <w:shd w:val="solid" w:color="FFFFFF" w:fill="auto"/>
-        <w:jc w:val="center"/>
-        <w:rPr>
-          <w:color w:val="000000" w:themeColor="text1"/>
-          <w:shd w:val="solid" w:color="FFFFFF" w:fill="auto"/>
-        </w:rPr>
-      </w:pPr>
-    </w:p>
-    <w:p>
-      <w:pPr>
-        <w:shd w:val="solid" w:color="FFFFFF" w:fill="auto"/>
-        <w:jc w:val="center"/>
-        <w:rPr>
-          <w:color w:val="000000" w:themeColor="text1"/>
-          <w:shd w:val="solid" w:color="FFFFFF" w:fill="auto"/>
-        </w:rPr>
-      </w:pPr>
-    </w:p>
-    <w:p>
-      <w:pPr>
-        <w:shd w:val="solid" w:color="FFFFFF" w:fill="auto"/>
-        <w:jc w:val="center"/>
-        <w:rPr>
-          <w:color w:val="000000" w:themeColor="text1"/>
-          <w:shd w:val="solid" w:color="FFFFFF" w:fill="auto"/>
-        </w:rPr>
-      </w:pPr>
-    </w:p>
-    <w:p>
-      <w:pPr>
-        <w:shd w:val="solid" w:color="FFFFFF" w:fill="auto"/>
-        <w:ind w:firstLine="0"/>
-        <w:jc w:val="center"/>
-        <w:rPr>
-          <w:color w:val="000000" w:themeColor="text1"/>
-          <w:shd w:val="solid" w:color="FFFFFF" w:fill="auto"/>
-        </w:rPr>
-      </w:pPr>
-      <w:r>
-        <w:rPr>
-          <w:color w:val="000000" w:themeColor="text1"/>
+        <w:rPr>
+          <w:shd w:val="solid" w:color="FFFFFF" w:fill="auto"/>
+        </w:rPr>
+      </w:pPr>
+    </w:p>
+    <w:p>
+      <w:pPr>
+        <w:rPr>
+          <w:shd w:val="solid" w:color="FFFFFF" w:fill="auto"/>
+        </w:rPr>
+      </w:pPr>
+    </w:p>
+    <w:p>
+      <w:pPr>
+        <w:rPr>
+          <w:shd w:val="solid" w:color="FFFFFF" w:fill="auto"/>
+        </w:rPr>
+      </w:pPr>
+    </w:p>
+    <w:p>
+      <w:pPr>
+        <w:rPr>
+          <w:shd w:val="solid" w:color="FFFFFF" w:fill="auto"/>
+        </w:rPr>
+      </w:pPr>
+    </w:p>
+    <w:p>
+      <w:pPr>
+        <w:rPr>
+          <w:shd w:val="solid" w:color="FFFFFF" w:fill="auto"/>
+        </w:rPr>
+      </w:pPr>
+    </w:p>
+    <w:p>
+      <w:pPr>
+        <w:rPr>
+          <w:shd w:val="solid" w:color="FFFFFF" w:fill="auto"/>
+        </w:rPr>
+      </w:pPr>
+    </w:p>
+    <w:p>
+      <w:pPr>
+        <w:rPr>
+          <w:shd w:val="solid" w:color="FFFFFF" w:fill="auto"/>
+        </w:rPr>
+      </w:pPr>
+    </w:p>
+    <w:p>
+      <w:pPr>
+        <w:rPr>
+          <w:shd w:val="solid" w:color="FFFFFF" w:fill="auto"/>
+        </w:rPr>
+      </w:pPr>
+    </w:p>
+    <w:p>
+      <w:pPr>
+        <w:rPr>
+          <w:shd w:val="solid" w:color="FFFFFF" w:fill="auto"/>
+        </w:rPr>
+      </w:pPr>
+      <w:r>
+        <w:rPr>
           <w:shd w:val="solid" w:color="FFFFFF" w:fill="auto"/>
         </w:rPr>
         <w:t>Пенза 2025</w:t>
@@ -478,11 +331,7 @@
     </w:p>
     <w:p>
       <w:pPr>
-        <w:shd w:val="solid" w:color="FFFFFF" w:fill="auto"/>
-        <w:ind w:firstLine="0"/>
-        <w:jc w:val="center"/>
-        <w:rPr>
-          <w:color w:val="000000" w:themeColor="text1"/>
+        <w:rPr>
           <w:shd w:val="solid" w:color="FFFFFF" w:fill="auto"/>
         </w:rPr>
       </w:pPr>
@@ -492,6 +341,7 @@
         <w:rPr>
           <w:b/>
         </w:rPr>
+        <w:lastRenderedPageBreak/>
         <w:t>Цель</w:t>
       </w:r>
       <w:r>
@@ -512,6 +362,27 @@
       <w:proofErr w:type="spellEnd"/>
       <w:r>
         <w:t>.</w:t>
+      </w:r>
+    </w:p>
+    <w:p/>
+    <w:p>
+      <w:r>
+        <w:t>Ход работы:</w:t>
+      </w:r>
+    </w:p>
+    <w:p/>
+    <w:p>
+      <w:pPr>
+        <w:rPr>
+          <w:b/>
+          <w:u w:val="single"/>
+        </w:rPr>
+      </w:pPr>
+      <w:r>
+        <w:rPr>
+          <w:u w:val="single"/>
+        </w:rPr>
+        <w:t>Подготовительная часть (Кирилл)</w:t>
       </w:r>
     </w:p>
     <w:p/>
@@ -530,13 +401,11 @@
     <w:p>
       <w:pPr>
         <w:pStyle w:val="a3"/>
-        <w:ind w:left="927" w:firstLine="0"/>
       </w:pPr>
     </w:p>
     <w:p>
       <w:pPr>
         <w:pStyle w:val="a3"/>
-        <w:ind w:left="927" w:firstLine="0"/>
       </w:pPr>
       <w:r>
         <w:t>Андрей</w:t>
@@ -545,7 +414,6 @@
     <w:p>
       <w:pPr>
         <w:pStyle w:val="a3"/>
-        <w:ind w:left="927" w:firstLine="0"/>
         <w:rPr>
           <w:lang w:val="en-US"/>
         </w:rPr>
@@ -572,7 +440,7 @@
                     </pic:cNvPicPr>
                   </pic:nvPicPr>
                   <pic:blipFill>
-                    <a:blip r:embed="rId5" cstate="print">
+                    <a:blip r:embed="rId6" cstate="print">
                       <a:extLst>
                         <a:ext uri="{28A0092B-C50C-407E-A947-70E740481C1C}">
                           <a14:useLocalDpi xmlns:a14="http://schemas.microsoft.com/office/drawing/2010/main" val="0"/>
@@ -607,13 +475,11 @@
     <w:p>
       <w:pPr>
         <w:pStyle w:val="a3"/>
-        <w:ind w:left="927" w:firstLine="0"/>
       </w:pPr>
     </w:p>
     <w:p>
       <w:pPr>
         <w:pStyle w:val="a3"/>
-        <w:ind w:left="927" w:firstLine="0"/>
       </w:pPr>
       <w:r>
         <w:t>Кирилл</w:t>
@@ -622,7 +488,6 @@
     <w:p>
       <w:pPr>
         <w:pStyle w:val="a3"/>
-        <w:ind w:left="927" w:firstLine="0"/>
       </w:pPr>
       <w:r>
         <w:rPr>
@@ -633,57 +498,6 @@
             <wp:extent cx="5654005" cy="1930400"/>
             <wp:effectExtent l="0" t="0" r="4445" b="0"/>
             <wp:docPr id="3" name="Рисунок 3"/>
-            <wp:cNvGraphicFramePr>
-              <a:graphicFrameLocks xmlns:a="http://schemas.openxmlformats.org/drawingml/2006/main" noChangeAspect="1"/>
-            </wp:cNvGraphicFramePr>
-            <a:graphic xmlns:a="http://schemas.openxmlformats.org/drawingml/2006/main">
-              <a:graphicData uri="http://schemas.openxmlformats.org/drawingml/2006/picture">
-                <pic:pic xmlns:pic="http://schemas.openxmlformats.org/drawingml/2006/picture">
-                  <pic:nvPicPr>
-                    <pic:cNvPr id="1" name=""/>
-                    <pic:cNvPicPr/>
-                  </pic:nvPicPr>
-                  <pic:blipFill>
-                    <a:blip r:embed="rId6"/>
-                    <a:stretch>
-                      <a:fillRect/>
-                    </a:stretch>
-                  </pic:blipFill>
-                  <pic:spPr>
-                    <a:xfrm>
-                      <a:off x="0" y="0"/>
-                      <a:ext cx="5668470" cy="1935339"/>
-                    </a:xfrm>
-                    <a:prstGeom prst="rect">
-                      <a:avLst/>
-                    </a:prstGeom>
-                  </pic:spPr>
-                </pic:pic>
-              </a:graphicData>
-            </a:graphic>
-          </wp:inline>
-        </w:drawing>
-      </w:r>
-    </w:p>
-    <w:p>
-      <w:r>
-        <w:lastRenderedPageBreak/>
-        <w:t xml:space="preserve">2.Создал новый публичный </w:t>
-      </w:r>
-      <w:proofErr w:type="spellStart"/>
-      <w:r>
-        <w:t>репозиторий</w:t>
-      </w:r>
-      <w:proofErr w:type="spellEnd"/>
-      <w:r>
-        <w:rPr>
-          <w:noProof/>
-        </w:rPr>
-        <w:drawing>
-          <wp:inline distT="0" distB="0" distL="0" distR="0" wp14:anchorId="708B954F" wp14:editId="35EBE8FE">
-            <wp:extent cx="6637258" cy="3460172"/>
-            <wp:effectExtent l="0" t="0" r="0" b="6985"/>
-            <wp:docPr id="1" name="Рисунок 1"/>
             <wp:cNvGraphicFramePr>
               <a:graphicFrameLocks xmlns:a="http://schemas.openxmlformats.org/drawingml/2006/main" noChangeAspect="1"/>
             </wp:cNvGraphicFramePr>
@@ -703,7 +517,7 @@
                   <pic:spPr>
                     <a:xfrm>
                       <a:off x="0" y="0"/>
-                      <a:ext cx="6653703" cy="3468745"/>
+                      <a:ext cx="5668470" cy="1935339"/>
                     </a:xfrm>
                     <a:prstGeom prst="rect">
                       <a:avLst/>
@@ -718,10 +532,8 @@
     </w:p>
     <w:p>
       <w:r>
-        <w:t xml:space="preserve">3. </w:t>
-      </w:r>
-      <w:r>
-        <w:t xml:space="preserve">Связал локальный </w:t>
+        <w:lastRenderedPageBreak/>
+        <w:t xml:space="preserve">2.Создал новый публичный </w:t>
       </w:r>
       <w:proofErr w:type="spellStart"/>
       <w:r>
@@ -729,51 +541,14 @@
       </w:r>
       <w:proofErr w:type="spellEnd"/>
       <w:r>
-        <w:t xml:space="preserve"> с удаленным и проверил с помощью </w:t>
-      </w:r>
-      <w:proofErr w:type="spellStart"/>
-      <w:r>
-        <w:rPr>
-          <w:lang w:val="en-US"/>
-        </w:rPr>
-        <w:t>git</w:t>
-      </w:r>
-      <w:proofErr w:type="spellEnd"/>
-      <w:r>
-        <w:t xml:space="preserve"> </w:t>
-      </w:r>
-      <w:r>
-        <w:rPr>
-          <w:lang w:val="en-US"/>
-        </w:rPr>
-        <w:t>remote</w:t>
-      </w:r>
-      <w:r>
-        <w:t xml:space="preserve"> –</w:t>
-      </w:r>
-      <w:r>
-        <w:rPr>
-          <w:lang w:val="en-US"/>
-        </w:rPr>
-        <w:t>v</w:t>
-      </w:r>
-      <w:r>
-        <w:tab/>
-      </w:r>
-      <w:r>
-        <w:tab/>
-      </w:r>
-    </w:p>
-    <w:p>
-      <w:r>
         <w:rPr>
           <w:noProof/>
         </w:rPr>
         <w:drawing>
-          <wp:inline distT="0" distB="0" distL="0" distR="0" wp14:anchorId="54211557" wp14:editId="6F6D09B2">
-            <wp:extent cx="3305907" cy="1044666"/>
-            <wp:effectExtent l="0" t="0" r="8890" b="3175"/>
-            <wp:docPr id="5" name="Рисунок 5"/>
+          <wp:inline distT="0" distB="0" distL="0" distR="0" wp14:anchorId="708B954F" wp14:editId="35EBE8FE">
+            <wp:extent cx="6637258" cy="3460172"/>
+            <wp:effectExtent l="0" t="0" r="0" b="6985"/>
+            <wp:docPr id="1" name="Рисунок 1"/>
             <wp:cNvGraphicFramePr>
               <a:graphicFrameLocks xmlns:a="http://schemas.openxmlformats.org/drawingml/2006/main" noChangeAspect="1"/>
             </wp:cNvGraphicFramePr>
@@ -793,7 +568,7 @@
                   <pic:spPr>
                     <a:xfrm>
                       <a:off x="0" y="0"/>
-                      <a:ext cx="3425734" cy="1082531"/>
+                      <a:ext cx="6653703" cy="3468745"/>
                     </a:xfrm>
                     <a:prstGeom prst="rect">
                       <a:avLst/>
@@ -808,19 +583,51 @@
     </w:p>
     <w:p>
       <w:r>
+        <w:t xml:space="preserve">3. </w:t>
+      </w:r>
+      <w:r>
+        <w:t xml:space="preserve">Связал локальный </w:t>
+      </w:r>
+      <w:proofErr w:type="spellStart"/>
+      <w:r>
+        <w:t>репозиторий</w:t>
+      </w:r>
+      <w:proofErr w:type="spellEnd"/>
+      <w:r>
+        <w:t xml:space="preserve"> с удаленным и проверил с помощью </w:t>
+      </w:r>
+      <w:proofErr w:type="spellStart"/>
+      <w:r>
         <w:rPr>
           <w:lang w:val="en-US"/>
         </w:rPr>
-        <w:t>4.</w:t>
-      </w:r>
-      <w:r>
-        <w:t xml:space="preserve"> Загрузил изменения из удаленного </w:t>
-      </w:r>
-      <w:proofErr w:type="spellStart"/>
-      <w:r>
-        <w:t>репозитория</w:t>
+        <w:t>git</w:t>
       </w:r>
       <w:proofErr w:type="spellEnd"/>
+      <w:r>
+        <w:t xml:space="preserve"> </w:t>
+      </w:r>
+      <w:r>
+        <w:rPr>
+          <w:lang w:val="en-US"/>
+        </w:rPr>
+        <w:t>remote</w:t>
+      </w:r>
+      <w:r>
+        <w:t xml:space="preserve"> –</w:t>
+      </w:r>
+      <w:r>
+        <w:rPr>
+          <w:lang w:val="en-US"/>
+        </w:rPr>
+        <w:t>v</w:t>
+      </w:r>
+      <w:r>
+        <w:tab/>
+      </w:r>
+      <w:r>
+        <w:tab/>
+      </w:r>
     </w:p>
     <w:p>
       <w:r>
@@ -828,10 +635,10 @@
           <w:noProof/>
         </w:rPr>
         <w:drawing>
-          <wp:inline distT="0" distB="0" distL="0" distR="0" wp14:anchorId="7214844C" wp14:editId="44696266">
-            <wp:extent cx="3438769" cy="927922"/>
-            <wp:effectExtent l="0" t="0" r="0" b="5715"/>
-            <wp:docPr id="6" name="Рисунок 6"/>
+          <wp:inline distT="0" distB="0" distL="0" distR="0" wp14:anchorId="54211557" wp14:editId="6F6D09B2">
+            <wp:extent cx="3305907" cy="1044666"/>
+            <wp:effectExtent l="0" t="0" r="8890" b="3175"/>
+            <wp:docPr id="5" name="Рисунок 5"/>
             <wp:cNvGraphicFramePr>
               <a:graphicFrameLocks xmlns:a="http://schemas.openxmlformats.org/drawingml/2006/main" noChangeAspect="1"/>
             </wp:cNvGraphicFramePr>
@@ -851,6 +658,64 @@
                   <pic:spPr>
                     <a:xfrm>
                       <a:off x="0" y="0"/>
+                      <a:ext cx="3425734" cy="1082531"/>
+                    </a:xfrm>
+                    <a:prstGeom prst="rect">
+                      <a:avLst/>
+                    </a:prstGeom>
+                  </pic:spPr>
+                </pic:pic>
+              </a:graphicData>
+            </a:graphic>
+          </wp:inline>
+        </w:drawing>
+      </w:r>
+    </w:p>
+    <w:p>
+      <w:r>
+        <w:rPr>
+          <w:lang w:val="en-US"/>
+        </w:rPr>
+        <w:t>4.</w:t>
+      </w:r>
+      <w:r>
+        <w:t xml:space="preserve"> Загрузил изменения из удаленного </w:t>
+      </w:r>
+      <w:proofErr w:type="spellStart"/>
+      <w:r>
+        <w:t>репозитория</w:t>
+      </w:r>
+      <w:proofErr w:type="spellEnd"/>
+    </w:p>
+    <w:p>
+      <w:r>
+        <w:rPr>
+          <w:noProof/>
+        </w:rPr>
+        <w:drawing>
+          <wp:inline distT="0" distB="0" distL="0" distR="0" wp14:anchorId="7214844C" wp14:editId="44696266">
+            <wp:extent cx="3438769" cy="927922"/>
+            <wp:effectExtent l="0" t="0" r="0" b="5715"/>
+            <wp:docPr id="6" name="Рисунок 6"/>
+            <wp:cNvGraphicFramePr>
+              <a:graphicFrameLocks xmlns:a="http://schemas.openxmlformats.org/drawingml/2006/main" noChangeAspect="1"/>
+            </wp:cNvGraphicFramePr>
+            <a:graphic xmlns:a="http://schemas.openxmlformats.org/drawingml/2006/main">
+              <a:graphicData uri="http://schemas.openxmlformats.org/drawingml/2006/picture">
+                <pic:pic xmlns:pic="http://schemas.openxmlformats.org/drawingml/2006/picture">
+                  <pic:nvPicPr>
+                    <pic:cNvPr id="1" name=""/>
+                    <pic:cNvPicPr/>
+                  </pic:nvPicPr>
+                  <pic:blipFill>
+                    <a:blip r:embed="rId10"/>
+                    <a:stretch>
+                      <a:fillRect/>
+                    </a:stretch>
+                  </pic:blipFill>
+                  <pic:spPr>
+                    <a:xfrm>
+                      <a:off x="0" y="0"/>
                       <a:ext cx="3543652" cy="956224"/>
                     </a:xfrm>
                     <a:prstGeom prst="rect">
@@ -865,6 +730,590 @@
       </w:r>
     </w:p>
     <w:p>
+      <w:r>
+        <w:t xml:space="preserve">5. </w:t>
+      </w:r>
+      <w:r>
+        <w:t xml:space="preserve">Создал файл </w:t>
+      </w:r>
+      <w:proofErr w:type="spellStart"/>
+      <w:r>
+        <w:rPr>
+          <w:lang w:val="en-US"/>
+        </w:rPr>
+        <w:t>docx</w:t>
+      </w:r>
+      <w:proofErr w:type="spellEnd"/>
+      <w:r>
+        <w:t xml:space="preserve"> </w:t>
+      </w:r>
+      <w:r>
+        <w:t xml:space="preserve">и сделал </w:t>
+      </w:r>
+      <w:proofErr w:type="spellStart"/>
+      <w:r>
+        <w:t>коммит</w:t>
+      </w:r>
+      <w:proofErr w:type="spellEnd"/>
+    </w:p>
+    <w:p>
+      <w:pPr>
+        <w:rPr>
+          <w:lang w:val="en-US"/>
+        </w:rPr>
+      </w:pPr>
+      <w:r>
+        <w:rPr>
+          <w:noProof/>
+        </w:rPr>
+        <w:drawing>
+          <wp:inline distT="0" distB="0" distL="0" distR="0" wp14:anchorId="6052A19E" wp14:editId="29554DF5">
+            <wp:extent cx="2907323" cy="553776"/>
+            <wp:effectExtent l="0" t="0" r="7620" b="0"/>
+            <wp:docPr id="7" name="Рисунок 7"/>
+            <wp:cNvGraphicFramePr>
+              <a:graphicFrameLocks xmlns:a="http://schemas.openxmlformats.org/drawingml/2006/main" noChangeAspect="1"/>
+            </wp:cNvGraphicFramePr>
+            <a:graphic xmlns:a="http://schemas.openxmlformats.org/drawingml/2006/main">
+              <a:graphicData uri="http://schemas.openxmlformats.org/drawingml/2006/picture">
+                <pic:pic xmlns:pic="http://schemas.openxmlformats.org/drawingml/2006/picture">
+                  <pic:nvPicPr>
+                    <pic:cNvPr id="1" name=""/>
+                    <pic:cNvPicPr/>
+                  </pic:nvPicPr>
+                  <pic:blipFill>
+                    <a:blip r:embed="rId11"/>
+                    <a:stretch>
+                      <a:fillRect/>
+                    </a:stretch>
+                  </pic:blipFill>
+                  <pic:spPr>
+                    <a:xfrm>
+                      <a:off x="0" y="0"/>
+                      <a:ext cx="3066320" cy="584061"/>
+                    </a:xfrm>
+                    <a:prstGeom prst="rect">
+                      <a:avLst/>
+                    </a:prstGeom>
+                  </pic:spPr>
+                </pic:pic>
+              </a:graphicData>
+            </a:graphic>
+          </wp:inline>
+        </w:drawing>
+      </w:r>
+    </w:p>
+    <w:p>
+      <w:r>
+        <w:t>6</w:t>
+      </w:r>
+      <w:r>
+        <w:t xml:space="preserve">. Сверившись с номером бригады, добавил файл 3 лабораторной работы из дисциплины «Программирование» в </w:t>
+      </w:r>
+      <w:proofErr w:type="spellStart"/>
+      <w:r>
+        <w:t>репозиторий</w:t>
+      </w:r>
+      <w:proofErr w:type="spellEnd"/>
+      <w:r>
+        <w:t xml:space="preserve"> и сделал </w:t>
+      </w:r>
+      <w:proofErr w:type="spellStart"/>
+      <w:r>
+        <w:t>коммит</w:t>
+      </w:r>
+      <w:proofErr w:type="spellEnd"/>
+    </w:p>
+    <w:p>
+      <w:r>
+        <w:rPr>
+          <w:noProof/>
+        </w:rPr>
+        <w:drawing>
+          <wp:inline distT="0" distB="0" distL="0" distR="0" wp14:anchorId="2BC24485" wp14:editId="0CB85053">
+            <wp:extent cx="2907030" cy="505270"/>
+            <wp:effectExtent l="0" t="0" r="0" b="9525"/>
+            <wp:docPr id="8" name="Рисунок 8"/>
+            <wp:cNvGraphicFramePr>
+              <a:graphicFrameLocks xmlns:a="http://schemas.openxmlformats.org/drawingml/2006/main" noChangeAspect="1"/>
+            </wp:cNvGraphicFramePr>
+            <a:graphic xmlns:a="http://schemas.openxmlformats.org/drawingml/2006/main">
+              <a:graphicData uri="http://schemas.openxmlformats.org/drawingml/2006/picture">
+                <pic:pic xmlns:pic="http://schemas.openxmlformats.org/drawingml/2006/picture">
+                  <pic:nvPicPr>
+                    <pic:cNvPr id="1" name=""/>
+                    <pic:cNvPicPr/>
+                  </pic:nvPicPr>
+                  <pic:blipFill>
+                    <a:blip r:embed="rId12"/>
+                    <a:stretch>
+                      <a:fillRect/>
+                    </a:stretch>
+                  </pic:blipFill>
+                  <pic:spPr>
+                    <a:xfrm>
+                      <a:off x="0" y="0"/>
+                      <a:ext cx="2995538" cy="520654"/>
+                    </a:xfrm>
+                    <a:prstGeom prst="rect">
+                      <a:avLst/>
+                    </a:prstGeom>
+                  </pic:spPr>
+                </pic:pic>
+              </a:graphicData>
+            </a:graphic>
+          </wp:inline>
+        </w:drawing>
+      </w:r>
+    </w:p>
+    <w:p/>
+    <w:p/>
+    <w:p/>
+    <w:p/>
+    <w:p/>
+    <w:p/>
+    <w:p>
+      <w:r>
+        <w:lastRenderedPageBreak/>
+        <w:t xml:space="preserve">7. </w:t>
+      </w:r>
+      <w:r>
+        <w:t xml:space="preserve">Отправил все изменения на удаленный </w:t>
+      </w:r>
+      <w:proofErr w:type="spellStart"/>
+      <w:r>
+        <w:t>репозиторий</w:t>
+      </w:r>
+      <w:proofErr w:type="spellEnd"/>
+    </w:p>
+    <w:p>
+      <w:r>
+        <w:rPr>
+          <w:noProof/>
+        </w:rPr>
+        <w:drawing>
+          <wp:inline distT="0" distB="0" distL="0" distR="0" wp14:anchorId="7113E6D4" wp14:editId="2F3BA8C0">
+            <wp:extent cx="3696306" cy="1492739"/>
+            <wp:effectExtent l="0" t="0" r="0" b="0"/>
+            <wp:docPr id="9" name="Рисунок 9"/>
+            <wp:cNvGraphicFramePr>
+              <a:graphicFrameLocks xmlns:a="http://schemas.openxmlformats.org/drawingml/2006/main" noChangeAspect="1"/>
+            </wp:cNvGraphicFramePr>
+            <a:graphic xmlns:a="http://schemas.openxmlformats.org/drawingml/2006/main">
+              <a:graphicData uri="http://schemas.openxmlformats.org/drawingml/2006/picture">
+                <pic:pic xmlns:pic="http://schemas.openxmlformats.org/drawingml/2006/picture">
+                  <pic:nvPicPr>
+                    <pic:cNvPr id="1" name=""/>
+                    <pic:cNvPicPr/>
+                  </pic:nvPicPr>
+                  <pic:blipFill>
+                    <a:blip r:embed="rId13"/>
+                    <a:stretch>
+                      <a:fillRect/>
+                    </a:stretch>
+                  </pic:blipFill>
+                  <pic:spPr>
+                    <a:xfrm>
+                      <a:off x="0" y="0"/>
+                      <a:ext cx="3787262" cy="1529471"/>
+                    </a:xfrm>
+                    <a:prstGeom prst="rect">
+                      <a:avLst/>
+                    </a:prstGeom>
+                  </pic:spPr>
+                </pic:pic>
+              </a:graphicData>
+            </a:graphic>
+          </wp:inline>
+        </w:drawing>
+      </w:r>
+    </w:p>
+    <w:p/>
+    <w:p>
+      <w:pPr>
+        <w:rPr>
+          <w:u w:val="single"/>
+        </w:rPr>
+      </w:pPr>
+      <w:r>
+        <w:rPr>
+          <w:u w:val="single"/>
+        </w:rPr>
+        <w:t>Основная часть (Кирилл)</w:t>
+      </w:r>
+    </w:p>
+    <w:p>
+      <w:pPr>
+        <w:rPr>
+          <w:u w:val="single"/>
+        </w:rPr>
+      </w:pPr>
+      <w:r>
+        <w:rPr>
+          <w:u w:val="single"/>
+        </w:rPr>
+        <w:t xml:space="preserve"> </w:t>
+      </w:r>
+    </w:p>
+    <w:p>
+      <w:pPr>
+        <w:pStyle w:val="a3"/>
+        <w:numPr>
+          <w:ilvl w:val="0"/>
+          <w:numId w:val="2"/>
+        </w:numPr>
+        <w:rPr>
+          <w:u w:val="single"/>
+        </w:rPr>
+      </w:pPr>
+      <w:r>
+        <w:t>Создал новую ветку и перешел на нее</w:t>
+      </w:r>
+    </w:p>
+    <w:p>
+      <w:pPr>
+        <w:ind w:firstLine="0"/>
+        <w:rPr>
+          <w:u w:val="single"/>
+        </w:rPr>
+      </w:pPr>
+      <w:r>
+        <w:rPr>
+          <w:u w:val="single"/>
+        </w:rPr>
+        <w:t xml:space="preserve">        </w:t>
+      </w:r>
+      <w:r>
+        <w:rPr>
+          <w:noProof/>
+        </w:rPr>
+        <w:drawing>
+          <wp:inline distT="0" distB="0" distL="0" distR="0" wp14:anchorId="5CB89358" wp14:editId="0F9A64AD">
+            <wp:extent cx="3077327" cy="706755"/>
+            <wp:effectExtent l="0" t="0" r="8890" b="0"/>
+            <wp:docPr id="10" name="Рисунок 10"/>
+            <wp:cNvGraphicFramePr>
+              <a:graphicFrameLocks xmlns:a="http://schemas.openxmlformats.org/drawingml/2006/main" noChangeAspect="1"/>
+            </wp:cNvGraphicFramePr>
+            <a:graphic xmlns:a="http://schemas.openxmlformats.org/drawingml/2006/main">
+              <a:graphicData uri="http://schemas.openxmlformats.org/drawingml/2006/picture">
+                <pic:pic xmlns:pic="http://schemas.openxmlformats.org/drawingml/2006/picture">
+                  <pic:nvPicPr>
+                    <pic:cNvPr id="1" name=""/>
+                    <pic:cNvPicPr/>
+                  </pic:nvPicPr>
+                  <pic:blipFill>
+                    <a:blip r:embed="rId14"/>
+                    <a:stretch>
+                      <a:fillRect/>
+                    </a:stretch>
+                  </pic:blipFill>
+                  <pic:spPr>
+                    <a:xfrm>
+                      <a:off x="0" y="0"/>
+                      <a:ext cx="3274168" cy="751963"/>
+                    </a:xfrm>
+                    <a:prstGeom prst="rect">
+                      <a:avLst/>
+                    </a:prstGeom>
+                  </pic:spPr>
+                </pic:pic>
+              </a:graphicData>
+            </a:graphic>
+          </wp:inline>
+        </w:drawing>
+      </w:r>
+    </w:p>
+    <w:p>
+      <w:pPr>
+        <w:pStyle w:val="a3"/>
+        <w:numPr>
+          <w:ilvl w:val="0"/>
+          <w:numId w:val="2"/>
+        </w:numPr>
+      </w:pPr>
+      <w:r>
+        <w:t>Поменял название переменной в файле проекта, сохранил изменения</w:t>
+      </w:r>
+    </w:p>
+    <w:p>
+      <w:pPr>
+        <w:ind w:left="567" w:firstLine="0"/>
+        <w:rPr>
+          <w:lang w:val="en-US"/>
+        </w:rPr>
+      </w:pPr>
+      <w:r>
+        <w:rPr>
+          <w:noProof/>
+        </w:rPr>
+        <w:drawing>
+          <wp:inline distT="0" distB="0" distL="0" distR="0" wp14:anchorId="33F3E969" wp14:editId="28667919">
+            <wp:extent cx="3079261" cy="831471"/>
+            <wp:effectExtent l="0" t="0" r="6985" b="6985"/>
+            <wp:docPr id="11" name="Рисунок 11"/>
+            <wp:cNvGraphicFramePr>
+              <a:graphicFrameLocks xmlns:a="http://schemas.openxmlformats.org/drawingml/2006/main" noChangeAspect="1"/>
+            </wp:cNvGraphicFramePr>
+            <a:graphic xmlns:a="http://schemas.openxmlformats.org/drawingml/2006/main">
+              <a:graphicData uri="http://schemas.openxmlformats.org/drawingml/2006/picture">
+                <pic:pic xmlns:pic="http://schemas.openxmlformats.org/drawingml/2006/picture">
+                  <pic:nvPicPr>
+                    <pic:cNvPr id="1" name=""/>
+                    <pic:cNvPicPr/>
+                  </pic:nvPicPr>
+                  <pic:blipFill>
+                    <a:blip r:embed="rId15"/>
+                    <a:stretch>
+                      <a:fillRect/>
+                    </a:stretch>
+                  </pic:blipFill>
+                  <pic:spPr>
+                    <a:xfrm>
+                      <a:off x="0" y="0"/>
+                      <a:ext cx="3215817" cy="868344"/>
+                    </a:xfrm>
+                    <a:prstGeom prst="rect">
+                      <a:avLst/>
+                    </a:prstGeom>
+                  </pic:spPr>
+                </pic:pic>
+              </a:graphicData>
+            </a:graphic>
+          </wp:inline>
+        </w:drawing>
+      </w:r>
+    </w:p>
+    <w:p>
+      <w:pPr>
+        <w:pStyle w:val="a3"/>
+        <w:numPr>
+          <w:ilvl w:val="0"/>
+          <w:numId w:val="2"/>
+        </w:numPr>
+      </w:pPr>
+      <w:r>
+        <w:t xml:space="preserve">Создал файл </w:t>
+      </w:r>
+      <w:r>
+        <w:t>1.</w:t>
+      </w:r>
+      <w:proofErr w:type="spellStart"/>
+      <w:r>
+        <w:rPr>
+          <w:lang w:val="en-US"/>
+        </w:rPr>
+        <w:t>docx</w:t>
+      </w:r>
+      <w:proofErr w:type="spellEnd"/>
+      <w:r>
+        <w:t>, в котором описал изменения в файле 3_</w:t>
+      </w:r>
+      <w:proofErr w:type="spellStart"/>
+      <w:r>
+        <w:rPr>
+          <w:lang w:val="en-US"/>
+        </w:rPr>
+        <w:t>progr</w:t>
+      </w:r>
+      <w:proofErr w:type="spellEnd"/>
+      <w:r>
+        <w:t xml:space="preserve"> </w:t>
+      </w:r>
+      <w:r>
+        <w:t>и зафиксировал его добавление</w:t>
+      </w:r>
+    </w:p>
+    <w:p>
+      <w:pPr>
+        <w:ind w:left="567" w:firstLine="0"/>
+        <w:rPr>
+          <w:lang w:val="en-US"/>
+        </w:rPr>
+      </w:pPr>
+      <w:r>
+        <w:rPr>
+          <w:noProof/>
+        </w:rPr>
+        <w:drawing>
+          <wp:inline distT="0" distB="0" distL="0" distR="0" wp14:anchorId="1E6D8D02" wp14:editId="02EFF8EE">
+            <wp:extent cx="3077210" cy="833411"/>
+            <wp:effectExtent l="0" t="0" r="0" b="5080"/>
+            <wp:docPr id="12" name="Рисунок 12"/>
+            <wp:cNvGraphicFramePr>
+              <a:graphicFrameLocks xmlns:a="http://schemas.openxmlformats.org/drawingml/2006/main" noChangeAspect="1"/>
+            </wp:cNvGraphicFramePr>
+            <a:graphic xmlns:a="http://schemas.openxmlformats.org/drawingml/2006/main">
+              <a:graphicData uri="http://schemas.openxmlformats.org/drawingml/2006/picture">
+                <pic:pic xmlns:pic="http://schemas.openxmlformats.org/drawingml/2006/picture">
+                  <pic:nvPicPr>
+                    <pic:cNvPr id="1" name=""/>
+                    <pic:cNvPicPr/>
+                  </pic:nvPicPr>
+                  <pic:blipFill>
+                    <a:blip r:embed="rId16"/>
+                    <a:stretch>
+                      <a:fillRect/>
+                    </a:stretch>
+                  </pic:blipFill>
+                  <pic:spPr>
+                    <a:xfrm>
+                      <a:off x="0" y="0"/>
+                      <a:ext cx="3150280" cy="853201"/>
+                    </a:xfrm>
+                    <a:prstGeom prst="rect">
+                      <a:avLst/>
+                    </a:prstGeom>
+                  </pic:spPr>
+                </pic:pic>
+              </a:graphicData>
+            </a:graphic>
+          </wp:inline>
+        </w:drawing>
+      </w:r>
+    </w:p>
+    <w:p>
+      <w:pPr>
+        <w:pStyle w:val="a3"/>
+        <w:numPr>
+          <w:ilvl w:val="0"/>
+          <w:numId w:val="2"/>
+        </w:numPr>
+      </w:pPr>
+      <w:r>
+        <w:t xml:space="preserve">Отправил изменения на новую ветку в удаленном </w:t>
+      </w:r>
+      <w:proofErr w:type="spellStart"/>
+      <w:r>
+        <w:t>репозитории</w:t>
+      </w:r>
+      <w:proofErr w:type="spellEnd"/>
+    </w:p>
+    <w:p>
+      <w:pPr>
+        <w:ind w:left="567" w:firstLine="0"/>
+        <w:rPr>
+          <w:lang w:val="en-US"/>
+        </w:rPr>
+      </w:pPr>
+      <w:r>
+        <w:rPr>
+          <w:noProof/>
+        </w:rPr>
+        <w:drawing>
+          <wp:inline distT="0" distB="0" distL="0" distR="0" wp14:anchorId="000940EE" wp14:editId="42E62AF3">
+            <wp:extent cx="3767015" cy="1546911"/>
+            <wp:effectExtent l="0" t="0" r="5080" b="0"/>
+            <wp:docPr id="13" name="Рисунок 13"/>
+            <wp:cNvGraphicFramePr>
+              <a:graphicFrameLocks xmlns:a="http://schemas.openxmlformats.org/drawingml/2006/main" noChangeAspect="1"/>
+            </wp:cNvGraphicFramePr>
+            <a:graphic xmlns:a="http://schemas.openxmlformats.org/drawingml/2006/main">
+              <a:graphicData uri="http://schemas.openxmlformats.org/drawingml/2006/picture">
+                <pic:pic xmlns:pic="http://schemas.openxmlformats.org/drawingml/2006/picture">
+                  <pic:nvPicPr>
+                    <pic:cNvPr id="1" name=""/>
+                    <pic:cNvPicPr/>
+                  </pic:nvPicPr>
+                  <pic:blipFill>
+                    <a:blip r:embed="rId17"/>
+                    <a:stretch>
+                      <a:fillRect/>
+                    </a:stretch>
+                  </pic:blipFill>
+                  <pic:spPr>
+                    <a:xfrm>
+                      <a:off x="0" y="0"/>
+                      <a:ext cx="4057957" cy="1666385"/>
+                    </a:xfrm>
+                    <a:prstGeom prst="rect">
+                      <a:avLst/>
+                    </a:prstGeom>
+                  </pic:spPr>
+                </pic:pic>
+              </a:graphicData>
+            </a:graphic>
+          </wp:inline>
+        </w:drawing>
+      </w:r>
+    </w:p>
+    <w:p>
+      <w:pPr>
+        <w:pStyle w:val="a3"/>
+        <w:numPr>
+          <w:ilvl w:val="0"/>
+          <w:numId w:val="2"/>
+        </w:numPr>
+      </w:pPr>
+      <w:r>
+        <w:t xml:space="preserve">Синхронизировал локальную и удаленную ветки </w:t>
+      </w:r>
+      <w:r>
+        <w:rPr>
+          <w:lang w:val="en-US"/>
+        </w:rPr>
+        <w:t>master</w:t>
+      </w:r>
+      <w:r>
+        <w:t xml:space="preserve"> (</w:t>
+      </w:r>
+      <w:r>
+        <w:t>новых изменений не было)</w:t>
+      </w:r>
+    </w:p>
+    <w:p>
+      <w:pPr>
+        <w:ind w:left="567" w:firstLine="0"/>
+      </w:pPr>
+      <w:r>
+        <w:rPr>
+          <w:noProof/>
+        </w:rPr>
+        <w:drawing>
+          <wp:inline distT="0" distB="0" distL="0" distR="0" wp14:anchorId="0524A72D" wp14:editId="7DBAAFC7">
+            <wp:extent cx="3227754" cy="607125"/>
+            <wp:effectExtent l="0" t="0" r="0" b="2540"/>
+            <wp:docPr id="14" name="Рисунок 14"/>
+            <wp:cNvGraphicFramePr>
+              <a:graphicFrameLocks xmlns:a="http://schemas.openxmlformats.org/drawingml/2006/main" noChangeAspect="1"/>
+            </wp:cNvGraphicFramePr>
+            <a:graphic xmlns:a="http://schemas.openxmlformats.org/drawingml/2006/main">
+              <a:graphicData uri="http://schemas.openxmlformats.org/drawingml/2006/picture">
+                <pic:pic xmlns:pic="http://schemas.openxmlformats.org/drawingml/2006/picture">
+                  <pic:nvPicPr>
+                    <pic:cNvPr id="1" name=""/>
+                    <pic:cNvPicPr/>
+                  </pic:nvPicPr>
+                  <pic:blipFill>
+                    <a:blip r:embed="rId18"/>
+                    <a:stretch>
+                      <a:fillRect/>
+                    </a:stretch>
+                  </pic:blipFill>
+                  <pic:spPr>
+                    <a:xfrm>
+                      <a:off x="0" y="0"/>
+                      <a:ext cx="3363211" cy="632604"/>
+                    </a:xfrm>
+                    <a:prstGeom prst="rect">
+                      <a:avLst/>
+                    </a:prstGeom>
+                  </pic:spPr>
+                </pic:pic>
+              </a:graphicData>
+            </a:graphic>
+          </wp:inline>
+        </w:drawing>
+      </w:r>
+    </w:p>
+    <w:p>
+      <w:pPr>
+        <w:pStyle w:val="a3"/>
+        <w:numPr>
+          <w:ilvl w:val="0"/>
+          <w:numId w:val="2"/>
+        </w:numPr>
+      </w:pPr>
       <w:bookmarkStart w:id="0" w:name="_GoBack"/>
       <w:bookmarkEnd w:id="0"/>
     </w:p>
@@ -969,8 +1418,100 @@
       </w:pPr>
     </w:lvl>
   </w:abstractNum>
+  <w:abstractNum w:abstractNumId="1" w15:restartNumberingAfterBreak="0">
+    <w:nsid w:val="436B1D28"/>
+    <w:multiLevelType w:val="hybridMultilevel"/>
+    <w:tmpl w:val="9E4A0082"/>
+    <w:lvl w:ilvl="0" w:tplc="225C68B0">
+      <w:start w:val="1"/>
+      <w:numFmt w:val="decimal"/>
+      <w:lvlText w:val="%1."/>
+      <w:lvlJc w:val="left"/>
+      <w:pPr>
+        <w:ind w:left="928" w:hanging="360"/>
+      </w:pPr>
+      <w:rPr>
+        <w:rFonts w:hint="default"/>
+      </w:rPr>
+    </w:lvl>
+    <w:lvl w:ilvl="1" w:tplc="04190019" w:tentative="1">
+      <w:start w:val="1"/>
+      <w:numFmt w:val="lowerLetter"/>
+      <w:lvlText w:val="%2."/>
+      <w:lvlJc w:val="left"/>
+      <w:pPr>
+        <w:ind w:left="1647" w:hanging="360"/>
+      </w:pPr>
+    </w:lvl>
+    <w:lvl w:ilvl="2" w:tplc="0419001B" w:tentative="1">
+      <w:start w:val="1"/>
+      <w:numFmt w:val="lowerRoman"/>
+      <w:lvlText w:val="%3."/>
+      <w:lvlJc w:val="right"/>
+      <w:pPr>
+        <w:ind w:left="2367" w:hanging="180"/>
+      </w:pPr>
+    </w:lvl>
+    <w:lvl w:ilvl="3" w:tplc="0419000F" w:tentative="1">
+      <w:start w:val="1"/>
+      <w:numFmt w:val="decimal"/>
+      <w:lvlText w:val="%4."/>
+      <w:lvlJc w:val="left"/>
+      <w:pPr>
+        <w:ind w:left="3087" w:hanging="360"/>
+      </w:pPr>
+    </w:lvl>
+    <w:lvl w:ilvl="4" w:tplc="04190019" w:tentative="1">
+      <w:start w:val="1"/>
+      <w:numFmt w:val="lowerLetter"/>
+      <w:lvlText w:val="%5."/>
+      <w:lvlJc w:val="left"/>
+      <w:pPr>
+        <w:ind w:left="3807" w:hanging="360"/>
+      </w:pPr>
+    </w:lvl>
+    <w:lvl w:ilvl="5" w:tplc="0419001B" w:tentative="1">
+      <w:start w:val="1"/>
+      <w:numFmt w:val="lowerRoman"/>
+      <w:lvlText w:val="%6."/>
+      <w:lvlJc w:val="right"/>
+      <w:pPr>
+        <w:ind w:left="4527" w:hanging="180"/>
+      </w:pPr>
+    </w:lvl>
+    <w:lvl w:ilvl="6" w:tplc="0419000F" w:tentative="1">
+      <w:start w:val="1"/>
+      <w:numFmt w:val="decimal"/>
+      <w:lvlText w:val="%7."/>
+      <w:lvlJc w:val="left"/>
+      <w:pPr>
+        <w:ind w:left="5247" w:hanging="360"/>
+      </w:pPr>
+    </w:lvl>
+    <w:lvl w:ilvl="7" w:tplc="04190019" w:tentative="1">
+      <w:start w:val="1"/>
+      <w:numFmt w:val="lowerLetter"/>
+      <w:lvlText w:val="%8."/>
+      <w:lvlJc w:val="left"/>
+      <w:pPr>
+        <w:ind w:left="5967" w:hanging="360"/>
+      </w:pPr>
+    </w:lvl>
+    <w:lvl w:ilvl="8" w:tplc="0419001B" w:tentative="1">
+      <w:start w:val="1"/>
+      <w:numFmt w:val="lowerRoman"/>
+      <w:lvlText w:val="%9."/>
+      <w:lvlJc w:val="right"/>
+      <w:pPr>
+        <w:ind w:left="6687" w:hanging="180"/>
+      </w:pPr>
+    </w:lvl>
+  </w:abstractNum>
   <w:num w:numId="1">
     <w:abstractNumId w:val="0"/>
+  </w:num>
+  <w:num w:numId="2">
+    <w:abstractNumId w:val="1"/>
   </w:num>
 </w:numbering>
 </file>
@@ -1368,7 +1909,7 @@
   <w:style w:type="paragraph" w:default="1" w:styleId="a">
     <w:name w:val="Normal"/>
     <w:qFormat/>
-    <w:rsid w:val="00F40B44"/>
+    <w:rsid w:val="00C51D28"/>
     <w:pPr>
       <w:spacing w:after="0" w:line="240" w:lineRule="auto"/>
       <w:ind w:firstLine="567"/>
@@ -1680,4 +2221,16 @@
     </a:ext>
   </a:extLst>
 </a:theme>
+</file>
+
+<file path=customXml/item1.xml><?xml version="1.0" encoding="utf-8"?>
+<b:Sources xmlns:b="http://schemas.openxmlformats.org/officeDocument/2006/bibliography" xmlns="http://schemas.openxmlformats.org/officeDocument/2006/bibliography" SelectedStyle="\APASixthEditionOfficeOnline.xsl" StyleName="APA" Version="6"/>
+</file>
+
+<file path=customXml/itemProps1.xml><?xml version="1.0" encoding="utf-8"?>
+<ds:datastoreItem xmlns:ds="http://schemas.openxmlformats.org/officeDocument/2006/customXml" ds:itemID="{1D16C1CE-5065-4B5C-8FED-03D9C798BF13}">
+  <ds:schemaRefs>
+    <ds:schemaRef ds:uri="http://schemas.openxmlformats.org/officeDocument/2006/bibliography"/>
+  </ds:schemaRefs>
+</ds:datastoreItem>
 </file>
</xml_diff>

<commit_message>
Added all changes in 8.docx
</commit_message>
<xml_diff>
--- a/8.docx
+++ b/8.docx
@@ -1,24 +1,34 @@
 
 <file path=word/document.xml><?xml version="1.0" encoding="utf-8"?>
-<w:document xmlns:wpc="http://schemas.microsoft.com/office/word/2010/wordprocessingCanvas" xmlns:cx="http://schemas.microsoft.com/office/drawing/2014/chartex" xmlns:mc="http://schemas.openxmlformats.org/markup-compatibility/2006" xmlns:o="urn:schemas-microsoft-com:office:office" xmlns:r="http://schemas.openxmlformats.org/officeDocument/2006/relationships" xmlns:m="http://schemas.openxmlformats.org/officeDocument/2006/math" xmlns:v="urn:schemas-microsoft-com:vml" xmlns:wp14="http://schemas.microsoft.com/office/word/2010/wordprocessingDrawing" xmlns:wp="http://schemas.openxmlformats.org/drawingml/2006/wordprocessingDrawing" xmlns:w10="urn:schemas-microsoft-com:office:word" xmlns:w="http://schemas.openxmlformats.org/wordprocessingml/2006/main" xmlns:w14="http://schemas.microsoft.com/office/word/2010/wordml" xmlns:w15="http://schemas.microsoft.com/office/word/2012/wordml" xmlns:w16se="http://schemas.microsoft.com/office/word/2015/wordml/symex" xmlns:wpg="http://schemas.microsoft.com/office/word/2010/wordprocessingGroup" xmlns:wpi="http://schemas.microsoft.com/office/word/2010/wordprocessingInk" xmlns:wne="http://schemas.microsoft.com/office/word/2006/wordml" xmlns:wps="http://schemas.microsoft.com/office/word/2010/wordprocessingShape" mc:Ignorable="w14 w15 w16se wp14">
+<w:document xmlns:wpc="http://schemas.microsoft.com/office/word/2010/wordprocessingCanvas" xmlns:cx="http://schemas.microsoft.com/office/drawing/2014/chartex" xmlns:cx1="http://schemas.microsoft.com/office/drawing/2015/9/8/chartex" xmlns:cx2="http://schemas.microsoft.com/office/drawing/2015/10/21/chartex" xmlns:cx3="http://schemas.microsoft.com/office/drawing/2016/5/9/chartex" xmlns:cx4="http://schemas.microsoft.com/office/drawing/2016/5/10/chartex" xmlns:cx5="http://schemas.microsoft.com/office/drawing/2016/5/11/chartex" xmlns:cx6="http://schemas.microsoft.com/office/drawing/2016/5/12/chartex" xmlns:cx7="http://schemas.microsoft.com/office/drawing/2016/5/13/chartex" xmlns:cx8="http://schemas.microsoft.com/office/drawing/2016/5/14/chartex" xmlns:mc="http://schemas.openxmlformats.org/markup-compatibility/2006" xmlns:aink="http://schemas.microsoft.com/office/drawing/2016/ink" xmlns:am3d="http://schemas.microsoft.com/office/drawing/2017/model3d" xmlns:o="urn:schemas-microsoft-com:office:office" xmlns:r="http://schemas.openxmlformats.org/officeDocument/2006/relationships" xmlns:m="http://schemas.openxmlformats.org/officeDocument/2006/math" xmlns:v="urn:schemas-microsoft-com:vml" xmlns:wp14="http://schemas.microsoft.com/office/word/2010/wordprocessingDrawing" xmlns:wp="http://schemas.openxmlformats.org/drawingml/2006/wordprocessingDrawing" xmlns:w10="urn:schemas-microsoft-com:office:word" xmlns:w="http://schemas.openxmlformats.org/wordprocessingml/2006/main" xmlns:w14="http://schemas.microsoft.com/office/word/2010/wordml" xmlns:w15="http://schemas.microsoft.com/office/word/2012/wordml" xmlns:w16cex="http://schemas.microsoft.com/office/word/2018/wordml/cex" xmlns:w16cid="http://schemas.microsoft.com/office/word/2016/wordml/cid" xmlns:w16="http://schemas.microsoft.com/office/word/2018/wordml" xmlns:w16sdtdh="http://schemas.microsoft.com/office/word/2020/wordml/sdtdatahash" xmlns:w16se="http://schemas.microsoft.com/office/word/2015/wordml/symex" xmlns:wpg="http://schemas.microsoft.com/office/word/2010/wordprocessingGroup" xmlns:wpi="http://schemas.microsoft.com/office/word/2010/wordprocessingInk" xmlns:wne="http://schemas.microsoft.com/office/word/2006/wordml" xmlns:wps="http://schemas.microsoft.com/office/word/2010/wordprocessingShape" mc:Ignorable="w14 w15 w16se w16cid w16 w16cex w16sdtdh wp14">
   <w:body>
     <w:p>
+      <w:pPr>
+        <w:jc w:val="center"/>
+      </w:pPr>
       <w:r>
         <w:t>Министерство науки и высшего образования Российской Федерации</w:t>
       </w:r>
     </w:p>
     <w:p>
+      <w:pPr>
+        <w:jc w:val="center"/>
+      </w:pPr>
       <w:r>
         <w:t>Пензенский государственный университет</w:t>
       </w:r>
     </w:p>
     <w:p>
+      <w:pPr>
+        <w:jc w:val="center"/>
+      </w:pPr>
       <w:r>
         <w:t>Кафедра «Вычислительная техника»</w:t>
       </w:r>
     </w:p>
     <w:p>
       <w:pPr>
+        <w:jc w:val="center"/>
         <w:rPr>
           <w:shd w:val="solid" w:color="FFFFFF" w:fill="auto"/>
         </w:rPr>
@@ -26,6 +36,7 @@
     </w:p>
     <w:p>
       <w:pPr>
+        <w:jc w:val="center"/>
         <w:rPr>
           <w:shd w:val="solid" w:color="FFFFFF" w:fill="auto"/>
         </w:rPr>
@@ -33,6 +44,7 @@
     </w:p>
     <w:p>
       <w:pPr>
+        <w:jc w:val="center"/>
         <w:rPr>
           <w:shd w:val="solid" w:color="FFFFFF" w:fill="auto"/>
         </w:rPr>
@@ -40,6 +52,7 @@
     </w:p>
     <w:p>
       <w:pPr>
+        <w:jc w:val="center"/>
         <w:rPr>
           <w:shd w:val="solid" w:color="FFFFFF" w:fill="auto"/>
         </w:rPr>
@@ -47,6 +60,7 @@
     </w:p>
     <w:p>
       <w:pPr>
+        <w:jc w:val="center"/>
         <w:rPr>
           <w:shd w:val="solid" w:color="FFFFFF" w:fill="auto"/>
         </w:rPr>
@@ -54,6 +68,7 @@
     </w:p>
     <w:p>
       <w:pPr>
+        <w:jc w:val="center"/>
         <w:rPr>
           <w:shd w:val="solid" w:color="FFFFFF" w:fill="auto"/>
         </w:rPr>
@@ -61,6 +76,7 @@
     </w:p>
     <w:p>
       <w:pPr>
+        <w:jc w:val="center"/>
         <w:rPr>
           <w:shd w:val="solid" w:color="FFFFFF" w:fill="auto"/>
         </w:rPr>
@@ -68,6 +84,7 @@
     </w:p>
     <w:p>
       <w:pPr>
+        <w:jc w:val="center"/>
         <w:rPr>
           <w:shd w:val="solid" w:color="FFFFFF" w:fill="auto"/>
         </w:rPr>
@@ -75,6 +92,7 @@
     </w:p>
     <w:p>
       <w:pPr>
+        <w:jc w:val="center"/>
         <w:rPr>
           <w:shd w:val="solid" w:color="FFFFFF" w:fill="auto"/>
         </w:rPr>
@@ -82,6 +100,7 @@
     </w:p>
     <w:p>
       <w:pPr>
+        <w:jc w:val="center"/>
         <w:rPr>
           <w:shd w:val="solid" w:color="FFFFFF" w:fill="auto"/>
         </w:rPr>
@@ -89,39 +108,42 @@
     </w:p>
     <w:p>
       <w:pPr>
+        <w:jc w:val="center"/>
         <w:rPr>
           <w:shd w:val="solid" w:color="FFFFFF" w:fill="auto"/>
         </w:rPr>
       </w:pPr>
     </w:p>
     <w:p>
+      <w:pPr>
+        <w:jc w:val="center"/>
+      </w:pPr>
       <w:r>
         <w:t>ОТЧЕТ</w:t>
       </w:r>
     </w:p>
     <w:p>
       <w:pPr>
-        <w:rPr>
-          <w:lang w:val="en-US"/>
-        </w:rPr>
+        <w:jc w:val="center"/>
       </w:pPr>
       <w:r>
         <w:t>по лабораторной работе №</w:t>
       </w:r>
       <w:r>
-        <w:rPr>
-          <w:lang w:val="en-US"/>
-        </w:rPr>
         <w:t>8</w:t>
       </w:r>
     </w:p>
     <w:p>
+      <w:pPr>
+        <w:jc w:val="center"/>
+      </w:pPr>
       <w:r>
         <w:t>по курсу «Информационные технологии в профессиональной деятельности»</w:t>
       </w:r>
     </w:p>
     <w:p>
       <w:pPr>
+        <w:jc w:val="center"/>
         <w:rPr>
           <w:szCs w:val="32"/>
         </w:rPr>
@@ -149,6 +171,7 @@
     </w:p>
     <w:p>
       <w:pPr>
+        <w:jc w:val="center"/>
         <w:rPr>
           <w:shd w:val="solid" w:color="FFFFFF" w:fill="auto"/>
         </w:rPr>
@@ -156,6 +179,7 @@
     </w:p>
     <w:p>
       <w:pPr>
+        <w:jc w:val="center"/>
         <w:rPr>
           <w:shd w:val="solid" w:color="FFFFFF" w:fill="auto"/>
         </w:rPr>
@@ -163,6 +187,7 @@
     </w:p>
     <w:p>
       <w:pPr>
+        <w:jc w:val="center"/>
         <w:rPr>
           <w:shd w:val="solid" w:color="FFFFFF" w:fill="auto"/>
         </w:rPr>
@@ -170,6 +195,7 @@
     </w:p>
     <w:p>
       <w:pPr>
+        <w:jc w:val="center"/>
         <w:rPr>
           <w:shd w:val="solid" w:color="FFFFFF" w:fill="auto"/>
         </w:rPr>
@@ -177,6 +203,7 @@
     </w:p>
     <w:p>
       <w:pPr>
+        <w:jc w:val="center"/>
         <w:rPr>
           <w:shd w:val="solid" w:color="FFFFFF" w:fill="auto"/>
         </w:rPr>
@@ -184,6 +211,7 @@
     </w:p>
     <w:p>
       <w:pPr>
+        <w:jc w:val="center"/>
         <w:rPr>
           <w:shd w:val="solid" w:color="FFFFFF" w:fill="auto"/>
         </w:rPr>
@@ -191,47 +219,47 @@
     </w:p>
     <w:p>
       <w:pPr>
+        <w:jc w:val="center"/>
         <w:rPr>
           <w:shd w:val="solid" w:color="FFFFFF" w:fill="auto"/>
         </w:rPr>
       </w:pPr>
     </w:p>
     <w:p>
+      <w:pPr>
+        <w:jc w:val="right"/>
+      </w:pPr>
       <w:r>
         <w:t>Выполнили:</w:t>
       </w:r>
     </w:p>
     <w:p>
-      <w:r>
-        <w:tab/>
+      <w:pPr>
+        <w:jc w:val="right"/>
+      </w:pPr>
+      <w:r>
         <w:t>студенты группы 24ВВВ2</w:t>
       </w:r>
     </w:p>
     <w:p>
-      <w:r>
-        <w:tab/>
-      </w:r>
-      <w:proofErr w:type="spellStart"/>
-      <w:r>
-        <w:t>Тремасов</w:t>
-      </w:r>
-      <w:proofErr w:type="spellEnd"/>
-      <w:r>
-        <w:t xml:space="preserve"> К. И.</w:t>
-      </w:r>
-    </w:p>
-    <w:p>
-      <w:proofErr w:type="spellStart"/>
-      <w:r>
-        <w:t>Бортнев</w:t>
-      </w:r>
-      <w:proofErr w:type="spellEnd"/>
-      <w:r>
-        <w:t xml:space="preserve"> А. О.</w:t>
-      </w:r>
-    </w:p>
-    <w:p>
-      <w:pPr>
+      <w:pPr>
+        <w:jc w:val="right"/>
+      </w:pPr>
+      <w:r>
+        <w:t>Тремасов К. И.</w:t>
+      </w:r>
+    </w:p>
+    <w:p>
+      <w:pPr>
+        <w:jc w:val="right"/>
+      </w:pPr>
+      <w:r>
+        <w:t>Бортнев А. О.</w:t>
+      </w:r>
+    </w:p>
+    <w:p>
+      <w:pPr>
+        <w:jc w:val="right"/>
         <w:rPr>
           <w:shd w:val="solid" w:color="FFFFFF" w:fill="auto"/>
         </w:rPr>
@@ -239,29 +267,39 @@
     </w:p>
     <w:p>
       <w:pPr>
+        <w:jc w:val="right"/>
         <w:rPr>
           <w:shd w:val="solid" w:color="FFFFFF" w:fill="auto"/>
         </w:rPr>
       </w:pPr>
     </w:p>
     <w:p>
+      <w:pPr>
+        <w:jc w:val="right"/>
+      </w:pPr>
       <w:r>
         <w:t>Приняли:</w:t>
       </w:r>
     </w:p>
     <w:p>
-      <w:r>
-        <w:tab/>
+      <w:pPr>
+        <w:jc w:val="right"/>
+      </w:pPr>
+      <w:r>
         <w:t>Митрохина Н. Ю.</w:t>
       </w:r>
     </w:p>
     <w:p>
+      <w:pPr>
+        <w:jc w:val="right"/>
+      </w:pPr>
       <w:r>
         <w:t>Юрова О. В.</w:t>
       </w:r>
     </w:p>
     <w:p>
       <w:pPr>
+        <w:jc w:val="center"/>
         <w:rPr>
           <w:shd w:val="solid" w:color="FFFFFF" w:fill="auto"/>
         </w:rPr>
@@ -269,6 +307,7 @@
     </w:p>
     <w:p>
       <w:pPr>
+        <w:jc w:val="center"/>
         <w:rPr>
           <w:shd w:val="solid" w:color="FFFFFF" w:fill="auto"/>
         </w:rPr>
@@ -276,6 +315,7 @@
     </w:p>
     <w:p>
       <w:pPr>
+        <w:jc w:val="center"/>
         <w:rPr>
           <w:shd w:val="solid" w:color="FFFFFF" w:fill="auto"/>
         </w:rPr>
@@ -283,6 +323,7 @@
     </w:p>
     <w:p>
       <w:pPr>
+        <w:jc w:val="center"/>
         <w:rPr>
           <w:shd w:val="solid" w:color="FFFFFF" w:fill="auto"/>
         </w:rPr>
@@ -290,6 +331,7 @@
     </w:p>
     <w:p>
       <w:pPr>
+        <w:jc w:val="center"/>
         <w:rPr>
           <w:shd w:val="solid" w:color="FFFFFF" w:fill="auto"/>
         </w:rPr>
@@ -297,6 +339,7 @@
     </w:p>
     <w:p>
       <w:pPr>
+        <w:jc w:val="center"/>
         <w:rPr>
           <w:shd w:val="solid" w:color="FFFFFF" w:fill="auto"/>
         </w:rPr>
@@ -304,6 +347,7 @@
     </w:p>
     <w:p>
       <w:pPr>
+        <w:jc w:val="center"/>
         <w:rPr>
           <w:shd w:val="solid" w:color="FFFFFF" w:fill="auto"/>
         </w:rPr>
@@ -311,6 +355,7 @@
     </w:p>
     <w:p>
       <w:pPr>
+        <w:jc w:val="center"/>
         <w:rPr>
           <w:shd w:val="solid" w:color="FFFFFF" w:fill="auto"/>
         </w:rPr>
@@ -318,6 +363,7 @@
     </w:p>
     <w:p>
       <w:pPr>
+        <w:jc w:val="center"/>
         <w:rPr>
           <w:shd w:val="solid" w:color="FFFFFF" w:fill="auto"/>
         </w:rPr>
@@ -337,55 +383,110 @@
       </w:pPr>
     </w:p>
     <w:p>
+      <w:pPr>
+        <w:rPr>
+          <w:sz w:val="24"/>
+          <w:szCs w:val="24"/>
+        </w:rPr>
+      </w:pPr>
       <w:r>
         <w:rPr>
           <w:b/>
+          <w:sz w:val="24"/>
+          <w:szCs w:val="24"/>
         </w:rPr>
         <w:lastRenderedPageBreak/>
         <w:t>Цель</w:t>
       </w:r>
       <w:r>
+        <w:rPr>
+          <w:sz w:val="24"/>
+          <w:szCs w:val="24"/>
+        </w:rPr>
         <w:t xml:space="preserve">: научиться работать с веб-сервисом для хостинга проектов и их совместной разработки </w:t>
       </w:r>
       <w:proofErr w:type="spellStart"/>
       <w:r>
+        <w:rPr>
+          <w:sz w:val="24"/>
+          <w:szCs w:val="24"/>
+        </w:rPr>
         <w:t>GitHub</w:t>
       </w:r>
       <w:proofErr w:type="spellEnd"/>
       <w:r>
-        <w:t xml:space="preserve">. Создать свой публичный </w:t>
-      </w:r>
-      <w:proofErr w:type="spellStart"/>
-      <w:r>
-        <w:t>репозиторий</w:t>
-      </w:r>
-      <w:proofErr w:type="spellEnd"/>
-      <w:r>
-        <w:t>.</w:t>
-      </w:r>
-    </w:p>
-    <w:p/>
-    <w:p>
-      <w:r>
-        <w:t>Ход работы:</w:t>
-      </w:r>
-    </w:p>
-    <w:p/>
-    <w:p>
-      <w:pPr>
+        <w:rPr>
+          <w:sz w:val="24"/>
+          <w:szCs w:val="24"/>
+        </w:rPr>
+        <w:t>. Создать свой публичный репозиторий.</w:t>
+      </w:r>
+    </w:p>
+    <w:p>
+      <w:pPr>
+        <w:rPr>
+          <w:sz w:val="24"/>
+          <w:szCs w:val="24"/>
+        </w:rPr>
+      </w:pPr>
+    </w:p>
+    <w:p>
+      <w:pPr>
+        <w:rPr>
+          <w:sz w:val="24"/>
+          <w:szCs w:val="24"/>
+        </w:rPr>
+      </w:pPr>
+      <w:r>
         <w:rPr>
           <w:b/>
+          <w:sz w:val="24"/>
+          <w:szCs w:val="24"/>
+        </w:rPr>
+        <w:t>Ход работы</w:t>
+      </w:r>
+      <w:r>
+        <w:rPr>
+          <w:sz w:val="24"/>
+          <w:szCs w:val="24"/>
+        </w:rPr>
+        <w:t>:</w:t>
+      </w:r>
+    </w:p>
+    <w:p>
+      <w:pPr>
+        <w:rPr>
+          <w:sz w:val="24"/>
+          <w:szCs w:val="24"/>
+        </w:rPr>
+      </w:pPr>
+    </w:p>
+    <w:p>
+      <w:pPr>
+        <w:rPr>
+          <w:b/>
+          <w:sz w:val="24"/>
+          <w:szCs w:val="24"/>
           <w:u w:val="single"/>
         </w:rPr>
       </w:pPr>
       <w:r>
         <w:rPr>
+          <w:sz w:val="24"/>
+          <w:szCs w:val="24"/>
           <w:u w:val="single"/>
         </w:rPr>
         <w:t>Подготовительная часть (Кирилл)</w:t>
       </w:r>
     </w:p>
-    <w:p/>
+    <w:p>
+      <w:pPr>
+        <w:rPr>
+          <w:sz w:val="24"/>
+          <w:szCs w:val="24"/>
+        </w:rPr>
+      </w:pPr>
+    </w:p>
     <w:p>
       <w:pPr>
         <w:pStyle w:val="a3"/>
@@ -393,21 +494,41 @@
           <w:ilvl w:val="0"/>
           <w:numId w:val="1"/>
         </w:numPr>
-      </w:pPr>
-      <w:r>
+        <w:rPr>
+          <w:sz w:val="24"/>
+          <w:szCs w:val="24"/>
+        </w:rPr>
+      </w:pPr>
+      <w:r>
+        <w:rPr>
+          <w:sz w:val="24"/>
+          <w:szCs w:val="24"/>
+        </w:rPr>
         <w:t>Профили всех участников работы:</w:t>
       </w:r>
     </w:p>
     <w:p>
       <w:pPr>
         <w:pStyle w:val="a3"/>
+        <w:rPr>
+          <w:sz w:val="24"/>
+          <w:szCs w:val="24"/>
+        </w:rPr>
       </w:pPr>
     </w:p>
     <w:p>
       <w:pPr>
         <w:pStyle w:val="a3"/>
-      </w:pPr>
-      <w:r>
+        <w:rPr>
+          <w:sz w:val="24"/>
+          <w:szCs w:val="24"/>
+        </w:rPr>
+      </w:pPr>
+      <w:r>
+        <w:rPr>
+          <w:sz w:val="24"/>
+          <w:szCs w:val="24"/>
+        </w:rPr>
         <w:t>Андрей</w:t>
       </w:r>
     </w:p>
@@ -415,15 +536,19 @@
       <w:pPr>
         <w:pStyle w:val="a3"/>
         <w:rPr>
+          <w:sz w:val="24"/>
+          <w:szCs w:val="24"/>
           <w:lang w:val="en-US"/>
         </w:rPr>
       </w:pPr>
       <w:r>
         <w:rPr>
           <w:noProof/>
+          <w:sz w:val="24"/>
+          <w:szCs w:val="24"/>
         </w:rPr>
         <w:drawing>
-          <wp:inline distT="0" distB="0" distL="0" distR="0">
+          <wp:inline distT="0" distB="0" distL="0" distR="0" wp14:anchorId="5CF3EEDD" wp14:editId="151F8CEC">
             <wp:extent cx="5210446" cy="2608118"/>
             <wp:effectExtent l="0" t="0" r="0" b="1905"/>
             <wp:docPr id="2" name="Рисунок 2" descr="https://sun9-54.userapi.com/impg/5hOzpybaTTQ0ErqdQwS4A8w9GtW04JpKoIKE7Q/eYgPsQwrfCM.jpg?size=1920x961&amp;quality=95&amp;sign=330be02e0dbc5c624475592fcacc97a0&amp;type=album"/>
@@ -475,26 +600,44 @@
     <w:p>
       <w:pPr>
         <w:pStyle w:val="a3"/>
+        <w:rPr>
+          <w:sz w:val="24"/>
+          <w:szCs w:val="24"/>
+        </w:rPr>
       </w:pPr>
     </w:p>
     <w:p>
       <w:pPr>
         <w:pStyle w:val="a3"/>
-      </w:pPr>
-      <w:r>
+        <w:rPr>
+          <w:sz w:val="24"/>
+          <w:szCs w:val="24"/>
+        </w:rPr>
+      </w:pPr>
+      <w:r>
+        <w:rPr>
+          <w:sz w:val="24"/>
+          <w:szCs w:val="24"/>
+        </w:rPr>
         <w:t>Кирилл</w:t>
       </w:r>
     </w:p>
     <w:p>
       <w:pPr>
         <w:pStyle w:val="a3"/>
+        <w:rPr>
+          <w:sz w:val="24"/>
+          <w:szCs w:val="24"/>
+        </w:rPr>
       </w:pPr>
       <w:r>
         <w:rPr>
           <w:noProof/>
+          <w:sz w:val="24"/>
+          <w:szCs w:val="24"/>
         </w:rPr>
         <w:drawing>
-          <wp:inline distT="0" distB="0" distL="0" distR="0" wp14:anchorId="2E18811C" wp14:editId="22AC5628">
+          <wp:inline distT="0" distB="0" distL="0" distR="0" wp14:anchorId="766DFE24" wp14:editId="74BBA50F">
             <wp:extent cx="5654005" cy="1930400"/>
             <wp:effectExtent l="0" t="0" r="4445" b="0"/>
             <wp:docPr id="3" name="Рисунок 3"/>
@@ -531,21 +674,28 @@
       </w:r>
     </w:p>
     <w:p>
-      <w:r>
+      <w:pPr>
+        <w:rPr>
+          <w:sz w:val="24"/>
+          <w:szCs w:val="24"/>
+        </w:rPr>
+      </w:pPr>
+      <w:r>
+        <w:rPr>
+          <w:sz w:val="24"/>
+          <w:szCs w:val="24"/>
+        </w:rPr>
         <w:lastRenderedPageBreak/>
-        <w:t xml:space="preserve">2.Создал новый публичный </w:t>
-      </w:r>
-      <w:proofErr w:type="spellStart"/>
-      <w:r>
-        <w:t>репозиторий</w:t>
-      </w:r>
-      <w:proofErr w:type="spellEnd"/>
+        <w:t>2.Создал новый публичный репозиторий</w:t>
+      </w:r>
       <w:r>
         <w:rPr>
           <w:noProof/>
+          <w:sz w:val="24"/>
+          <w:szCs w:val="24"/>
         </w:rPr>
         <w:drawing>
-          <wp:inline distT="0" distB="0" distL="0" distR="0" wp14:anchorId="708B954F" wp14:editId="35EBE8FE">
+          <wp:inline distT="0" distB="0" distL="0" distR="0" wp14:anchorId="5DB82590" wp14:editId="7C85DB8D">
             <wp:extent cx="6637258" cy="3460172"/>
             <wp:effectExtent l="0" t="0" r="0" b="6985"/>
             <wp:docPr id="1" name="Рисунок 1"/>
@@ -582,60 +732,87 @@
       </w:r>
     </w:p>
     <w:p>
-      <w:r>
-        <w:t xml:space="preserve">3. </w:t>
-      </w:r>
-      <w:r>
-        <w:t xml:space="preserve">Связал локальный </w:t>
-      </w:r>
-      <w:proofErr w:type="spellStart"/>
-      <w:r>
-        <w:t>репозиторий</w:t>
-      </w:r>
-      <w:proofErr w:type="spellEnd"/>
-      <w:r>
-        <w:t xml:space="preserve"> с удаленным и проверил с помощью </w:t>
-      </w:r>
-      <w:proofErr w:type="spellStart"/>
-      <w:r>
-        <w:rPr>
+      <w:pPr>
+        <w:rPr>
+          <w:sz w:val="24"/>
+          <w:szCs w:val="24"/>
+        </w:rPr>
+      </w:pPr>
+      <w:r>
+        <w:rPr>
+          <w:sz w:val="24"/>
+          <w:szCs w:val="24"/>
+        </w:rPr>
+        <w:t xml:space="preserve">3. Связал локальный репозиторий с удаленным и проверил с помощью </w:t>
+      </w:r>
+      <w:r>
+        <w:rPr>
+          <w:sz w:val="24"/>
+          <w:szCs w:val="24"/>
           <w:lang w:val="en-US"/>
         </w:rPr>
         <w:t>git</w:t>
       </w:r>
-      <w:proofErr w:type="spellEnd"/>
-      <w:r>
+      <w:r>
+        <w:rPr>
+          <w:sz w:val="24"/>
+          <w:szCs w:val="24"/>
+        </w:rPr>
         <w:t xml:space="preserve"> </w:t>
       </w:r>
       <w:r>
         <w:rPr>
+          <w:sz w:val="24"/>
+          <w:szCs w:val="24"/>
           <w:lang w:val="en-US"/>
         </w:rPr>
         <w:t>remote</w:t>
       </w:r>
       <w:r>
+        <w:rPr>
+          <w:sz w:val="24"/>
+          <w:szCs w:val="24"/>
+        </w:rPr>
         <w:t xml:space="preserve"> –</w:t>
       </w:r>
       <w:r>
         <w:rPr>
+          <w:sz w:val="24"/>
+          <w:szCs w:val="24"/>
           <w:lang w:val="en-US"/>
         </w:rPr>
         <w:t>v</w:t>
       </w:r>
       <w:r>
+        <w:rPr>
+          <w:sz w:val="24"/>
+          <w:szCs w:val="24"/>
+        </w:rPr>
         <w:tab/>
       </w:r>
       <w:r>
+        <w:rPr>
+          <w:sz w:val="24"/>
+          <w:szCs w:val="24"/>
+        </w:rPr>
         <w:tab/>
       </w:r>
     </w:p>
     <w:p>
+      <w:pPr>
+        <w:rPr>
+          <w:sz w:val="24"/>
+          <w:szCs w:val="24"/>
+        </w:rPr>
+      </w:pPr>
       <w:r>
         <w:rPr>
           <w:noProof/>
+          <w:sz w:val="24"/>
+          <w:szCs w:val="24"/>
         </w:rPr>
         <w:drawing>
-          <wp:inline distT="0" distB="0" distL="0" distR="0" wp14:anchorId="54211557" wp14:editId="6F6D09B2">
+          <wp:inline distT="0" distB="0" distL="0" distR="0" wp14:anchorId="3644B30C" wp14:editId="0495B2E6">
             <wp:extent cx="3305907" cy="1044666"/>
             <wp:effectExtent l="0" t="0" r="8890" b="3175"/>
             <wp:docPr id="5" name="Рисунок 5"/>
@@ -672,28 +849,43 @@
       </w:r>
     </w:p>
     <w:p>
-      <w:r>
-        <w:rPr>
+      <w:pPr>
+        <w:rPr>
+          <w:sz w:val="24"/>
+          <w:szCs w:val="24"/>
+        </w:rPr>
+      </w:pPr>
+      <w:r>
+        <w:rPr>
+          <w:sz w:val="24"/>
+          <w:szCs w:val="24"/>
           <w:lang w:val="en-US"/>
         </w:rPr>
         <w:t>4.</w:t>
       </w:r>
       <w:r>
-        <w:t xml:space="preserve"> Загрузил изменения из удаленного </w:t>
-      </w:r>
-      <w:proofErr w:type="spellStart"/>
-      <w:r>
-        <w:t>репозитория</w:t>
-      </w:r>
-      <w:proofErr w:type="spellEnd"/>
-    </w:p>
-    <w:p>
+        <w:rPr>
+          <w:sz w:val="24"/>
+          <w:szCs w:val="24"/>
+        </w:rPr>
+        <w:t xml:space="preserve"> Загрузил изменения из удаленного репозитория</w:t>
+      </w:r>
+    </w:p>
+    <w:p>
+      <w:pPr>
+        <w:rPr>
+          <w:sz w:val="24"/>
+          <w:szCs w:val="24"/>
+        </w:rPr>
+      </w:pPr>
       <w:r>
         <w:rPr>
           <w:noProof/>
+          <w:sz w:val="24"/>
+          <w:szCs w:val="24"/>
         </w:rPr>
         <w:drawing>
-          <wp:inline distT="0" distB="0" distL="0" distR="0" wp14:anchorId="7214844C" wp14:editId="44696266">
+          <wp:inline distT="0" distB="0" distL="0" distR="0" wp14:anchorId="7DFCC55E" wp14:editId="652CA09B">
             <wp:extent cx="3438769" cy="927922"/>
             <wp:effectExtent l="0" t="0" r="0" b="5715"/>
             <wp:docPr id="6" name="Рисунок 6"/>
@@ -730,44 +922,51 @@
       </w:r>
     </w:p>
     <w:p>
-      <w:r>
-        <w:t xml:space="preserve">5. </w:t>
-      </w:r>
-      <w:r>
-        <w:t xml:space="preserve">Создал файл </w:t>
-      </w:r>
-      <w:proofErr w:type="spellStart"/>
-      <w:r>
-        <w:rPr>
+      <w:pPr>
+        <w:rPr>
+          <w:sz w:val="24"/>
+          <w:szCs w:val="24"/>
+        </w:rPr>
+      </w:pPr>
+      <w:r>
+        <w:rPr>
+          <w:sz w:val="24"/>
+          <w:szCs w:val="24"/>
+        </w:rPr>
+        <w:t xml:space="preserve">5. Создал файл </w:t>
+      </w:r>
+      <w:r>
+        <w:rPr>
+          <w:sz w:val="24"/>
+          <w:szCs w:val="24"/>
           <w:lang w:val="en-US"/>
         </w:rPr>
         <w:t>docx</w:t>
       </w:r>
-      <w:proofErr w:type="spellEnd"/>
-      <w:r>
-        <w:t xml:space="preserve"> </w:t>
-      </w:r>
-      <w:r>
-        <w:t xml:space="preserve">и сделал </w:t>
-      </w:r>
-      <w:proofErr w:type="spellStart"/>
-      <w:r>
-        <w:t>коммит</w:t>
-      </w:r>
-      <w:proofErr w:type="spellEnd"/>
-    </w:p>
-    <w:p>
-      <w:pPr>
-        <w:rPr>
+      <w:r>
+        <w:rPr>
+          <w:sz w:val="24"/>
+          <w:szCs w:val="24"/>
+        </w:rPr>
+        <w:t xml:space="preserve"> и сделал коммит</w:t>
+      </w:r>
+    </w:p>
+    <w:p>
+      <w:pPr>
+        <w:rPr>
+          <w:sz w:val="24"/>
+          <w:szCs w:val="24"/>
           <w:lang w:val="en-US"/>
         </w:rPr>
       </w:pPr>
       <w:r>
         <w:rPr>
           <w:noProof/>
+          <w:sz w:val="24"/>
+          <w:szCs w:val="24"/>
         </w:rPr>
         <w:drawing>
-          <wp:inline distT="0" distB="0" distL="0" distR="0" wp14:anchorId="6052A19E" wp14:editId="29554DF5">
+          <wp:inline distT="0" distB="0" distL="0" distR="0" wp14:anchorId="7C1A4514" wp14:editId="16D90A40">
             <wp:extent cx="2907323" cy="553776"/>
             <wp:effectExtent l="0" t="0" r="7620" b="0"/>
             <wp:docPr id="7" name="Рисунок 7"/>
@@ -804,33 +1003,35 @@
       </w:r>
     </w:p>
     <w:p>
-      <w:r>
-        <w:t>6</w:t>
-      </w:r>
-      <w:r>
-        <w:t xml:space="preserve">. Сверившись с номером бригады, добавил файл 3 лабораторной работы из дисциплины «Программирование» в </w:t>
-      </w:r>
-      <w:proofErr w:type="spellStart"/>
-      <w:r>
-        <w:t>репозиторий</w:t>
-      </w:r>
-      <w:proofErr w:type="spellEnd"/>
-      <w:r>
-        <w:t xml:space="preserve"> и сделал </w:t>
-      </w:r>
-      <w:proofErr w:type="spellStart"/>
-      <w:r>
-        <w:t>коммит</w:t>
-      </w:r>
-      <w:proofErr w:type="spellEnd"/>
-    </w:p>
-    <w:p>
+      <w:pPr>
+        <w:rPr>
+          <w:sz w:val="24"/>
+          <w:szCs w:val="24"/>
+        </w:rPr>
+      </w:pPr>
+      <w:r>
+        <w:rPr>
+          <w:sz w:val="24"/>
+          <w:szCs w:val="24"/>
+        </w:rPr>
+        <w:t>6. Сверившись с номером бригады, добавил файл 3 лабораторной работы из дисциплины «Программирование» в репозиторий и сделал коммит</w:t>
+      </w:r>
+    </w:p>
+    <w:p>
+      <w:pPr>
+        <w:rPr>
+          <w:sz w:val="24"/>
+          <w:szCs w:val="24"/>
+        </w:rPr>
+      </w:pPr>
       <w:r>
         <w:rPr>
           <w:noProof/>
+          <w:sz w:val="24"/>
+          <w:szCs w:val="24"/>
         </w:rPr>
         <w:drawing>
-          <wp:inline distT="0" distB="0" distL="0" distR="0" wp14:anchorId="2BC24485" wp14:editId="0CB85053">
+          <wp:inline distT="0" distB="0" distL="0" distR="0" wp14:anchorId="1F6B0800" wp14:editId="681EBE2A">
             <wp:extent cx="2907030" cy="505270"/>
             <wp:effectExtent l="0" t="0" r="0" b="9525"/>
             <wp:docPr id="8" name="Рисунок 8"/>
@@ -866,35 +1067,45 @@
         </w:drawing>
       </w:r>
     </w:p>
-    <w:p/>
-    <w:p/>
-    <w:p/>
-    <w:p/>
-    <w:p/>
-    <w:p/>
-    <w:p>
-      <w:r>
-        <w:lastRenderedPageBreak/>
+    <w:p>
+      <w:pPr>
+        <w:rPr>
+          <w:sz w:val="24"/>
+          <w:szCs w:val="24"/>
+        </w:rPr>
+      </w:pPr>
+      <w:r>
+        <w:rPr>
+          <w:sz w:val="24"/>
+          <w:szCs w:val="24"/>
+        </w:rPr>
         <w:t xml:space="preserve">7. </w:t>
       </w:r>
       <w:r>
-        <w:t xml:space="preserve">Отправил все изменения на удаленный </w:t>
-      </w:r>
-      <w:proofErr w:type="spellStart"/>
-      <w:r>
-        <w:t>репозиторий</w:t>
-      </w:r>
-      <w:proofErr w:type="spellEnd"/>
-    </w:p>
-    <w:p>
+        <w:rPr>
+          <w:sz w:val="24"/>
+          <w:szCs w:val="24"/>
+        </w:rPr>
+        <w:t>Отправил все изменения на удаленный репозиторий</w:t>
+      </w:r>
+    </w:p>
+    <w:p>
+      <w:pPr>
+        <w:rPr>
+          <w:sz w:val="24"/>
+          <w:szCs w:val="24"/>
+        </w:rPr>
+      </w:pPr>
       <w:r>
         <w:rPr>
           <w:noProof/>
+          <w:sz w:val="24"/>
+          <w:szCs w:val="24"/>
         </w:rPr>
         <w:drawing>
-          <wp:inline distT="0" distB="0" distL="0" distR="0" wp14:anchorId="7113E6D4" wp14:editId="2F3BA8C0">
-            <wp:extent cx="3696306" cy="1492739"/>
-            <wp:effectExtent l="0" t="0" r="0" b="0"/>
+          <wp:inline distT="0" distB="0" distL="0" distR="0" wp14:anchorId="7E724D1C" wp14:editId="0205350B">
+            <wp:extent cx="3270555" cy="1320800"/>
+            <wp:effectExtent l="0" t="0" r="6350" b="0"/>
             <wp:docPr id="9" name="Рисунок 9"/>
             <wp:cNvGraphicFramePr>
               <a:graphicFrameLocks xmlns:a="http://schemas.openxmlformats.org/drawingml/2006/main" noChangeAspect="1"/>
@@ -915,7 +1126,7 @@
                   <pic:spPr>
                     <a:xfrm>
                       <a:off x="0" y="0"/>
-                      <a:ext cx="3787262" cy="1529471"/>
+                      <a:ext cx="3454367" cy="1395032"/>
                     </a:xfrm>
                     <a:prstGeom prst="rect">
                       <a:avLst/>
@@ -928,15 +1139,26 @@
         </w:drawing>
       </w:r>
     </w:p>
-    <w:p/>
-    <w:p>
-      <w:pPr>
-        <w:rPr>
+    <w:p>
+      <w:pPr>
+        <w:rPr>
+          <w:sz w:val="24"/>
+          <w:szCs w:val="24"/>
+        </w:rPr>
+      </w:pPr>
+    </w:p>
+    <w:p>
+      <w:pPr>
+        <w:rPr>
+          <w:sz w:val="24"/>
+          <w:szCs w:val="24"/>
           <w:u w:val="single"/>
         </w:rPr>
       </w:pPr>
       <w:r>
         <w:rPr>
+          <w:sz w:val="24"/>
+          <w:szCs w:val="24"/>
           <w:u w:val="single"/>
         </w:rPr>
         <w:t>Основная часть (Кирилл)</w:t>
@@ -945,11 +1167,15 @@
     <w:p>
       <w:pPr>
         <w:rPr>
+          <w:sz w:val="24"/>
+          <w:szCs w:val="24"/>
           <w:u w:val="single"/>
         </w:rPr>
       </w:pPr>
       <w:r>
         <w:rPr>
+          <w:sz w:val="24"/>
+          <w:szCs w:val="24"/>
           <w:u w:val="single"/>
         </w:rPr>
         <w:t xml:space="preserve"> </w:t>
@@ -963,10 +1189,16 @@
           <w:numId w:val="2"/>
         </w:numPr>
         <w:rPr>
+          <w:sz w:val="24"/>
+          <w:szCs w:val="24"/>
           <w:u w:val="single"/>
         </w:rPr>
       </w:pPr>
       <w:r>
+        <w:rPr>
+          <w:sz w:val="24"/>
+          <w:szCs w:val="24"/>
+        </w:rPr>
         <w:t>Создал новую ветку и перешел на нее</w:t>
       </w:r>
     </w:p>
@@ -974,11 +1206,15 @@
       <w:pPr>
         <w:ind w:firstLine="0"/>
         <w:rPr>
+          <w:sz w:val="24"/>
+          <w:szCs w:val="24"/>
           <w:u w:val="single"/>
         </w:rPr>
       </w:pPr>
       <w:r>
         <w:rPr>
+          <w:sz w:val="24"/>
+          <w:szCs w:val="24"/>
           <w:u w:val="single"/>
         </w:rPr>
         <w:t xml:space="preserve">        </w:t>
@@ -986,9 +1222,11 @@
       <w:r>
         <w:rPr>
           <w:noProof/>
+          <w:sz w:val="24"/>
+          <w:szCs w:val="24"/>
         </w:rPr>
         <w:drawing>
-          <wp:inline distT="0" distB="0" distL="0" distR="0" wp14:anchorId="5CB89358" wp14:editId="0F9A64AD">
+          <wp:inline distT="0" distB="0" distL="0" distR="0" wp14:anchorId="1CD0A2DE" wp14:editId="0B04D726">
             <wp:extent cx="3077327" cy="706755"/>
             <wp:effectExtent l="0" t="0" r="8890" b="0"/>
             <wp:docPr id="10" name="Рисунок 10"/>
@@ -1031,8 +1269,16 @@
           <w:ilvl w:val="0"/>
           <w:numId w:val="2"/>
         </w:numPr>
-      </w:pPr>
-      <w:r>
+        <w:rPr>
+          <w:sz w:val="24"/>
+          <w:szCs w:val="24"/>
+        </w:rPr>
+      </w:pPr>
+      <w:r>
+        <w:rPr>
+          <w:sz w:val="24"/>
+          <w:szCs w:val="24"/>
+        </w:rPr>
         <w:t>Поменял название переменной в файле проекта, сохранил изменения</w:t>
       </w:r>
     </w:p>
@@ -1040,15 +1286,19 @@
       <w:pPr>
         <w:ind w:left="567" w:firstLine="0"/>
         <w:rPr>
+          <w:sz w:val="24"/>
+          <w:szCs w:val="24"/>
           <w:lang w:val="en-US"/>
         </w:rPr>
       </w:pPr>
       <w:r>
         <w:rPr>
           <w:noProof/>
+          <w:sz w:val="24"/>
+          <w:szCs w:val="24"/>
         </w:rPr>
         <w:drawing>
-          <wp:inline distT="0" distB="0" distL="0" distR="0" wp14:anchorId="33F3E969" wp14:editId="28667919">
+          <wp:inline distT="0" distB="0" distL="0" distR="0" wp14:anchorId="53BE95A2" wp14:editId="517F56F8">
             <wp:extent cx="3079261" cy="831471"/>
             <wp:effectExtent l="0" t="0" r="6985" b="6985"/>
             <wp:docPr id="11" name="Рисунок 11"/>
@@ -1091,52 +1341,68 @@
           <w:ilvl w:val="0"/>
           <w:numId w:val="2"/>
         </w:numPr>
-      </w:pPr>
-      <w:r>
-        <w:t xml:space="preserve">Создал файл </w:t>
-      </w:r>
-      <w:r>
-        <w:t>1.</w:t>
+        <w:rPr>
+          <w:sz w:val="24"/>
+          <w:szCs w:val="24"/>
+        </w:rPr>
+      </w:pPr>
+      <w:r>
+        <w:rPr>
+          <w:sz w:val="24"/>
+          <w:szCs w:val="24"/>
+        </w:rPr>
+        <w:t>Создал файл 1.</w:t>
+      </w:r>
+      <w:r>
+        <w:rPr>
+          <w:sz w:val="24"/>
+          <w:szCs w:val="24"/>
+          <w:lang w:val="en-US"/>
+        </w:rPr>
+        <w:t>docx</w:t>
+      </w:r>
+      <w:r>
+        <w:rPr>
+          <w:sz w:val="24"/>
+          <w:szCs w:val="24"/>
+        </w:rPr>
+        <w:t>, в котором описал изменения в файле 3_</w:t>
       </w:r>
       <w:proofErr w:type="spellStart"/>
       <w:r>
         <w:rPr>
+          <w:sz w:val="24"/>
+          <w:szCs w:val="24"/>
           <w:lang w:val="en-US"/>
         </w:rPr>
-        <w:t>docx</w:t>
+        <w:t>progr</w:t>
       </w:r>
       <w:proofErr w:type="spellEnd"/>
       <w:r>
-        <w:t>, в котором описал изменения в файле 3_</w:t>
-      </w:r>
-      <w:proofErr w:type="spellStart"/>
-      <w:r>
-        <w:rPr>
+        <w:rPr>
+          <w:sz w:val="24"/>
+          <w:szCs w:val="24"/>
+        </w:rPr>
+        <w:t xml:space="preserve"> и зафиксировал его добавление</w:t>
+      </w:r>
+    </w:p>
+    <w:p>
+      <w:pPr>
+        <w:ind w:left="567" w:firstLine="0"/>
+        <w:rPr>
+          <w:sz w:val="24"/>
+          <w:szCs w:val="24"/>
           <w:lang w:val="en-US"/>
         </w:rPr>
-        <w:t>progr</w:t>
-      </w:r>
-      <w:proofErr w:type="spellEnd"/>
-      <w:r>
-        <w:t xml:space="preserve"> </w:t>
-      </w:r>
-      <w:r>
-        <w:t>и зафиксировал его добавление</w:t>
-      </w:r>
-    </w:p>
-    <w:p>
-      <w:pPr>
-        <w:ind w:left="567" w:firstLine="0"/>
-        <w:rPr>
-          <w:lang w:val="en-US"/>
-        </w:rPr>
       </w:pPr>
       <w:r>
         <w:rPr>
           <w:noProof/>
+          <w:sz w:val="24"/>
+          <w:szCs w:val="24"/>
         </w:rPr>
         <w:drawing>
-          <wp:inline distT="0" distB="0" distL="0" distR="0" wp14:anchorId="1E6D8D02" wp14:editId="02EFF8EE">
+          <wp:inline distT="0" distB="0" distL="0" distR="0" wp14:anchorId="1D38503F" wp14:editId="146B46CC">
             <wp:extent cx="3077210" cy="833411"/>
             <wp:effectExtent l="0" t="0" r="0" b="5080"/>
             <wp:docPr id="12" name="Рисунок 12"/>
@@ -1179,29 +1445,36 @@
           <w:ilvl w:val="0"/>
           <w:numId w:val="2"/>
         </w:numPr>
-      </w:pPr>
-      <w:r>
-        <w:t xml:space="preserve">Отправил изменения на новую ветку в удаленном </w:t>
-      </w:r>
-      <w:proofErr w:type="spellStart"/>
-      <w:r>
-        <w:t>репозитории</w:t>
-      </w:r>
-      <w:proofErr w:type="spellEnd"/>
+        <w:rPr>
+          <w:sz w:val="24"/>
+          <w:szCs w:val="24"/>
+        </w:rPr>
+      </w:pPr>
+      <w:r>
+        <w:rPr>
+          <w:sz w:val="24"/>
+          <w:szCs w:val="24"/>
+        </w:rPr>
+        <w:t>Отправил изменения на новую ветку в удаленном репозитории</w:t>
+      </w:r>
     </w:p>
     <w:p>
       <w:pPr>
         <w:ind w:left="567" w:firstLine="0"/>
         <w:rPr>
+          <w:sz w:val="24"/>
+          <w:szCs w:val="24"/>
           <w:lang w:val="en-US"/>
         </w:rPr>
       </w:pPr>
       <w:r>
         <w:rPr>
           <w:noProof/>
+          <w:sz w:val="24"/>
+          <w:szCs w:val="24"/>
         </w:rPr>
         <w:drawing>
-          <wp:inline distT="0" distB="0" distL="0" distR="0" wp14:anchorId="000940EE" wp14:editId="42E62AF3">
+          <wp:inline distT="0" distB="0" distL="0" distR="0" wp14:anchorId="7287C5A4" wp14:editId="5DB613FF">
             <wp:extent cx="3767015" cy="1546911"/>
             <wp:effectExtent l="0" t="0" r="5080" b="0"/>
             <wp:docPr id="13" name="Рисунок 13"/>
@@ -1244,33 +1517,50 @@
           <w:ilvl w:val="0"/>
           <w:numId w:val="2"/>
         </w:numPr>
-      </w:pPr>
-      <w:r>
+        <w:rPr>
+          <w:sz w:val="24"/>
+          <w:szCs w:val="24"/>
+        </w:rPr>
+      </w:pPr>
+      <w:r>
+        <w:rPr>
+          <w:sz w:val="24"/>
+          <w:szCs w:val="24"/>
+        </w:rPr>
         <w:t xml:space="preserve">Синхронизировал локальную и удаленную ветки </w:t>
       </w:r>
       <w:r>
         <w:rPr>
+          <w:sz w:val="24"/>
+          <w:szCs w:val="24"/>
           <w:lang w:val="en-US"/>
         </w:rPr>
         <w:t>master</w:t>
       </w:r>
       <w:r>
-        <w:t xml:space="preserve"> (</w:t>
-      </w:r>
-      <w:r>
-        <w:t>новых изменений не было)</w:t>
+        <w:rPr>
+          <w:sz w:val="24"/>
+          <w:szCs w:val="24"/>
+        </w:rPr>
+        <w:t xml:space="preserve"> (новых изменений не было)</w:t>
       </w:r>
     </w:p>
     <w:p>
       <w:pPr>
         <w:ind w:left="567" w:firstLine="0"/>
+        <w:rPr>
+          <w:sz w:val="24"/>
+          <w:szCs w:val="24"/>
+        </w:rPr>
       </w:pPr>
       <w:r>
         <w:rPr>
           <w:noProof/>
+          <w:sz w:val="24"/>
+          <w:szCs w:val="24"/>
         </w:rPr>
         <w:drawing>
-          <wp:inline distT="0" distB="0" distL="0" distR="0" wp14:anchorId="0524A72D" wp14:editId="7DBAAFC7">
+          <wp:inline distT="0" distB="0" distL="0" distR="0" wp14:anchorId="2D29FB60" wp14:editId="3E9D4E45">
             <wp:extent cx="3227754" cy="607125"/>
             <wp:effectExtent l="0" t="0" r="0" b="2540"/>
             <wp:docPr id="14" name="Рисунок 14"/>
@@ -1313,9 +1603,754 @@
           <w:ilvl w:val="0"/>
           <w:numId w:val="2"/>
         </w:numPr>
-      </w:pPr>
-      <w:bookmarkStart w:id="0" w:name="_GoBack"/>
-      <w:bookmarkEnd w:id="0"/>
+        <w:rPr>
+          <w:sz w:val="24"/>
+          <w:szCs w:val="24"/>
+        </w:rPr>
+      </w:pPr>
+      <w:r>
+        <w:rPr>
+          <w:sz w:val="24"/>
+          <w:szCs w:val="24"/>
+        </w:rPr>
+        <w:t xml:space="preserve">Провел слияние ветки </w:t>
+      </w:r>
+      <w:proofErr w:type="spellStart"/>
+      <w:r>
+        <w:rPr>
+          <w:sz w:val="24"/>
+          <w:szCs w:val="24"/>
+          <w:lang w:val="en-US"/>
+        </w:rPr>
+        <w:t>Tremasov</w:t>
+      </w:r>
+      <w:proofErr w:type="spellEnd"/>
+      <w:r>
+        <w:rPr>
+          <w:sz w:val="24"/>
+          <w:szCs w:val="24"/>
+        </w:rPr>
+        <w:t xml:space="preserve"> в ветку </w:t>
+      </w:r>
+      <w:r>
+        <w:rPr>
+          <w:sz w:val="24"/>
+          <w:szCs w:val="24"/>
+          <w:lang w:val="en-US"/>
+        </w:rPr>
+        <w:t>master</w:t>
+      </w:r>
+    </w:p>
+    <w:p>
+      <w:pPr>
+        <w:ind w:left="568" w:firstLine="0"/>
+      </w:pPr>
+      <w:r>
+        <w:rPr>
+          <w:noProof/>
+        </w:rPr>
+        <w:drawing>
+          <wp:inline distT="0" distB="0" distL="0" distR="0" wp14:anchorId="33D06FFA" wp14:editId="5E64AB86">
+            <wp:extent cx="3273470" cy="1148862"/>
+            <wp:effectExtent l="0" t="0" r="3175" b="0"/>
+            <wp:docPr id="4" name="Рисунок 4"/>
+            <wp:cNvGraphicFramePr>
+              <a:graphicFrameLocks xmlns:a="http://schemas.openxmlformats.org/drawingml/2006/main" noChangeAspect="1"/>
+            </wp:cNvGraphicFramePr>
+            <a:graphic xmlns:a="http://schemas.openxmlformats.org/drawingml/2006/main">
+              <a:graphicData uri="http://schemas.openxmlformats.org/drawingml/2006/picture">
+                <pic:pic xmlns:pic="http://schemas.openxmlformats.org/drawingml/2006/picture">
+                  <pic:nvPicPr>
+                    <pic:cNvPr id="1" name=""/>
+                    <pic:cNvPicPr/>
+                  </pic:nvPicPr>
+                  <pic:blipFill>
+                    <a:blip r:embed="rId19"/>
+                    <a:stretch>
+                      <a:fillRect/>
+                    </a:stretch>
+                  </pic:blipFill>
+                  <pic:spPr>
+                    <a:xfrm>
+                      <a:off x="0" y="0"/>
+                      <a:ext cx="3327956" cy="1167984"/>
+                    </a:xfrm>
+                    <a:prstGeom prst="rect">
+                      <a:avLst/>
+                    </a:prstGeom>
+                  </pic:spPr>
+                </pic:pic>
+              </a:graphicData>
+            </a:graphic>
+          </wp:inline>
+        </w:drawing>
+      </w:r>
+    </w:p>
+    <w:p>
+      <w:pPr>
+        <w:ind w:left="568" w:firstLine="0"/>
+      </w:pPr>
+    </w:p>
+    <w:p>
+      <w:pPr>
+        <w:ind w:left="568" w:firstLine="0"/>
+        <w:rPr>
+          <w:sz w:val="24"/>
+          <w:szCs w:val="24"/>
+        </w:rPr>
+      </w:pPr>
+      <w:r>
+        <w:rPr>
+          <w:noProof/>
+          <w:sz w:val="24"/>
+          <w:szCs w:val="24"/>
+        </w:rPr>
+        <w:drawing>
+          <wp:inline distT="0" distB="0" distL="0" distR="0" wp14:anchorId="57152E7C" wp14:editId="62A54015">
+            <wp:extent cx="3273425" cy="540566"/>
+            <wp:effectExtent l="0" t="0" r="3175" b="0"/>
+            <wp:docPr id="15" name="Рисунок 15"/>
+            <wp:cNvGraphicFramePr>
+              <a:graphicFrameLocks xmlns:a="http://schemas.openxmlformats.org/drawingml/2006/main" noChangeAspect="1"/>
+            </wp:cNvGraphicFramePr>
+            <a:graphic xmlns:a="http://schemas.openxmlformats.org/drawingml/2006/main">
+              <a:graphicData uri="http://schemas.openxmlformats.org/drawingml/2006/picture">
+                <pic:pic xmlns:pic="http://schemas.openxmlformats.org/drawingml/2006/picture">
+                  <pic:nvPicPr>
+                    <pic:cNvPr id="1" name=""/>
+                    <pic:cNvPicPr/>
+                  </pic:nvPicPr>
+                  <pic:blipFill>
+                    <a:blip r:embed="rId20"/>
+                    <a:stretch>
+                      <a:fillRect/>
+                    </a:stretch>
+                  </pic:blipFill>
+                  <pic:spPr>
+                    <a:xfrm>
+                      <a:off x="0" y="0"/>
+                      <a:ext cx="3397424" cy="561043"/>
+                    </a:xfrm>
+                    <a:prstGeom prst="rect">
+                      <a:avLst/>
+                    </a:prstGeom>
+                  </pic:spPr>
+                </pic:pic>
+              </a:graphicData>
+            </a:graphic>
+          </wp:inline>
+        </w:drawing>
+      </w:r>
+    </w:p>
+    <w:p>
+      <w:pPr>
+        <w:rPr>
+          <w:sz w:val="24"/>
+          <w:szCs w:val="24"/>
+          <w:u w:val="single"/>
+        </w:rPr>
+      </w:pPr>
+      <w:r>
+        <w:rPr>
+          <w:sz w:val="24"/>
+          <w:szCs w:val="24"/>
+          <w:u w:val="single"/>
+        </w:rPr>
+        <w:t>Основная часть (</w:t>
+      </w:r>
+      <w:r>
+        <w:rPr>
+          <w:sz w:val="24"/>
+          <w:szCs w:val="24"/>
+          <w:u w:val="single"/>
+        </w:rPr>
+        <w:t>Андрей</w:t>
+      </w:r>
+      <w:r>
+        <w:rPr>
+          <w:sz w:val="24"/>
+          <w:szCs w:val="24"/>
+          <w:u w:val="single"/>
+        </w:rPr>
+        <w:t>)</w:t>
+      </w:r>
+    </w:p>
+    <w:p>
+      <w:pPr>
+        <w:rPr>
+          <w:sz w:val="24"/>
+          <w:szCs w:val="24"/>
+          <w:u w:val="single"/>
+        </w:rPr>
+      </w:pPr>
+    </w:p>
+    <w:p>
+      <w:pPr>
+        <w:ind w:left="568" w:firstLine="0"/>
+        <w:rPr>
+          <w:sz w:val="24"/>
+          <w:szCs w:val="24"/>
+        </w:rPr>
+      </w:pPr>
+      <w:r>
+        <w:rPr>
+          <w:sz w:val="24"/>
+          <w:szCs w:val="24"/>
+        </w:rPr>
+        <w:t xml:space="preserve">1. Инициализировал репозиторий и присоединил его к </w:t>
+      </w:r>
+      <w:proofErr w:type="spellStart"/>
+      <w:r>
+        <w:rPr>
+          <w:sz w:val="24"/>
+          <w:szCs w:val="24"/>
+          <w:lang w:val="en-US"/>
+        </w:rPr>
+        <w:t>FinalWorke</w:t>
+      </w:r>
+      <w:proofErr w:type="spellEnd"/>
+      <w:r>
+        <w:rPr>
+          <w:sz w:val="24"/>
+          <w:szCs w:val="24"/>
+        </w:rPr>
+        <w:t>.</w:t>
+      </w:r>
+    </w:p>
+    <w:p>
+      <w:pPr>
+        <w:ind w:left="568" w:firstLine="0"/>
+        <w:rPr>
+          <w:sz w:val="24"/>
+          <w:szCs w:val="24"/>
+        </w:rPr>
+      </w:pPr>
+      <w:r>
+        <w:rPr>
+          <w:sz w:val="24"/>
+          <w:szCs w:val="24"/>
+        </w:rPr>
+        <w:lastRenderedPageBreak/>
+        <w:drawing>
+          <wp:inline distT="0" distB="0" distL="0" distR="0" wp14:anchorId="4F23AF29" wp14:editId="43192EF9">
+            <wp:extent cx="3329940" cy="503673"/>
+            <wp:effectExtent l="0" t="0" r="3810" b="0"/>
+            <wp:docPr id="16" name="Рисунок 16"/>
+            <wp:cNvGraphicFramePr>
+              <a:graphicFrameLocks xmlns:a="http://schemas.openxmlformats.org/drawingml/2006/main" noChangeAspect="1"/>
+            </wp:cNvGraphicFramePr>
+            <a:graphic xmlns:a="http://schemas.openxmlformats.org/drawingml/2006/main">
+              <a:graphicData uri="http://schemas.openxmlformats.org/drawingml/2006/picture">
+                <pic:pic xmlns:pic="http://schemas.openxmlformats.org/drawingml/2006/picture">
+                  <pic:nvPicPr>
+                    <pic:cNvPr id="1" name=""/>
+                    <pic:cNvPicPr/>
+                  </pic:nvPicPr>
+                  <pic:blipFill>
+                    <a:blip r:embed="rId21"/>
+                    <a:stretch>
+                      <a:fillRect/>
+                    </a:stretch>
+                  </pic:blipFill>
+                  <pic:spPr>
+                    <a:xfrm>
+                      <a:off x="0" y="0"/>
+                      <a:ext cx="3377209" cy="510823"/>
+                    </a:xfrm>
+                    <a:prstGeom prst="rect">
+                      <a:avLst/>
+                    </a:prstGeom>
+                  </pic:spPr>
+                </pic:pic>
+              </a:graphicData>
+            </a:graphic>
+          </wp:inline>
+        </w:drawing>
+      </w:r>
+    </w:p>
+    <w:p>
+      <w:pPr>
+        <w:ind w:left="568" w:firstLine="0"/>
+        <w:rPr>
+          <w:sz w:val="24"/>
+          <w:szCs w:val="24"/>
+        </w:rPr>
+      </w:pPr>
+      <w:r>
+        <w:rPr>
+          <w:sz w:val="24"/>
+          <w:szCs w:val="24"/>
+        </w:rPr>
+        <w:t xml:space="preserve">2. </w:t>
+      </w:r>
+      <w:r>
+        <w:rPr>
+          <w:sz w:val="24"/>
+          <w:szCs w:val="24"/>
+        </w:rPr>
+        <w:t xml:space="preserve">Синхронизировал локальную и удаленную ветки </w:t>
+      </w:r>
+      <w:r>
+        <w:rPr>
+          <w:sz w:val="24"/>
+          <w:szCs w:val="24"/>
+          <w:lang w:val="en-US"/>
+        </w:rPr>
+        <w:t>master</w:t>
+      </w:r>
+      <w:r>
+        <w:rPr>
+          <w:sz w:val="24"/>
+          <w:szCs w:val="24"/>
+        </w:rPr>
+        <w:t>.</w:t>
+      </w:r>
+    </w:p>
+    <w:p>
+      <w:pPr>
+        <w:ind w:left="568" w:firstLine="0"/>
+        <w:rPr>
+          <w:sz w:val="24"/>
+          <w:szCs w:val="24"/>
+        </w:rPr>
+      </w:pPr>
+      <w:r>
+        <w:rPr>
+          <w:sz w:val="24"/>
+          <w:szCs w:val="24"/>
+        </w:rPr>
+        <w:drawing>
+          <wp:inline distT="0" distB="0" distL="0" distR="0" wp14:anchorId="518F7F5C" wp14:editId="2D8DD583">
+            <wp:extent cx="3307080" cy="904630"/>
+            <wp:effectExtent l="0" t="0" r="7620" b="0"/>
+            <wp:docPr id="17" name="Рисунок 17"/>
+            <wp:cNvGraphicFramePr>
+              <a:graphicFrameLocks xmlns:a="http://schemas.openxmlformats.org/drawingml/2006/main" noChangeAspect="1"/>
+            </wp:cNvGraphicFramePr>
+            <a:graphic xmlns:a="http://schemas.openxmlformats.org/drawingml/2006/main">
+              <a:graphicData uri="http://schemas.openxmlformats.org/drawingml/2006/picture">
+                <pic:pic xmlns:pic="http://schemas.openxmlformats.org/drawingml/2006/picture">
+                  <pic:nvPicPr>
+                    <pic:cNvPr id="1" name=""/>
+                    <pic:cNvPicPr/>
+                  </pic:nvPicPr>
+                  <pic:blipFill>
+                    <a:blip r:embed="rId22"/>
+                    <a:stretch>
+                      <a:fillRect/>
+                    </a:stretch>
+                  </pic:blipFill>
+                  <pic:spPr>
+                    <a:xfrm>
+                      <a:off x="0" y="0"/>
+                      <a:ext cx="3334111" cy="912024"/>
+                    </a:xfrm>
+                    <a:prstGeom prst="rect">
+                      <a:avLst/>
+                    </a:prstGeom>
+                  </pic:spPr>
+                </pic:pic>
+              </a:graphicData>
+            </a:graphic>
+          </wp:inline>
+        </w:drawing>
+      </w:r>
+    </w:p>
+    <w:p>
+      <w:pPr>
+        <w:ind w:left="568" w:firstLine="0"/>
+        <w:rPr>
+          <w:sz w:val="24"/>
+          <w:szCs w:val="24"/>
+        </w:rPr>
+      </w:pPr>
+      <w:r>
+        <w:rPr>
+          <w:sz w:val="24"/>
+          <w:szCs w:val="24"/>
+        </w:rPr>
+        <w:t>3. Перешёл в собственную ветку, добавил комментарий в файл 3_</w:t>
+      </w:r>
+      <w:r>
+        <w:rPr>
+          <w:sz w:val="24"/>
+          <w:szCs w:val="24"/>
+          <w:lang w:val="en-US"/>
+        </w:rPr>
+        <w:t>prog</w:t>
+      </w:r>
+      <w:r>
+        <w:rPr>
+          <w:sz w:val="24"/>
+          <w:szCs w:val="24"/>
+        </w:rPr>
+        <w:t>.</w:t>
+      </w:r>
+      <w:r>
+        <w:rPr>
+          <w:sz w:val="24"/>
+          <w:szCs w:val="24"/>
+          <w:lang w:val="en-US"/>
+        </w:rPr>
+        <w:t>txt</w:t>
+      </w:r>
+      <w:r>
+        <w:rPr>
+          <w:sz w:val="24"/>
+          <w:szCs w:val="24"/>
+        </w:rPr>
+        <w:t>.</w:t>
+      </w:r>
+    </w:p>
+    <w:p>
+      <w:pPr>
+        <w:ind w:left="568" w:firstLine="0"/>
+        <w:rPr>
+          <w:sz w:val="24"/>
+          <w:szCs w:val="24"/>
+        </w:rPr>
+      </w:pPr>
+      <w:r>
+        <w:rPr>
+          <w:sz w:val="24"/>
+          <w:szCs w:val="24"/>
+        </w:rPr>
+        <w:drawing>
+          <wp:inline distT="0" distB="0" distL="0" distR="0" wp14:anchorId="75361BCB" wp14:editId="3FE70435">
+            <wp:extent cx="3321050" cy="1257300"/>
+            <wp:effectExtent l="0" t="0" r="0" b="0"/>
+            <wp:docPr id="18" name="Рисунок 18"/>
+            <wp:cNvGraphicFramePr>
+              <a:graphicFrameLocks xmlns:a="http://schemas.openxmlformats.org/drawingml/2006/main" noChangeAspect="1"/>
+            </wp:cNvGraphicFramePr>
+            <a:graphic xmlns:a="http://schemas.openxmlformats.org/drawingml/2006/main">
+              <a:graphicData uri="http://schemas.openxmlformats.org/drawingml/2006/picture">
+                <pic:pic xmlns:pic="http://schemas.openxmlformats.org/drawingml/2006/picture">
+                  <pic:nvPicPr>
+                    <pic:cNvPr id="1" name=""/>
+                    <pic:cNvPicPr/>
+                  </pic:nvPicPr>
+                  <pic:blipFill rotWithShape="1">
+                    <a:blip r:embed="rId23"/>
+                    <a:srcRect b="29178"/>
+                    <a:stretch/>
+                  </pic:blipFill>
+                  <pic:spPr bwMode="auto">
+                    <a:xfrm>
+                      <a:off x="0" y="0"/>
+                      <a:ext cx="3327167" cy="1259616"/>
+                    </a:xfrm>
+                    <a:prstGeom prst="rect">
+                      <a:avLst/>
+                    </a:prstGeom>
+                    <a:ln>
+                      <a:noFill/>
+                    </a:ln>
+                    <a:extLst>
+                      <a:ext uri="{53640926-AAD7-44D8-BBD7-CCE9431645EC}">
+                        <a14:shadowObscured xmlns:a14="http://schemas.microsoft.com/office/drawing/2010/main"/>
+                      </a:ext>
+                    </a:extLst>
+                  </pic:spPr>
+                </pic:pic>
+              </a:graphicData>
+            </a:graphic>
+          </wp:inline>
+        </w:drawing>
+      </w:r>
+    </w:p>
+    <w:p>
+      <w:pPr>
+        <w:ind w:left="568" w:firstLine="0"/>
+        <w:rPr>
+          <w:sz w:val="24"/>
+          <w:szCs w:val="24"/>
+        </w:rPr>
+      </w:pPr>
+      <w:r>
+        <w:rPr>
+          <w:sz w:val="24"/>
+          <w:szCs w:val="24"/>
+        </w:rPr>
+        <w:drawing>
+          <wp:inline distT="0" distB="0" distL="0" distR="0" wp14:anchorId="45CCBF36" wp14:editId="23099B77">
+            <wp:extent cx="3321050" cy="626471"/>
+            <wp:effectExtent l="0" t="0" r="0" b="2540"/>
+            <wp:docPr id="19" name="Рисунок 19"/>
+            <wp:cNvGraphicFramePr>
+              <a:graphicFrameLocks xmlns:a="http://schemas.openxmlformats.org/drawingml/2006/main" noChangeAspect="1"/>
+            </wp:cNvGraphicFramePr>
+            <a:graphic xmlns:a="http://schemas.openxmlformats.org/drawingml/2006/main">
+              <a:graphicData uri="http://schemas.openxmlformats.org/drawingml/2006/picture">
+                <pic:pic xmlns:pic="http://schemas.openxmlformats.org/drawingml/2006/picture">
+                  <pic:nvPicPr>
+                    <pic:cNvPr id="1" name=""/>
+                    <pic:cNvPicPr/>
+                  </pic:nvPicPr>
+                  <pic:blipFill>
+                    <a:blip r:embed="rId24"/>
+                    <a:stretch>
+                      <a:fillRect/>
+                    </a:stretch>
+                  </pic:blipFill>
+                  <pic:spPr>
+                    <a:xfrm>
+                      <a:off x="0" y="0"/>
+                      <a:ext cx="3338411" cy="629746"/>
+                    </a:xfrm>
+                    <a:prstGeom prst="rect">
+                      <a:avLst/>
+                    </a:prstGeom>
+                  </pic:spPr>
+                </pic:pic>
+              </a:graphicData>
+            </a:graphic>
+          </wp:inline>
+        </w:drawing>
+      </w:r>
+    </w:p>
+    <w:p>
+      <w:pPr>
+        <w:ind w:left="568" w:firstLine="0"/>
+        <w:rPr>
+          <w:sz w:val="24"/>
+          <w:szCs w:val="24"/>
+        </w:rPr>
+      </w:pPr>
+      <w:r>
+        <w:rPr>
+          <w:sz w:val="24"/>
+          <w:szCs w:val="24"/>
+        </w:rPr>
+        <w:t>4. Добавил файл с описанием проделанных изменений, зафиксировал.</w:t>
+      </w:r>
+    </w:p>
+    <w:p>
+      <w:pPr>
+        <w:ind w:left="568" w:firstLine="0"/>
+        <w:rPr>
+          <w:sz w:val="24"/>
+          <w:szCs w:val="24"/>
+        </w:rPr>
+      </w:pPr>
+      <w:r>
+        <w:rPr>
+          <w:sz w:val="24"/>
+          <w:szCs w:val="24"/>
+        </w:rPr>
+        <w:drawing>
+          <wp:inline distT="0" distB="0" distL="0" distR="0" wp14:anchorId="64D7C02F" wp14:editId="702B3A98">
+            <wp:extent cx="3307080" cy="1115001"/>
+            <wp:effectExtent l="0" t="0" r="7620" b="9525"/>
+            <wp:docPr id="20" name="Рисунок 20"/>
+            <wp:cNvGraphicFramePr>
+              <a:graphicFrameLocks xmlns:a="http://schemas.openxmlformats.org/drawingml/2006/main" noChangeAspect="1"/>
+            </wp:cNvGraphicFramePr>
+            <a:graphic xmlns:a="http://schemas.openxmlformats.org/drawingml/2006/main">
+              <a:graphicData uri="http://schemas.openxmlformats.org/drawingml/2006/picture">
+                <pic:pic xmlns:pic="http://schemas.openxmlformats.org/drawingml/2006/picture">
+                  <pic:nvPicPr>
+                    <pic:cNvPr id="1" name=""/>
+                    <pic:cNvPicPr/>
+                  </pic:nvPicPr>
+                  <pic:blipFill>
+                    <a:blip r:embed="rId25"/>
+                    <a:stretch>
+                      <a:fillRect/>
+                    </a:stretch>
+                  </pic:blipFill>
+                  <pic:spPr>
+                    <a:xfrm>
+                      <a:off x="0" y="0"/>
+                      <a:ext cx="3317279" cy="1118440"/>
+                    </a:xfrm>
+                    <a:prstGeom prst="rect">
+                      <a:avLst/>
+                    </a:prstGeom>
+                  </pic:spPr>
+                </pic:pic>
+              </a:graphicData>
+            </a:graphic>
+          </wp:inline>
+        </w:drawing>
+      </w:r>
+    </w:p>
+    <w:p>
+      <w:pPr>
+        <w:rPr>
+          <w:sz w:val="24"/>
+          <w:szCs w:val="24"/>
+        </w:rPr>
+      </w:pPr>
+      <w:r>
+        <w:rPr>
+          <w:sz w:val="24"/>
+          <w:szCs w:val="24"/>
+        </w:rPr>
+        <w:t xml:space="preserve">5. </w:t>
+      </w:r>
+      <w:r>
+        <w:rPr>
+          <w:sz w:val="24"/>
+          <w:szCs w:val="24"/>
+        </w:rPr>
+        <w:t>Отправил изменения на новую ветку в удаленном репозитории</w:t>
+      </w:r>
+    </w:p>
+    <w:p>
+      <w:pPr>
+        <w:ind w:left="568" w:firstLine="0"/>
+        <w:rPr>
+          <w:sz w:val="24"/>
+          <w:szCs w:val="24"/>
+        </w:rPr>
+      </w:pPr>
+      <w:r>
+        <w:rPr>
+          <w:sz w:val="24"/>
+          <w:szCs w:val="24"/>
+        </w:rPr>
+        <w:drawing>
+          <wp:inline distT="0" distB="0" distL="0" distR="0" wp14:anchorId="16F8798C" wp14:editId="350F65F2">
+            <wp:extent cx="3299460" cy="1372688"/>
+            <wp:effectExtent l="0" t="0" r="0" b="0"/>
+            <wp:docPr id="21" name="Рисунок 21"/>
+            <wp:cNvGraphicFramePr>
+              <a:graphicFrameLocks xmlns:a="http://schemas.openxmlformats.org/drawingml/2006/main" noChangeAspect="1"/>
+            </wp:cNvGraphicFramePr>
+            <a:graphic xmlns:a="http://schemas.openxmlformats.org/drawingml/2006/main">
+              <a:graphicData uri="http://schemas.openxmlformats.org/drawingml/2006/picture">
+                <pic:pic xmlns:pic="http://schemas.openxmlformats.org/drawingml/2006/picture">
+                  <pic:nvPicPr>
+                    <pic:cNvPr id="1" name=""/>
+                    <pic:cNvPicPr/>
+                  </pic:nvPicPr>
+                  <pic:blipFill>
+                    <a:blip r:embed="rId26"/>
+                    <a:stretch>
+                      <a:fillRect/>
+                    </a:stretch>
+                  </pic:blipFill>
+                  <pic:spPr>
+                    <a:xfrm>
+                      <a:off x="0" y="0"/>
+                      <a:ext cx="3322559" cy="1382298"/>
+                    </a:xfrm>
+                    <a:prstGeom prst="rect">
+                      <a:avLst/>
+                    </a:prstGeom>
+                  </pic:spPr>
+                </pic:pic>
+              </a:graphicData>
+            </a:graphic>
+          </wp:inline>
+        </w:drawing>
+      </w:r>
+    </w:p>
+    <w:p>
+      <w:pPr>
+        <w:ind w:left="568" w:firstLine="0"/>
+        <w:rPr>
+          <w:sz w:val="24"/>
+          <w:szCs w:val="24"/>
+        </w:rPr>
+      </w:pPr>
+      <w:r>
+        <w:rPr>
+          <w:sz w:val="24"/>
+          <w:szCs w:val="24"/>
+        </w:rPr>
+        <w:t>6.</w:t>
+      </w:r>
+      <w:r>
+        <w:rPr>
+          <w:sz w:val="24"/>
+          <w:szCs w:val="24"/>
+        </w:rPr>
+        <w:t xml:space="preserve"> Перешёл в ветку </w:t>
+      </w:r>
+      <w:r>
+        <w:rPr>
+          <w:sz w:val="24"/>
+          <w:szCs w:val="24"/>
+          <w:lang w:val="en-US"/>
+        </w:rPr>
+        <w:t>master</w:t>
+      </w:r>
+      <w:r>
+        <w:rPr>
+          <w:sz w:val="24"/>
+          <w:szCs w:val="24"/>
+        </w:rPr>
+        <w:t xml:space="preserve">, объединил с веткой </w:t>
+      </w:r>
+      <w:proofErr w:type="spellStart"/>
+      <w:r>
+        <w:rPr>
+          <w:sz w:val="24"/>
+          <w:szCs w:val="24"/>
+          <w:lang w:val="en-US"/>
+        </w:rPr>
+        <w:t>Bortnev</w:t>
+      </w:r>
+      <w:proofErr w:type="spellEnd"/>
+      <w:r>
+        <w:rPr>
+          <w:sz w:val="24"/>
+          <w:szCs w:val="24"/>
+        </w:rPr>
+        <w:t>.</w:t>
+      </w:r>
+    </w:p>
+    <w:p>
+      <w:pPr>
+        <w:ind w:left="568" w:firstLine="0"/>
+        <w:rPr>
+          <w:sz w:val="24"/>
+          <w:szCs w:val="24"/>
+        </w:rPr>
+      </w:pPr>
+      <w:r>
+        <w:rPr>
+          <w:sz w:val="24"/>
+          <w:szCs w:val="24"/>
+        </w:rPr>
+        <w:drawing>
+          <wp:inline distT="0" distB="0" distL="0" distR="0" wp14:anchorId="05E6EDFD" wp14:editId="5E218A94">
+            <wp:extent cx="3307080" cy="1882030"/>
+            <wp:effectExtent l="0" t="0" r="7620" b="4445"/>
+            <wp:docPr id="22" name="Рисунок 22"/>
+            <wp:cNvGraphicFramePr>
+              <a:graphicFrameLocks xmlns:a="http://schemas.openxmlformats.org/drawingml/2006/main" noChangeAspect="1"/>
+            </wp:cNvGraphicFramePr>
+            <a:graphic xmlns:a="http://schemas.openxmlformats.org/drawingml/2006/main">
+              <a:graphicData uri="http://schemas.openxmlformats.org/drawingml/2006/picture">
+                <pic:pic xmlns:pic="http://schemas.openxmlformats.org/drawingml/2006/picture">
+                  <pic:nvPicPr>
+                    <pic:cNvPr id="1" name=""/>
+                    <pic:cNvPicPr/>
+                  </pic:nvPicPr>
+                  <pic:blipFill>
+                    <a:blip r:embed="rId27"/>
+                    <a:stretch>
+                      <a:fillRect/>
+                    </a:stretch>
+                  </pic:blipFill>
+                  <pic:spPr>
+                    <a:xfrm>
+                      <a:off x="0" y="0"/>
+                      <a:ext cx="3319711" cy="1889218"/>
+                    </a:xfrm>
+                    <a:prstGeom prst="rect">
+                      <a:avLst/>
+                    </a:prstGeom>
+                  </pic:spPr>
+                </pic:pic>
+              </a:graphicData>
+            </a:graphic>
+          </wp:inline>
+        </w:drawing>
+      </w:r>
     </w:p>
     <w:sectPr>
       <w:pgSz w:w="11906" w:h="16838"/>
@@ -1328,7 +2363,7 @@
 </file>
 
 <file path=word/numbering.xml><?xml version="1.0" encoding="utf-8"?>
-<w:numbering xmlns:wpc="http://schemas.microsoft.com/office/word/2010/wordprocessingCanvas" xmlns:cx="http://schemas.microsoft.com/office/drawing/2014/chartex" xmlns:mc="http://schemas.openxmlformats.org/markup-compatibility/2006" xmlns:o="urn:schemas-microsoft-com:office:office" xmlns:r="http://schemas.openxmlformats.org/officeDocument/2006/relationships" xmlns:m="http://schemas.openxmlformats.org/officeDocument/2006/math" xmlns:v="urn:schemas-microsoft-com:vml" xmlns:wp14="http://schemas.microsoft.com/office/word/2010/wordprocessingDrawing" xmlns:wp="http://schemas.openxmlformats.org/drawingml/2006/wordprocessingDrawing" xmlns:w10="urn:schemas-microsoft-com:office:word" xmlns:w="http://schemas.openxmlformats.org/wordprocessingml/2006/main" xmlns:w14="http://schemas.microsoft.com/office/word/2010/wordml" xmlns:w15="http://schemas.microsoft.com/office/word/2012/wordml" xmlns:w16se="http://schemas.microsoft.com/office/word/2015/wordml/symex" xmlns:wpg="http://schemas.microsoft.com/office/word/2010/wordprocessingGroup" xmlns:wpi="http://schemas.microsoft.com/office/word/2010/wordprocessingInk" xmlns:wne="http://schemas.microsoft.com/office/word/2006/wordml" xmlns:wps="http://schemas.microsoft.com/office/word/2010/wordprocessingShape" mc:Ignorable="w14 w15 w16se wp14">
+<w:numbering xmlns:wpc="http://schemas.microsoft.com/office/word/2010/wordprocessingCanvas" xmlns:cx="http://schemas.microsoft.com/office/drawing/2014/chartex" xmlns:cx1="http://schemas.microsoft.com/office/drawing/2015/9/8/chartex" xmlns:cx2="http://schemas.microsoft.com/office/drawing/2015/10/21/chartex" xmlns:cx3="http://schemas.microsoft.com/office/drawing/2016/5/9/chartex" xmlns:cx4="http://schemas.microsoft.com/office/drawing/2016/5/10/chartex" xmlns:cx5="http://schemas.microsoft.com/office/drawing/2016/5/11/chartex" xmlns:cx6="http://schemas.microsoft.com/office/drawing/2016/5/12/chartex" xmlns:cx7="http://schemas.microsoft.com/office/drawing/2016/5/13/chartex" xmlns:cx8="http://schemas.microsoft.com/office/drawing/2016/5/14/chartex" xmlns:mc="http://schemas.openxmlformats.org/markup-compatibility/2006" xmlns:aink="http://schemas.microsoft.com/office/drawing/2016/ink" xmlns:am3d="http://schemas.microsoft.com/office/drawing/2017/model3d" xmlns:o="urn:schemas-microsoft-com:office:office" xmlns:r="http://schemas.openxmlformats.org/officeDocument/2006/relationships" xmlns:m="http://schemas.openxmlformats.org/officeDocument/2006/math" xmlns:v="urn:schemas-microsoft-com:vml" xmlns:wp14="http://schemas.microsoft.com/office/word/2010/wordprocessingDrawing" xmlns:wp="http://schemas.openxmlformats.org/drawingml/2006/wordprocessingDrawing" xmlns:w10="urn:schemas-microsoft-com:office:word" xmlns:w="http://schemas.openxmlformats.org/wordprocessingml/2006/main" xmlns:w14="http://schemas.microsoft.com/office/word/2010/wordml" xmlns:w15="http://schemas.microsoft.com/office/word/2012/wordml" xmlns:w16cex="http://schemas.microsoft.com/office/word/2018/wordml/cex" xmlns:w16cid="http://schemas.microsoft.com/office/word/2016/wordml/cid" xmlns:w16="http://schemas.microsoft.com/office/word/2018/wordml" xmlns:w16sdtdh="http://schemas.microsoft.com/office/word/2020/wordml/sdtdatahash" xmlns:w16se="http://schemas.microsoft.com/office/word/2015/wordml/symex" xmlns:wpg="http://schemas.microsoft.com/office/word/2010/wordprocessingGroup" xmlns:wpi="http://schemas.microsoft.com/office/word/2010/wordprocessingInk" xmlns:wne="http://schemas.microsoft.com/office/word/2006/wordml" xmlns:wps="http://schemas.microsoft.com/office/word/2010/wordprocessingShape" mc:Ignorable="w14 w15 w16se w16cid w16 w16cex w16sdtdh wp14">
   <w:abstractNum w:abstractNumId="0" w15:restartNumberingAfterBreak="0">
     <w:nsid w:val="168F0EEC"/>
     <w:multiLevelType w:val="hybridMultilevel"/>
@@ -1517,7 +2552,7 @@
 </file>
 
 <file path=word/styles.xml><?xml version="1.0" encoding="utf-8"?>
-<w:styles xmlns:mc="http://schemas.openxmlformats.org/markup-compatibility/2006" xmlns:r="http://schemas.openxmlformats.org/officeDocument/2006/relationships" xmlns:w="http://schemas.openxmlformats.org/wordprocessingml/2006/main" xmlns:w14="http://schemas.microsoft.com/office/word/2010/wordml" xmlns:w15="http://schemas.microsoft.com/office/word/2012/wordml" xmlns:w16se="http://schemas.microsoft.com/office/word/2015/wordml/symex" mc:Ignorable="w14 w15 w16se">
+<w:styles xmlns:mc="http://schemas.openxmlformats.org/markup-compatibility/2006" xmlns:r="http://schemas.openxmlformats.org/officeDocument/2006/relationships" xmlns:w="http://schemas.openxmlformats.org/wordprocessingml/2006/main" xmlns:w14="http://schemas.microsoft.com/office/word/2010/wordml" xmlns:w15="http://schemas.microsoft.com/office/word/2012/wordml" xmlns:w16cex="http://schemas.microsoft.com/office/word/2018/wordml/cex" xmlns:w16cid="http://schemas.microsoft.com/office/word/2016/wordml/cid" xmlns:w16="http://schemas.microsoft.com/office/word/2018/wordml" xmlns:w16sdtdh="http://schemas.microsoft.com/office/word/2020/wordml/sdtdatahash" xmlns:w16se="http://schemas.microsoft.com/office/word/2015/wordml/symex" mc:Ignorable="w14 w15 w16se w16cid w16 w16cex w16sdtdh">
   <w:docDefaults>
     <w:rPrDefault>
       <w:rPr>
@@ -1533,7 +2568,7 @@
       </w:pPr>
     </w:pPrDefault>
   </w:docDefaults>
-  <w:latentStyles w:defLockedState="0" w:defUIPriority="99" w:defSemiHidden="0" w:defUnhideWhenUsed="0" w:defQFormat="0" w:count="371">
+  <w:latentStyles w:defLockedState="0" w:defUIPriority="99" w:defSemiHidden="0" w:defUnhideWhenUsed="0" w:defQFormat="0" w:count="376">
     <w:lsdException w:name="Normal" w:uiPriority="0" w:qFormat="1"/>
     <w:lsdException w:name="heading 1" w:uiPriority="9" w:qFormat="1"/>
     <w:lsdException w:name="heading 2" w:semiHidden="1" w:uiPriority="9" w:unhideWhenUsed="1" w:qFormat="1"/>
@@ -1639,7 +2674,6 @@
     <w:lsdException w:name="HTML Sample" w:semiHidden="1" w:unhideWhenUsed="1"/>
     <w:lsdException w:name="HTML Typewriter" w:semiHidden="1" w:unhideWhenUsed="1"/>
     <w:lsdException w:name="HTML Variable" w:semiHidden="1" w:unhideWhenUsed="1"/>
-    <w:lsdException w:name="Normal Table" w:semiHidden="1" w:unhideWhenUsed="1"/>
     <w:lsdException w:name="annotation subject" w:semiHidden="1" w:unhideWhenUsed="1"/>
     <w:lsdException w:name="No List" w:semiHidden="1" w:unhideWhenUsed="1"/>
     <w:lsdException w:name="Outline List 1" w:semiHidden="1" w:unhideWhenUsed="1"/>
@@ -1682,11 +2716,8 @@
     <w:lsdException w:name="Table Contemporary" w:semiHidden="1" w:unhideWhenUsed="1"/>
     <w:lsdException w:name="Table Elegant" w:semiHidden="1" w:unhideWhenUsed="1"/>
     <w:lsdException w:name="Table Professional" w:semiHidden="1" w:unhideWhenUsed="1"/>
-    <w:lsdException w:name="Table Subtle 1" w:semiHidden="1" w:unhideWhenUsed="1"/>
     <w:lsdException w:name="Table Subtle 2" w:semiHidden="1" w:unhideWhenUsed="1"/>
     <w:lsdException w:name="Table Web 1" w:semiHidden="1" w:unhideWhenUsed="1"/>
-    <w:lsdException w:name="Table Web 2" w:semiHidden="1" w:unhideWhenUsed="1"/>
-    <w:lsdException w:name="Table Web 3" w:semiHidden="1" w:unhideWhenUsed="1"/>
     <w:lsdException w:name="Balloon Text" w:semiHidden="1" w:unhideWhenUsed="1"/>
     <w:lsdException w:name="Table Grid" w:uiPriority="39"/>
     <w:lsdException w:name="Table Theme" w:semiHidden="1" w:unhideWhenUsed="1"/>
@@ -1905,11 +2936,16 @@
     <w:lsdException w:name="List Table 5 Dark Accent 6" w:uiPriority="50"/>
     <w:lsdException w:name="List Table 6 Colorful Accent 6" w:uiPriority="51"/>
     <w:lsdException w:name="List Table 7 Colorful Accent 6" w:uiPriority="52"/>
+    <w:lsdException w:name="Mention" w:semiHidden="1" w:unhideWhenUsed="1"/>
+    <w:lsdException w:name="Smart Hyperlink" w:semiHidden="1" w:unhideWhenUsed="1"/>
+    <w:lsdException w:name="Hashtag" w:semiHidden="1" w:unhideWhenUsed="1"/>
+    <w:lsdException w:name="Unresolved Mention" w:semiHidden="1" w:unhideWhenUsed="1"/>
+    <w:lsdException w:name="Smart Link" w:semiHidden="1" w:unhideWhenUsed="1"/>
   </w:latentStyles>
   <w:style w:type="paragraph" w:default="1" w:styleId="a">
     <w:name w:val="Normal"/>
     <w:qFormat/>
-    <w:rsid w:val="00C51D28"/>
+    <w:rsid w:val="0034157D"/>
     <w:pPr>
       <w:spacing w:after="0" w:line="240" w:lineRule="auto"/>
       <w:ind w:firstLine="567"/>
@@ -2228,7 +3264,7 @@
 </file>
 
 <file path=customXml/itemProps1.xml><?xml version="1.0" encoding="utf-8"?>
-<ds:datastoreItem xmlns:ds="http://schemas.openxmlformats.org/officeDocument/2006/customXml" ds:itemID="{1D16C1CE-5065-4B5C-8FED-03D9C798BF13}">
+<ds:datastoreItem xmlns:ds="http://schemas.openxmlformats.org/officeDocument/2006/customXml" ds:itemID="{179FCDAD-8D0F-4BFC-B406-FD01F796FB2D}">
   <ds:schemaRefs>
     <ds:schemaRef ds:uri="http://schemas.openxmlformats.org/officeDocument/2006/bibliography"/>
   </ds:schemaRefs>

</xml_diff>

<commit_message>
Added all changes to 8.docx
</commit_message>
<xml_diff>
--- a/8.docx
+++ b/8.docx
@@ -1,6 +1,6 @@
 
 <file path=word/document.xml><?xml version="1.0" encoding="utf-8"?>
-<w:document xmlns:wpc="http://schemas.microsoft.com/office/word/2010/wordprocessingCanvas" xmlns:cx="http://schemas.microsoft.com/office/drawing/2014/chartex" xmlns:cx1="http://schemas.microsoft.com/office/drawing/2015/9/8/chartex" xmlns:cx2="http://schemas.microsoft.com/office/drawing/2015/10/21/chartex" xmlns:cx3="http://schemas.microsoft.com/office/drawing/2016/5/9/chartex" xmlns:cx4="http://schemas.microsoft.com/office/drawing/2016/5/10/chartex" xmlns:cx5="http://schemas.microsoft.com/office/drawing/2016/5/11/chartex" xmlns:cx6="http://schemas.microsoft.com/office/drawing/2016/5/12/chartex" xmlns:cx7="http://schemas.microsoft.com/office/drawing/2016/5/13/chartex" xmlns:cx8="http://schemas.microsoft.com/office/drawing/2016/5/14/chartex" xmlns:mc="http://schemas.openxmlformats.org/markup-compatibility/2006" xmlns:aink="http://schemas.microsoft.com/office/drawing/2016/ink" xmlns:am3d="http://schemas.microsoft.com/office/drawing/2017/model3d" xmlns:o="urn:schemas-microsoft-com:office:office" xmlns:r="http://schemas.openxmlformats.org/officeDocument/2006/relationships" xmlns:m="http://schemas.openxmlformats.org/officeDocument/2006/math" xmlns:v="urn:schemas-microsoft-com:vml" xmlns:wp14="http://schemas.microsoft.com/office/word/2010/wordprocessingDrawing" xmlns:wp="http://schemas.openxmlformats.org/drawingml/2006/wordprocessingDrawing" xmlns:w10="urn:schemas-microsoft-com:office:word" xmlns:w="http://schemas.openxmlformats.org/wordprocessingml/2006/main" xmlns:w14="http://schemas.microsoft.com/office/word/2010/wordml" xmlns:w15="http://schemas.microsoft.com/office/word/2012/wordml" xmlns:w16cex="http://schemas.microsoft.com/office/word/2018/wordml/cex" xmlns:w16cid="http://schemas.microsoft.com/office/word/2016/wordml/cid" xmlns:w16="http://schemas.microsoft.com/office/word/2018/wordml" xmlns:w16sdtdh="http://schemas.microsoft.com/office/word/2020/wordml/sdtdatahash" xmlns:w16se="http://schemas.microsoft.com/office/word/2015/wordml/symex" xmlns:wpg="http://schemas.microsoft.com/office/word/2010/wordprocessingGroup" xmlns:wpi="http://schemas.microsoft.com/office/word/2010/wordprocessingInk" xmlns:wne="http://schemas.microsoft.com/office/word/2006/wordml" xmlns:wps="http://schemas.microsoft.com/office/word/2010/wordprocessingShape" mc:Ignorable="w14 w15 w16se w16cid w16 w16cex w16sdtdh wp14">
+<w:document xmlns:wpc="http://schemas.microsoft.com/office/word/2010/wordprocessingCanvas" xmlns:cx="http://schemas.microsoft.com/office/drawing/2014/chartex" xmlns:mc="http://schemas.openxmlformats.org/markup-compatibility/2006" xmlns:o="urn:schemas-microsoft-com:office:office" xmlns:r="http://schemas.openxmlformats.org/officeDocument/2006/relationships" xmlns:m="http://schemas.openxmlformats.org/officeDocument/2006/math" xmlns:v="urn:schemas-microsoft-com:vml" xmlns:wp14="http://schemas.microsoft.com/office/word/2010/wordprocessingDrawing" xmlns:wp="http://schemas.openxmlformats.org/drawingml/2006/wordprocessingDrawing" xmlns:w10="urn:schemas-microsoft-com:office:word" xmlns:w="http://schemas.openxmlformats.org/wordprocessingml/2006/main" xmlns:w14="http://schemas.microsoft.com/office/word/2010/wordml" xmlns:w15="http://schemas.microsoft.com/office/word/2012/wordml" xmlns:w16se="http://schemas.microsoft.com/office/word/2015/wordml/symex" xmlns:wpg="http://schemas.microsoft.com/office/word/2010/wordprocessingGroup" xmlns:wpi="http://schemas.microsoft.com/office/word/2010/wordprocessingInk" xmlns:wne="http://schemas.microsoft.com/office/word/2006/wordml" xmlns:wps="http://schemas.microsoft.com/office/word/2010/wordprocessingShape" mc:Ignorable="w14 w15 w16se wp14">
   <w:body>
     <w:p>
       <w:pPr>
@@ -1756,32 +1756,16 @@
           <w:szCs w:val="24"/>
           <w:u w:val="single"/>
         </w:rPr>
-        <w:t>Основная часть (</w:t>
-      </w:r>
-      <w:r>
+        <w:t>Основная часть (Андрей)</w:t>
+      </w:r>
+    </w:p>
+    <w:p>
+      <w:pPr>
         <w:rPr>
           <w:sz w:val="24"/>
           <w:szCs w:val="24"/>
           <w:u w:val="single"/>
         </w:rPr>
-        <w:t>Андрей</w:t>
-      </w:r>
-      <w:r>
-        <w:rPr>
-          <w:sz w:val="24"/>
-          <w:szCs w:val="24"/>
-          <w:u w:val="single"/>
-        </w:rPr>
-        <w:t>)</w:t>
-      </w:r>
-    </w:p>
-    <w:p>
-      <w:pPr>
-        <w:rPr>
-          <w:sz w:val="24"/>
-          <w:szCs w:val="24"/>
-          <w:u w:val="single"/>
-        </w:rPr>
       </w:pPr>
     </w:p>
     <w:p>
@@ -1797,13 +1781,29 @@
           <w:sz w:val="24"/>
           <w:szCs w:val="24"/>
         </w:rPr>
-        <w:t xml:space="preserve">1. Инициализировал репозиторий и присоединил его к </w:t>
+        <w:t xml:space="preserve">1. Инициализировал </w:t>
       </w:r>
       <w:proofErr w:type="spellStart"/>
       <w:r>
         <w:rPr>
           <w:sz w:val="24"/>
           <w:szCs w:val="24"/>
+        </w:rPr>
+        <w:t>репозиторий</w:t>
+      </w:r>
+      <w:proofErr w:type="spellEnd"/>
+      <w:r>
+        <w:rPr>
+          <w:sz w:val="24"/>
+          <w:szCs w:val="24"/>
+        </w:rPr>
+        <w:t xml:space="preserve"> и присоединил его к </w:t>
+      </w:r>
+      <w:proofErr w:type="spellStart"/>
+      <w:r>
+        <w:rPr>
+          <w:sz w:val="24"/>
+          <w:szCs w:val="24"/>
           <w:lang w:val="en-US"/>
         </w:rPr>
         <w:t>FinalWorke</w:t>
@@ -1827,6 +1827,7 @@
       </w:pPr>
       <w:r>
         <w:rPr>
+          <w:noProof/>
           <w:sz w:val="24"/>
           <w:szCs w:val="24"/>
         </w:rPr>
@@ -1881,14 +1882,7 @@
           <w:sz w:val="24"/>
           <w:szCs w:val="24"/>
         </w:rPr>
-        <w:t xml:space="preserve">2. </w:t>
-      </w:r>
-      <w:r>
-        <w:rPr>
-          <w:sz w:val="24"/>
-          <w:szCs w:val="24"/>
-        </w:rPr>
-        <w:t xml:space="preserve">Синхронизировал локальную и удаленную ветки </w:t>
+        <w:t xml:space="preserve">2. Синхронизировал локальную и удаленную ветки </w:t>
       </w:r>
       <w:r>
         <w:rPr>
@@ -1916,6 +1910,7 @@
       </w:pPr>
       <w:r>
         <w:rPr>
+          <w:noProof/>
           <w:sz w:val="24"/>
           <w:szCs w:val="24"/>
         </w:rPr>
@@ -2012,6 +2007,7 @@
       </w:pPr>
       <w:r>
         <w:rPr>
+          <w:noProof/>
           <w:sz w:val="24"/>
           <w:szCs w:val="24"/>
         </w:rPr>
@@ -2069,6 +2065,7 @@
       </w:pPr>
       <w:r>
         <w:rPr>
+          <w:noProof/>
           <w:sz w:val="24"/>
           <w:szCs w:val="24"/>
         </w:rPr>
@@ -2135,6 +2132,7 @@
       </w:pPr>
       <w:r>
         <w:rPr>
+          <w:noProof/>
           <w:sz w:val="24"/>
           <w:szCs w:val="24"/>
         </w:rPr>
@@ -2187,14 +2185,7 @@
           <w:sz w:val="24"/>
           <w:szCs w:val="24"/>
         </w:rPr>
-        <w:t xml:space="preserve">5. </w:t>
-      </w:r>
-      <w:r>
-        <w:rPr>
-          <w:sz w:val="24"/>
-          <w:szCs w:val="24"/>
-        </w:rPr>
-        <w:t>Отправил изменения на новую ветку в удаленном репозитории</w:t>
+        <w:t>5. Отправил изменения на новую ветку в удаленном репозитории</w:t>
       </w:r>
     </w:p>
     <w:p>
@@ -2207,6 +2198,7 @@
       </w:pPr>
       <w:r>
         <w:rPr>
+          <w:noProof/>
           <w:sz w:val="24"/>
           <w:szCs w:val="24"/>
         </w:rPr>
@@ -2312,6 +2304,7 @@
       </w:pPr>
       <w:r>
         <w:rPr>
+          <w:noProof/>
           <w:sz w:val="24"/>
           <w:szCs w:val="24"/>
         </w:rPr>
@@ -2352,6 +2345,268 @@
         </w:drawing>
       </w:r>
     </w:p>
+    <w:p>
+      <w:pPr>
+        <w:ind w:left="568" w:firstLine="0"/>
+        <w:rPr>
+          <w:sz w:val="24"/>
+          <w:szCs w:val="24"/>
+        </w:rPr>
+      </w:pPr>
+    </w:p>
+    <w:p>
+      <w:pPr>
+        <w:ind w:left="568" w:firstLine="0"/>
+        <w:rPr>
+          <w:sz w:val="24"/>
+          <w:szCs w:val="24"/>
+        </w:rPr>
+      </w:pPr>
+    </w:p>
+    <w:p>
+      <w:pPr>
+        <w:ind w:left="568" w:firstLine="0"/>
+        <w:rPr>
+          <w:sz w:val="24"/>
+          <w:szCs w:val="24"/>
+        </w:rPr>
+      </w:pPr>
+    </w:p>
+    <w:p>
+      <w:pPr>
+        <w:ind w:left="568" w:firstLine="0"/>
+        <w:rPr>
+          <w:sz w:val="24"/>
+          <w:szCs w:val="24"/>
+        </w:rPr>
+      </w:pPr>
+    </w:p>
+    <w:p>
+      <w:pPr>
+        <w:ind w:left="568" w:firstLine="0"/>
+        <w:rPr>
+          <w:sz w:val="24"/>
+          <w:szCs w:val="24"/>
+          <w:u w:val="single"/>
+        </w:rPr>
+      </w:pPr>
+      <w:r>
+        <w:rPr>
+          <w:sz w:val="24"/>
+          <w:szCs w:val="24"/>
+          <w:u w:val="single"/>
+        </w:rPr>
+        <w:t>Заключительный этап (Кирилл)</w:t>
+      </w:r>
+    </w:p>
+    <w:p>
+      <w:pPr>
+        <w:ind w:left="568" w:firstLine="0"/>
+        <w:rPr>
+          <w:sz w:val="24"/>
+          <w:szCs w:val="24"/>
+          <w:u w:val="single"/>
+        </w:rPr>
+      </w:pPr>
+    </w:p>
+    <w:p>
+      <w:pPr>
+        <w:pStyle w:val="a3"/>
+        <w:numPr>
+          <w:ilvl w:val="0"/>
+          <w:numId w:val="3"/>
+        </w:numPr>
+        <w:rPr>
+          <w:sz w:val="24"/>
+          <w:szCs w:val="24"/>
+        </w:rPr>
+      </w:pPr>
+      <w:r>
+        <w:rPr>
+          <w:sz w:val="24"/>
+          <w:szCs w:val="24"/>
+        </w:rPr>
+        <w:t>Оформил отчет, сохранил изменения всех членов бригады</w:t>
+      </w:r>
+    </w:p>
+    <w:p>
+      <w:pPr>
+        <w:ind w:left="568" w:firstLine="0"/>
+        <w:rPr>
+          <w:sz w:val="24"/>
+          <w:szCs w:val="24"/>
+          <w:lang w:val="en-US"/>
+        </w:rPr>
+      </w:pPr>
+      <w:r>
+        <w:rPr>
+          <w:noProof/>
+        </w:rPr>
+        <w:drawing>
+          <wp:inline distT="0" distB="0" distL="0" distR="0" wp14:anchorId="70F1592B" wp14:editId="28E1BD19">
+            <wp:extent cx="3360782" cy="838200"/>
+            <wp:effectExtent l="0" t="0" r="0" b="0"/>
+            <wp:docPr id="23" name="Рисунок 23"/>
+            <wp:cNvGraphicFramePr>
+              <a:graphicFrameLocks xmlns:a="http://schemas.openxmlformats.org/drawingml/2006/main" noChangeAspect="1"/>
+            </wp:cNvGraphicFramePr>
+            <a:graphic xmlns:a="http://schemas.openxmlformats.org/drawingml/2006/main">
+              <a:graphicData uri="http://schemas.openxmlformats.org/drawingml/2006/picture">
+                <pic:pic xmlns:pic="http://schemas.openxmlformats.org/drawingml/2006/picture">
+                  <pic:nvPicPr>
+                    <pic:cNvPr id="1" name=""/>
+                    <pic:cNvPicPr/>
+                  </pic:nvPicPr>
+                  <pic:blipFill>
+                    <a:blip r:embed="rId28"/>
+                    <a:stretch>
+                      <a:fillRect/>
+                    </a:stretch>
+                  </pic:blipFill>
+                  <pic:spPr>
+                    <a:xfrm>
+                      <a:off x="0" y="0"/>
+                      <a:ext cx="3545039" cy="884155"/>
+                    </a:xfrm>
+                    <a:prstGeom prst="rect">
+                      <a:avLst/>
+                    </a:prstGeom>
+                  </pic:spPr>
+                </pic:pic>
+              </a:graphicData>
+            </a:graphic>
+          </wp:inline>
+        </w:drawing>
+      </w:r>
+    </w:p>
+    <w:p>
+      <w:pPr>
+        <w:pStyle w:val="a3"/>
+        <w:numPr>
+          <w:ilvl w:val="0"/>
+          <w:numId w:val="3"/>
+        </w:numPr>
+        <w:rPr>
+          <w:sz w:val="24"/>
+          <w:szCs w:val="24"/>
+        </w:rPr>
+      </w:pPr>
+      <w:r>
+        <w:rPr>
+          <w:sz w:val="24"/>
+          <w:szCs w:val="24"/>
+        </w:rPr>
+        <w:t xml:space="preserve">Отправил все изменения в удаленный </w:t>
+      </w:r>
+      <w:proofErr w:type="spellStart"/>
+      <w:r>
+        <w:rPr>
+          <w:sz w:val="24"/>
+          <w:szCs w:val="24"/>
+        </w:rPr>
+        <w:t>репозиторий</w:t>
+      </w:r>
+      <w:proofErr w:type="spellEnd"/>
+      <w:r>
+        <w:rPr>
+          <w:sz w:val="24"/>
+          <w:szCs w:val="24"/>
+        </w:rPr>
+        <w:t xml:space="preserve"> в ветку </w:t>
+      </w:r>
+      <w:r>
+        <w:rPr>
+          <w:sz w:val="24"/>
+          <w:szCs w:val="24"/>
+          <w:lang w:val="en-US"/>
+        </w:rPr>
+        <w:t>maser</w:t>
+      </w:r>
+    </w:p>
+    <w:p>
+      <w:pPr>
+        <w:ind w:left="568" w:firstLine="0"/>
+        <w:rPr>
+          <w:sz w:val="24"/>
+          <w:szCs w:val="24"/>
+          <w:lang w:val="en-US"/>
+        </w:rPr>
+      </w:pPr>
+      <w:bookmarkStart w:id="0" w:name="_GoBack"/>
+      <w:bookmarkEnd w:id="0"/>
+    </w:p>
+    <w:p>
+      <w:pPr>
+        <w:pStyle w:val="a3"/>
+        <w:numPr>
+          <w:ilvl w:val="0"/>
+          <w:numId w:val="3"/>
+        </w:numPr>
+        <w:rPr>
+          <w:sz w:val="24"/>
+          <w:szCs w:val="24"/>
+        </w:rPr>
+      </w:pPr>
+      <w:r>
+        <w:rPr>
+          <w:sz w:val="24"/>
+          <w:szCs w:val="24"/>
+        </w:rPr>
+        <w:t xml:space="preserve">Ссылка на </w:t>
+      </w:r>
+      <w:proofErr w:type="spellStart"/>
+      <w:r>
+        <w:rPr>
+          <w:sz w:val="24"/>
+          <w:szCs w:val="24"/>
+        </w:rPr>
+        <w:t>репозиторий</w:t>
+      </w:r>
+      <w:proofErr w:type="spellEnd"/>
+      <w:r>
+        <w:rPr>
+          <w:sz w:val="24"/>
+          <w:szCs w:val="24"/>
+        </w:rPr>
+        <w:t xml:space="preserve">: </w:t>
+      </w:r>
+      <w:hyperlink r:id="rId29" w:history="1">
+        <w:r>
+          <w:rPr>
+            <w:rStyle w:val="a4"/>
+            <w:sz w:val="24"/>
+            <w:szCs w:val="24"/>
+          </w:rPr>
+          <w:t>https://github.com/kirillaccount/FinalWor</w:t>
+        </w:r>
+        <w:r>
+          <w:rPr>
+            <w:rStyle w:val="a4"/>
+            <w:sz w:val="24"/>
+            <w:szCs w:val="24"/>
+          </w:rPr>
+          <w:t>k</w:t>
+        </w:r>
+        <w:r>
+          <w:rPr>
+            <w:rStyle w:val="a4"/>
+            <w:sz w:val="24"/>
+            <w:szCs w:val="24"/>
+          </w:rPr>
+          <w:t>e.git</w:t>
+        </w:r>
+      </w:hyperlink>
+    </w:p>
+    <w:p>
+      <w:pPr>
+        <w:pStyle w:val="a3"/>
+        <w:ind w:left="928" w:firstLine="0"/>
+        <w:rPr>
+          <w:sz w:val="24"/>
+          <w:szCs w:val="24"/>
+        </w:rPr>
+      </w:pPr>
+    </w:p>
     <w:sectPr>
       <w:pgSz w:w="11906" w:h="16838"/>
       <w:pgMar w:top="1134" w:right="850" w:bottom="1134" w:left="1701" w:header="708" w:footer="708" w:gutter="0"/>
@@ -2363,7 +2618,7 @@
 </file>
 
 <file path=word/numbering.xml><?xml version="1.0" encoding="utf-8"?>
-<w:numbering xmlns:wpc="http://schemas.microsoft.com/office/word/2010/wordprocessingCanvas" xmlns:cx="http://schemas.microsoft.com/office/drawing/2014/chartex" xmlns:cx1="http://schemas.microsoft.com/office/drawing/2015/9/8/chartex" xmlns:cx2="http://schemas.microsoft.com/office/drawing/2015/10/21/chartex" xmlns:cx3="http://schemas.microsoft.com/office/drawing/2016/5/9/chartex" xmlns:cx4="http://schemas.microsoft.com/office/drawing/2016/5/10/chartex" xmlns:cx5="http://schemas.microsoft.com/office/drawing/2016/5/11/chartex" xmlns:cx6="http://schemas.microsoft.com/office/drawing/2016/5/12/chartex" xmlns:cx7="http://schemas.microsoft.com/office/drawing/2016/5/13/chartex" xmlns:cx8="http://schemas.microsoft.com/office/drawing/2016/5/14/chartex" xmlns:mc="http://schemas.openxmlformats.org/markup-compatibility/2006" xmlns:aink="http://schemas.microsoft.com/office/drawing/2016/ink" xmlns:am3d="http://schemas.microsoft.com/office/drawing/2017/model3d" xmlns:o="urn:schemas-microsoft-com:office:office" xmlns:r="http://schemas.openxmlformats.org/officeDocument/2006/relationships" xmlns:m="http://schemas.openxmlformats.org/officeDocument/2006/math" xmlns:v="urn:schemas-microsoft-com:vml" xmlns:wp14="http://schemas.microsoft.com/office/word/2010/wordprocessingDrawing" xmlns:wp="http://schemas.openxmlformats.org/drawingml/2006/wordprocessingDrawing" xmlns:w10="urn:schemas-microsoft-com:office:word" xmlns:w="http://schemas.openxmlformats.org/wordprocessingml/2006/main" xmlns:w14="http://schemas.microsoft.com/office/word/2010/wordml" xmlns:w15="http://schemas.microsoft.com/office/word/2012/wordml" xmlns:w16cex="http://schemas.microsoft.com/office/word/2018/wordml/cex" xmlns:w16cid="http://schemas.microsoft.com/office/word/2016/wordml/cid" xmlns:w16="http://schemas.microsoft.com/office/word/2018/wordml" xmlns:w16sdtdh="http://schemas.microsoft.com/office/word/2020/wordml/sdtdatahash" xmlns:w16se="http://schemas.microsoft.com/office/word/2015/wordml/symex" xmlns:wpg="http://schemas.microsoft.com/office/word/2010/wordprocessingGroup" xmlns:wpi="http://schemas.microsoft.com/office/word/2010/wordprocessingInk" xmlns:wne="http://schemas.microsoft.com/office/word/2006/wordml" xmlns:wps="http://schemas.microsoft.com/office/word/2010/wordprocessingShape" mc:Ignorable="w14 w15 w16se w16cid w16 w16cex w16sdtdh wp14">
+<w:numbering xmlns:wpc="http://schemas.microsoft.com/office/word/2010/wordprocessingCanvas" xmlns:cx="http://schemas.microsoft.com/office/drawing/2014/chartex" xmlns:mc="http://schemas.openxmlformats.org/markup-compatibility/2006" xmlns:o="urn:schemas-microsoft-com:office:office" xmlns:r="http://schemas.openxmlformats.org/officeDocument/2006/relationships" xmlns:m="http://schemas.openxmlformats.org/officeDocument/2006/math" xmlns:v="urn:schemas-microsoft-com:vml" xmlns:wp14="http://schemas.microsoft.com/office/word/2010/wordprocessingDrawing" xmlns:wp="http://schemas.openxmlformats.org/drawingml/2006/wordprocessingDrawing" xmlns:w10="urn:schemas-microsoft-com:office:word" xmlns:w="http://schemas.openxmlformats.org/wordprocessingml/2006/main" xmlns:w14="http://schemas.microsoft.com/office/word/2010/wordml" xmlns:w15="http://schemas.microsoft.com/office/word/2012/wordml" xmlns:w16se="http://schemas.microsoft.com/office/word/2015/wordml/symex" xmlns:wpg="http://schemas.microsoft.com/office/word/2010/wordprocessingGroup" xmlns:wpi="http://schemas.microsoft.com/office/word/2010/wordprocessingInk" xmlns:wne="http://schemas.microsoft.com/office/word/2006/wordml" xmlns:wps="http://schemas.microsoft.com/office/word/2010/wordprocessingShape" mc:Ignorable="w14 w15 w16se wp14">
   <w:abstractNum w:abstractNumId="0" w15:restartNumberingAfterBreak="0">
     <w:nsid w:val="168F0EEC"/>
     <w:multiLevelType w:val="hybridMultilevel"/>
@@ -2454,10 +2709,10 @@
     </w:lvl>
   </w:abstractNum>
   <w:abstractNum w:abstractNumId="1" w15:restartNumberingAfterBreak="0">
-    <w:nsid w:val="436B1D28"/>
+    <w:nsid w:val="17827F72"/>
     <w:multiLevelType w:val="hybridMultilevel"/>
-    <w:tmpl w:val="9E4A0082"/>
-    <w:lvl w:ilvl="0" w:tplc="225C68B0">
+    <w:tmpl w:val="BB64801E"/>
+    <w:lvl w:ilvl="0" w:tplc="2DAA5566">
       <w:start w:val="1"/>
       <w:numFmt w:val="decimal"/>
       <w:lvlText w:val="%1."/>
@@ -2475,7 +2730,7 @@
       <w:lvlText w:val="%2."/>
       <w:lvlJc w:val="left"/>
       <w:pPr>
-        <w:ind w:left="1647" w:hanging="360"/>
+        <w:ind w:left="1648" w:hanging="360"/>
       </w:pPr>
     </w:lvl>
     <w:lvl w:ilvl="2" w:tplc="0419001B" w:tentative="1">
@@ -2484,7 +2739,7 @@
       <w:lvlText w:val="%3."/>
       <w:lvlJc w:val="right"/>
       <w:pPr>
-        <w:ind w:left="2367" w:hanging="180"/>
+        <w:ind w:left="2368" w:hanging="180"/>
       </w:pPr>
     </w:lvl>
     <w:lvl w:ilvl="3" w:tplc="0419000F" w:tentative="1">
@@ -2493,7 +2748,7 @@
       <w:lvlText w:val="%4."/>
       <w:lvlJc w:val="left"/>
       <w:pPr>
-        <w:ind w:left="3087" w:hanging="360"/>
+        <w:ind w:left="3088" w:hanging="360"/>
       </w:pPr>
     </w:lvl>
     <w:lvl w:ilvl="4" w:tplc="04190019" w:tentative="1">
@@ -2502,7 +2757,7 @@
       <w:lvlText w:val="%5."/>
       <w:lvlJc w:val="left"/>
       <w:pPr>
-        <w:ind w:left="3807" w:hanging="360"/>
+        <w:ind w:left="3808" w:hanging="360"/>
       </w:pPr>
     </w:lvl>
     <w:lvl w:ilvl="5" w:tplc="0419001B" w:tentative="1">
@@ -2511,7 +2766,7 @@
       <w:lvlText w:val="%6."/>
       <w:lvlJc w:val="right"/>
       <w:pPr>
-        <w:ind w:left="4527" w:hanging="180"/>
+        <w:ind w:left="4528" w:hanging="180"/>
       </w:pPr>
     </w:lvl>
     <w:lvl w:ilvl="6" w:tplc="0419000F" w:tentative="1">
@@ -2520,7 +2775,7 @@
       <w:lvlText w:val="%7."/>
       <w:lvlJc w:val="left"/>
       <w:pPr>
-        <w:ind w:left="5247" w:hanging="360"/>
+        <w:ind w:left="5248" w:hanging="360"/>
       </w:pPr>
     </w:lvl>
     <w:lvl w:ilvl="7" w:tplc="04190019" w:tentative="1">
@@ -2529,7 +2784,7 @@
       <w:lvlText w:val="%8."/>
       <w:lvlJc w:val="left"/>
       <w:pPr>
-        <w:ind w:left="5967" w:hanging="360"/>
+        <w:ind w:left="5968" w:hanging="360"/>
       </w:pPr>
     </w:lvl>
     <w:lvl w:ilvl="8" w:tplc="0419001B" w:tentative="1">
@@ -2538,6 +2793,95 @@
       <w:lvlText w:val="%9."/>
       <w:lvlJc w:val="right"/>
       <w:pPr>
+        <w:ind w:left="6688" w:hanging="180"/>
+      </w:pPr>
+    </w:lvl>
+  </w:abstractNum>
+  <w:abstractNum w:abstractNumId="2" w15:restartNumberingAfterBreak="0">
+    <w:nsid w:val="436B1D28"/>
+    <w:multiLevelType w:val="hybridMultilevel"/>
+    <w:tmpl w:val="9E4A0082"/>
+    <w:lvl w:ilvl="0" w:tplc="225C68B0">
+      <w:start w:val="1"/>
+      <w:numFmt w:val="decimal"/>
+      <w:lvlText w:val="%1."/>
+      <w:lvlJc w:val="left"/>
+      <w:pPr>
+        <w:ind w:left="928" w:hanging="360"/>
+      </w:pPr>
+      <w:rPr>
+        <w:rFonts w:hint="default"/>
+      </w:rPr>
+    </w:lvl>
+    <w:lvl w:ilvl="1" w:tplc="04190019" w:tentative="1">
+      <w:start w:val="1"/>
+      <w:numFmt w:val="lowerLetter"/>
+      <w:lvlText w:val="%2."/>
+      <w:lvlJc w:val="left"/>
+      <w:pPr>
+        <w:ind w:left="1647" w:hanging="360"/>
+      </w:pPr>
+    </w:lvl>
+    <w:lvl w:ilvl="2" w:tplc="0419001B" w:tentative="1">
+      <w:start w:val="1"/>
+      <w:numFmt w:val="lowerRoman"/>
+      <w:lvlText w:val="%3."/>
+      <w:lvlJc w:val="right"/>
+      <w:pPr>
+        <w:ind w:left="2367" w:hanging="180"/>
+      </w:pPr>
+    </w:lvl>
+    <w:lvl w:ilvl="3" w:tplc="0419000F" w:tentative="1">
+      <w:start w:val="1"/>
+      <w:numFmt w:val="decimal"/>
+      <w:lvlText w:val="%4."/>
+      <w:lvlJc w:val="left"/>
+      <w:pPr>
+        <w:ind w:left="3087" w:hanging="360"/>
+      </w:pPr>
+    </w:lvl>
+    <w:lvl w:ilvl="4" w:tplc="04190019" w:tentative="1">
+      <w:start w:val="1"/>
+      <w:numFmt w:val="lowerLetter"/>
+      <w:lvlText w:val="%5."/>
+      <w:lvlJc w:val="left"/>
+      <w:pPr>
+        <w:ind w:left="3807" w:hanging="360"/>
+      </w:pPr>
+    </w:lvl>
+    <w:lvl w:ilvl="5" w:tplc="0419001B" w:tentative="1">
+      <w:start w:val="1"/>
+      <w:numFmt w:val="lowerRoman"/>
+      <w:lvlText w:val="%6."/>
+      <w:lvlJc w:val="right"/>
+      <w:pPr>
+        <w:ind w:left="4527" w:hanging="180"/>
+      </w:pPr>
+    </w:lvl>
+    <w:lvl w:ilvl="6" w:tplc="0419000F" w:tentative="1">
+      <w:start w:val="1"/>
+      <w:numFmt w:val="decimal"/>
+      <w:lvlText w:val="%7."/>
+      <w:lvlJc w:val="left"/>
+      <w:pPr>
+        <w:ind w:left="5247" w:hanging="360"/>
+      </w:pPr>
+    </w:lvl>
+    <w:lvl w:ilvl="7" w:tplc="04190019" w:tentative="1">
+      <w:start w:val="1"/>
+      <w:numFmt w:val="lowerLetter"/>
+      <w:lvlText w:val="%8."/>
+      <w:lvlJc w:val="left"/>
+      <w:pPr>
+        <w:ind w:left="5967" w:hanging="360"/>
+      </w:pPr>
+    </w:lvl>
+    <w:lvl w:ilvl="8" w:tplc="0419001B" w:tentative="1">
+      <w:start w:val="1"/>
+      <w:numFmt w:val="lowerRoman"/>
+      <w:lvlText w:val="%9."/>
+      <w:lvlJc w:val="right"/>
+      <w:pPr>
         <w:ind w:left="6687" w:hanging="180"/>
       </w:pPr>
     </w:lvl>
@@ -2546,13 +2890,16 @@
     <w:abstractNumId w:val="0"/>
   </w:num>
   <w:num w:numId="2">
+    <w:abstractNumId w:val="2"/>
+  </w:num>
+  <w:num w:numId="3">
     <w:abstractNumId w:val="1"/>
   </w:num>
 </w:numbering>
 </file>
 
 <file path=word/styles.xml><?xml version="1.0" encoding="utf-8"?>
-<w:styles xmlns:mc="http://schemas.openxmlformats.org/markup-compatibility/2006" xmlns:r="http://schemas.openxmlformats.org/officeDocument/2006/relationships" xmlns:w="http://schemas.openxmlformats.org/wordprocessingml/2006/main" xmlns:w14="http://schemas.microsoft.com/office/word/2010/wordml" xmlns:w15="http://schemas.microsoft.com/office/word/2012/wordml" xmlns:w16cex="http://schemas.microsoft.com/office/word/2018/wordml/cex" xmlns:w16cid="http://schemas.microsoft.com/office/word/2016/wordml/cid" xmlns:w16="http://schemas.microsoft.com/office/word/2018/wordml" xmlns:w16sdtdh="http://schemas.microsoft.com/office/word/2020/wordml/sdtdatahash" xmlns:w16se="http://schemas.microsoft.com/office/word/2015/wordml/symex" mc:Ignorable="w14 w15 w16se w16cid w16 w16cex w16sdtdh">
+<w:styles xmlns:mc="http://schemas.openxmlformats.org/markup-compatibility/2006" xmlns:r="http://schemas.openxmlformats.org/officeDocument/2006/relationships" xmlns:w="http://schemas.openxmlformats.org/wordprocessingml/2006/main" xmlns:w14="http://schemas.microsoft.com/office/word/2010/wordml" xmlns:w15="http://schemas.microsoft.com/office/word/2012/wordml" xmlns:w16se="http://schemas.microsoft.com/office/word/2015/wordml/symex" mc:Ignorable="w14 w15 w16se">
   <w:docDefaults>
     <w:rPrDefault>
       <w:rPr>
@@ -2568,7 +2915,7 @@
       </w:pPr>
     </w:pPrDefault>
   </w:docDefaults>
-  <w:latentStyles w:defLockedState="0" w:defUIPriority="99" w:defSemiHidden="0" w:defUnhideWhenUsed="0" w:defQFormat="0" w:count="376">
+  <w:latentStyles w:defLockedState="0" w:defUIPriority="99" w:defSemiHidden="0" w:defUnhideWhenUsed="0" w:defQFormat="0" w:count="371">
     <w:lsdException w:name="Normal" w:uiPriority="0" w:qFormat="1"/>
     <w:lsdException w:name="heading 1" w:uiPriority="9" w:qFormat="1"/>
     <w:lsdException w:name="heading 2" w:semiHidden="1" w:uiPriority="9" w:unhideWhenUsed="1" w:qFormat="1"/>
@@ -2674,6 +3021,7 @@
     <w:lsdException w:name="HTML Sample" w:semiHidden="1" w:unhideWhenUsed="1"/>
     <w:lsdException w:name="HTML Typewriter" w:semiHidden="1" w:unhideWhenUsed="1"/>
     <w:lsdException w:name="HTML Variable" w:semiHidden="1" w:unhideWhenUsed="1"/>
+    <w:lsdException w:name="Normal Table" w:semiHidden="1" w:unhideWhenUsed="1"/>
     <w:lsdException w:name="annotation subject" w:semiHidden="1" w:unhideWhenUsed="1"/>
     <w:lsdException w:name="No List" w:semiHidden="1" w:unhideWhenUsed="1"/>
     <w:lsdException w:name="Outline List 1" w:semiHidden="1" w:unhideWhenUsed="1"/>
@@ -2716,8 +3064,11 @@
     <w:lsdException w:name="Table Contemporary" w:semiHidden="1" w:unhideWhenUsed="1"/>
     <w:lsdException w:name="Table Elegant" w:semiHidden="1" w:unhideWhenUsed="1"/>
     <w:lsdException w:name="Table Professional" w:semiHidden="1" w:unhideWhenUsed="1"/>
+    <w:lsdException w:name="Table Subtle 1" w:semiHidden="1" w:unhideWhenUsed="1"/>
     <w:lsdException w:name="Table Subtle 2" w:semiHidden="1" w:unhideWhenUsed="1"/>
     <w:lsdException w:name="Table Web 1" w:semiHidden="1" w:unhideWhenUsed="1"/>
+    <w:lsdException w:name="Table Web 2" w:semiHidden="1" w:unhideWhenUsed="1"/>
+    <w:lsdException w:name="Table Web 3" w:semiHidden="1" w:unhideWhenUsed="1"/>
     <w:lsdException w:name="Balloon Text" w:semiHidden="1" w:unhideWhenUsed="1"/>
     <w:lsdException w:name="Table Grid" w:uiPriority="39"/>
     <w:lsdException w:name="Table Theme" w:semiHidden="1" w:unhideWhenUsed="1"/>
@@ -2936,11 +3287,6 @@
     <w:lsdException w:name="List Table 5 Dark Accent 6" w:uiPriority="50"/>
     <w:lsdException w:name="List Table 6 Colorful Accent 6" w:uiPriority="51"/>
     <w:lsdException w:name="List Table 7 Colorful Accent 6" w:uiPriority="52"/>
-    <w:lsdException w:name="Mention" w:semiHidden="1" w:unhideWhenUsed="1"/>
-    <w:lsdException w:name="Smart Hyperlink" w:semiHidden="1" w:unhideWhenUsed="1"/>
-    <w:lsdException w:name="Hashtag" w:semiHidden="1" w:unhideWhenUsed="1"/>
-    <w:lsdException w:name="Unresolved Mention" w:semiHidden="1" w:unhideWhenUsed="1"/>
-    <w:lsdException w:name="Smart Link" w:semiHidden="1" w:unhideWhenUsed="1"/>
   </w:latentStyles>
   <w:style w:type="paragraph" w:default="1" w:styleId="a">
     <w:name w:val="Normal"/>
@@ -2994,6 +3340,29 @@
       <w:ind w:left="720"/>
       <w:contextualSpacing/>
     </w:pPr>
+  </w:style>
+  <w:style w:type="character" w:styleId="a4">
+    <w:name w:val="Hyperlink"/>
+    <w:basedOn w:val="a0"/>
+    <w:uiPriority w:val="99"/>
+    <w:unhideWhenUsed/>
+    <w:rsid w:val="00FB0C2B"/>
+    <w:rPr>
+      <w:color w:val="0563C1" w:themeColor="hyperlink"/>
+      <w:u w:val="single"/>
+    </w:rPr>
+  </w:style>
+  <w:style w:type="character" w:styleId="a5">
+    <w:name w:val="FollowedHyperlink"/>
+    <w:basedOn w:val="a0"/>
+    <w:uiPriority w:val="99"/>
+    <w:semiHidden/>
+    <w:unhideWhenUsed/>
+    <w:rsid w:val="00FB0C2B"/>
+    <w:rPr>
+      <w:color w:val="954F72" w:themeColor="followedHyperlink"/>
+      <w:u w:val="single"/>
+    </w:rPr>
   </w:style>
 </w:styles>
 </file>
@@ -3264,7 +3633,7 @@
 </file>
 
 <file path=customXml/itemProps1.xml><?xml version="1.0" encoding="utf-8"?>
-<ds:datastoreItem xmlns:ds="http://schemas.openxmlformats.org/officeDocument/2006/customXml" ds:itemID="{179FCDAD-8D0F-4BFC-B406-FD01F796FB2D}">
+<ds:datastoreItem xmlns:ds="http://schemas.openxmlformats.org/officeDocument/2006/customXml" ds:itemID="{E922F649-DA7A-4E04-A10A-F46F1122B9E1}">
   <ds:schemaRefs>
     <ds:schemaRef ds:uri="http://schemas.openxmlformats.org/officeDocument/2006/bibliography"/>
   </ds:schemaRefs>

</xml_diff>

<commit_message>
Added changes to 8.docx
</commit_message>
<xml_diff>
--- a/8.docx
+++ b/8.docx
@@ -1368,7 +1368,6 @@
         </w:rPr>
         <w:t>, в котором описал изменения в файле 3_</w:t>
       </w:r>
-      <w:proofErr w:type="spellStart"/>
       <w:r>
         <w:rPr>
           <w:sz w:val="24"/>
@@ -1377,7 +1376,6 @@
         </w:rPr>
         <w:t>progr</w:t>
       </w:r>
-      <w:proofErr w:type="spellEnd"/>
       <w:r>
         <w:rPr>
           <w:sz w:val="24"/>
@@ -1615,7 +1613,6 @@
         </w:rPr>
         <w:t xml:space="preserve">Провел слияние ветки </w:t>
       </w:r>
-      <w:proofErr w:type="spellStart"/>
       <w:r>
         <w:rPr>
           <w:sz w:val="24"/>
@@ -1624,7 +1621,6 @@
         </w:rPr>
         <w:t>Tremasov</w:t>
       </w:r>
-      <w:proofErr w:type="spellEnd"/>
       <w:r>
         <w:rPr>
           <w:sz w:val="24"/>
@@ -1799,7 +1795,6 @@
         </w:rPr>
         <w:t xml:space="preserve"> и присоединил его к </w:t>
       </w:r>
-      <w:proofErr w:type="spellStart"/>
       <w:r>
         <w:rPr>
           <w:sz w:val="24"/>
@@ -1808,7 +1803,6 @@
         </w:rPr>
         <w:t>FinalWorke</w:t>
       </w:r>
-      <w:proofErr w:type="spellEnd"/>
       <w:r>
         <w:rPr>
           <w:sz w:val="24"/>
@@ -2276,7 +2270,6 @@
         </w:rPr>
         <w:t xml:space="preserve">, объединил с веткой </w:t>
       </w:r>
-      <w:proofErr w:type="spellStart"/>
       <w:r>
         <w:rPr>
           <w:sz w:val="24"/>
@@ -2285,7 +2278,6 @@
         </w:rPr>
         <w:t>Bortnev</w:t>
       </w:r>
-      <w:proofErr w:type="spellEnd"/>
       <w:r>
         <w:rPr>
           <w:sz w:val="24"/>
@@ -2532,8 +2524,46 @@
           <w:lang w:val="en-US"/>
         </w:rPr>
       </w:pPr>
-      <w:bookmarkStart w:id="0" w:name="_GoBack"/>
-      <w:bookmarkEnd w:id="0"/>
+      <w:r>
+        <w:rPr>
+          <w:noProof/>
+        </w:rPr>
+        <w:drawing>
+          <wp:inline distT="0" distB="0" distL="0" distR="0" wp14:anchorId="26EC159C" wp14:editId="1CC26B0A">
+            <wp:extent cx="3439716" cy="1109133"/>
+            <wp:effectExtent l="0" t="0" r="0" b="0"/>
+            <wp:docPr id="24" name="Рисунок 24"/>
+            <wp:cNvGraphicFramePr>
+              <a:graphicFrameLocks xmlns:a="http://schemas.openxmlformats.org/drawingml/2006/main" noChangeAspect="1"/>
+            </wp:cNvGraphicFramePr>
+            <a:graphic xmlns:a="http://schemas.openxmlformats.org/drawingml/2006/main">
+              <a:graphicData uri="http://schemas.openxmlformats.org/drawingml/2006/picture">
+                <pic:pic xmlns:pic="http://schemas.openxmlformats.org/drawingml/2006/picture">
+                  <pic:nvPicPr>
+                    <pic:cNvPr id="1" name=""/>
+                    <pic:cNvPicPr/>
+                  </pic:nvPicPr>
+                  <pic:blipFill>
+                    <a:blip r:embed="rId29"/>
+                    <a:stretch>
+                      <a:fillRect/>
+                    </a:stretch>
+                  </pic:blipFill>
+                  <pic:spPr>
+                    <a:xfrm>
+                      <a:off x="0" y="0"/>
+                      <a:ext cx="3464337" cy="1117072"/>
+                    </a:xfrm>
+                    <a:prstGeom prst="rect">
+                      <a:avLst/>
+                    </a:prstGeom>
+                  </pic:spPr>
+                </pic:pic>
+              </a:graphicData>
+            </a:graphic>
+          </wp:inline>
+        </w:drawing>
+      </w:r>
     </w:p>
     <w:p>
       <w:pPr>
@@ -2570,37 +2600,181 @@
         </w:rPr>
         <w:t xml:space="preserve">: </w:t>
       </w:r>
-      <w:hyperlink r:id="rId29" w:history="1">
+      <w:hyperlink r:id="rId30" w:history="1">
         <w:r>
           <w:rPr>
             <w:rStyle w:val="a4"/>
             <w:sz w:val="24"/>
             <w:szCs w:val="24"/>
           </w:rPr>
-          <w:t>https://github.com/kirillaccount/FinalWor</w:t>
+          <w:t>https://github.com/kirillaccount/FinalWorke.git</w:t>
         </w:r>
+      </w:hyperlink>
+    </w:p>
+    <w:p>
+      <w:pPr>
+        <w:ind w:left="568" w:firstLine="0"/>
+        <w:rPr>
+          <w:sz w:val="24"/>
+          <w:szCs w:val="24"/>
+        </w:rPr>
+      </w:pPr>
+      <w:bookmarkStart w:id="0" w:name="_GoBack"/>
+      <w:bookmarkEnd w:id="0"/>
+    </w:p>
+    <w:p>
+      <w:pPr>
+        <w:ind w:left="568" w:firstLine="0"/>
+        <w:rPr>
+          <w:sz w:val="24"/>
+          <w:szCs w:val="24"/>
+        </w:rPr>
+      </w:pPr>
+    </w:p>
+    <w:p>
+      <w:pPr>
+        <w:ind w:left="568" w:firstLine="0"/>
+        <w:rPr>
+          <w:sz w:val="24"/>
+          <w:szCs w:val="24"/>
+        </w:rPr>
+      </w:pPr>
+    </w:p>
+    <w:p>
+      <w:pPr>
+        <w:ind w:left="568" w:firstLine="0"/>
+        <w:rPr>
+          <w:sz w:val="24"/>
+          <w:szCs w:val="24"/>
+        </w:rPr>
+      </w:pPr>
+      <w:r>
+        <w:rPr>
+          <w:b/>
+          <w:sz w:val="24"/>
+          <w:szCs w:val="24"/>
+        </w:rPr>
+        <w:t>Вывод</w:t>
+      </w:r>
+      <w:r>
+        <w:rPr>
+          <w:sz w:val="24"/>
+          <w:szCs w:val="24"/>
+        </w:rPr>
+        <w:t>:</w:t>
+      </w:r>
+      <w:r>
+        <w:rPr>
+          <w:sz w:val="24"/>
+          <w:szCs w:val="24"/>
+        </w:rPr>
+        <w:t xml:space="preserve"> </w:t>
+      </w:r>
+      <w:r>
+        <w:rPr>
+          <w:sz w:val="24"/>
+          <w:szCs w:val="24"/>
+        </w:rPr>
+        <w:t xml:space="preserve">мы </w:t>
+      </w:r>
+      <w:r>
+        <w:rPr>
+          <w:sz w:val="24"/>
+          <w:szCs w:val="24"/>
+        </w:rPr>
+        <w:t>научи</w:t>
+      </w:r>
+      <w:r>
+        <w:rPr>
+          <w:sz w:val="24"/>
+          <w:szCs w:val="24"/>
+        </w:rPr>
+        <w:t>лись</w:t>
+      </w:r>
+      <w:r>
+        <w:rPr>
+          <w:sz w:val="24"/>
+          <w:szCs w:val="24"/>
+        </w:rPr>
+        <w:t xml:space="preserve"> работать с веб-сервисом для хостинга проектов и их совместной разработки </w:t>
+      </w:r>
+      <w:proofErr w:type="spellStart"/>
+      <w:r>
+        <w:rPr>
+          <w:sz w:val="24"/>
+          <w:szCs w:val="24"/>
+        </w:rPr>
+        <w:t>GitHub</w:t>
+      </w:r>
+      <w:proofErr w:type="spellEnd"/>
+      <w:r>
+        <w:rPr>
+          <w:sz w:val="24"/>
+          <w:szCs w:val="24"/>
+        </w:rPr>
+        <w:t xml:space="preserve">. </w:t>
+      </w:r>
+      <w:r>
+        <w:rPr>
+          <w:sz w:val="24"/>
+          <w:szCs w:val="24"/>
+        </w:rPr>
+        <w:t>Создали</w:t>
+      </w:r>
+      <w:r>
+        <w:rPr>
+          <w:sz w:val="24"/>
+          <w:szCs w:val="24"/>
+        </w:rPr>
+        <w:t xml:space="preserve"> свой публичный </w:t>
+      </w:r>
+      <w:proofErr w:type="spellStart"/>
+      <w:r>
+        <w:rPr>
+          <w:sz w:val="24"/>
+          <w:szCs w:val="24"/>
+        </w:rPr>
+        <w:t>репозиторий</w:t>
+      </w:r>
+      <w:proofErr w:type="spellEnd"/>
+      <w:r>
+        <w:rPr>
+          <w:sz w:val="24"/>
+          <w:szCs w:val="24"/>
+        </w:rPr>
+        <w:t>.</w:t>
+      </w:r>
+    </w:p>
+    <w:p>
+      <w:pPr>
+        <w:ind w:left="568" w:firstLine="0"/>
+        <w:rPr>
+          <w:sz w:val="24"/>
+          <w:szCs w:val="24"/>
+        </w:rPr>
+      </w:pPr>
+    </w:p>
+    <w:p>
+      <w:pPr>
+        <w:rPr>
+          <w:sz w:val="24"/>
+          <w:szCs w:val="24"/>
+        </w:rPr>
+      </w:pPr>
+      <w:hyperlink r:id="rId31" w:history="1">
         <w:r>
           <w:rPr>
             <w:rStyle w:val="a4"/>
             <w:sz w:val="24"/>
             <w:szCs w:val="24"/>
           </w:rPr>
-          <w:t>k</w:t>
-        </w:r>
-        <w:r>
-          <w:rPr>
-            <w:rStyle w:val="a4"/>
-            <w:sz w:val="24"/>
-            <w:szCs w:val="24"/>
-          </w:rPr>
-          <w:t>e.git</w:t>
+          <w:t>https://github.com/kirillaccount/FinalWorke.git</w:t>
         </w:r>
       </w:hyperlink>
     </w:p>
     <w:p>
       <w:pPr>
-        <w:pStyle w:val="a3"/>
-        <w:ind w:left="928" w:firstLine="0"/>
+        <w:ind w:left="568" w:firstLine="0"/>
         <w:rPr>
           <w:sz w:val="24"/>
           <w:szCs w:val="24"/>
@@ -3633,7 +3807,7 @@
 </file>
 
 <file path=customXml/itemProps1.xml><?xml version="1.0" encoding="utf-8"?>
-<ds:datastoreItem xmlns:ds="http://schemas.openxmlformats.org/officeDocument/2006/customXml" ds:itemID="{E922F649-DA7A-4E04-A10A-F46F1122B9E1}">
+<ds:datastoreItem xmlns:ds="http://schemas.openxmlformats.org/officeDocument/2006/customXml" ds:itemID="{5992A04B-79F4-4E6D-A16E-202DA5611E5E}">
   <ds:schemaRefs>
     <ds:schemaRef ds:uri="http://schemas.openxmlformats.org/officeDocument/2006/bibliography"/>
   </ds:schemaRefs>

</xml_diff>